<commit_message>
fighting for fyp conclusion, wanna die ar....
</commit_message>
<xml_diff>
--- a/Intelligent car park system.docx
+++ b/Intelligent car park system.docx
@@ -1,6 +1,6 @@
 
 <file path=word/document.xml><?xml version="1.0" encoding="utf-8"?>
-<w:document xmlns:wpc="http://schemas.microsoft.com/office/word/2010/wordprocessingCanvas" xmlns:mo="http://schemas.microsoft.com/office/mac/office/2008/main" xmlns:mc="http://schemas.openxmlformats.org/markup-compatibility/2006" xmlns:mv="urn:schemas-microsoft-com:mac:vml" xmlns:o="urn:schemas-microsoft-com:office:office" xmlns:r="http://schemas.openxmlformats.org/officeDocument/2006/relationships" xmlns:m="http://schemas.openxmlformats.org/officeDocument/2006/math" xmlns:v="urn:schemas-microsoft-com:vml" xmlns:wp14="http://schemas.microsoft.com/office/word/2010/wordprocessingDrawing" xmlns:wp="http://schemas.openxmlformats.org/drawingml/2006/wordprocessingDrawing" xmlns:w10="urn:schemas-microsoft-com:office:word" xmlns:w="http://schemas.openxmlformats.org/wordprocessingml/2006/main" xmlns:w14="http://schemas.microsoft.com/office/word/2010/wordml" xmlns:w15="http://schemas.microsoft.com/office/word/2012/wordml" xmlns:wpg="http://schemas.microsoft.com/office/word/2010/wordprocessingGroup" xmlns:wpi="http://schemas.microsoft.com/office/word/2010/wordprocessingInk" xmlns:wne="http://schemas.microsoft.com/office/word/2006/wordml" xmlns:wps="http://schemas.microsoft.com/office/word/2010/wordprocessingShape" mc:Ignorable="w14 w15 wp14">
+<w:document xmlns:wpc="http://schemas.microsoft.com/office/word/2010/wordprocessingCanvas" xmlns:cx="http://schemas.microsoft.com/office/drawing/2014/chartex" xmlns:cx1="http://schemas.microsoft.com/office/drawing/2015/9/8/chartex" xmlns:cx2="http://schemas.microsoft.com/office/drawing/2015/10/21/chartex" xmlns:mc="http://schemas.openxmlformats.org/markup-compatibility/2006" xmlns:o="urn:schemas-microsoft-com:office:office" xmlns:r="http://schemas.openxmlformats.org/officeDocument/2006/relationships" xmlns:m="http://schemas.openxmlformats.org/officeDocument/2006/math" xmlns:v="urn:schemas-microsoft-com:vml" xmlns:wp14="http://schemas.microsoft.com/office/word/2010/wordprocessingDrawing" xmlns:wp="http://schemas.openxmlformats.org/drawingml/2006/wordprocessingDrawing" xmlns:w10="urn:schemas-microsoft-com:office:word" xmlns:w="http://schemas.openxmlformats.org/wordprocessingml/2006/main" xmlns:w14="http://schemas.microsoft.com/office/word/2010/wordml" xmlns:w15="http://schemas.microsoft.com/office/word/2012/wordml" xmlns:w16se="http://schemas.microsoft.com/office/word/2015/wordml/symex" xmlns:wpg="http://schemas.microsoft.com/office/word/2010/wordprocessingGroup" xmlns:wpi="http://schemas.microsoft.com/office/word/2010/wordprocessingInk" xmlns:wne="http://schemas.microsoft.com/office/word/2006/wordml" xmlns:wps="http://schemas.microsoft.com/office/word/2010/wordprocessingShape" mc:Ignorable="w14 w15 w16se wp14">
   <w:body>
     <w:p>
       <w:pPr>
@@ -32,7 +32,6 @@
     </w:p>
     <w:p>
       <w:pPr>
-        <w:jc w:val="center"/>
         <w:rPr>
           <w:rFonts w:ascii="Times New Roman" w:hAnsi="Times New Roman" w:cs="Times New Roman"/>
           <w:sz w:val="36"/>
@@ -145,26 +144,6 @@
         <w:jc w:val="center"/>
         <w:rPr>
           <w:rFonts w:ascii="Times New Roman" w:hAnsi="Times New Roman" w:cs="Times New Roman"/>
-          <w:sz w:val="36"/>
-          <w:szCs w:val="36"/>
-        </w:rPr>
-      </w:pPr>
-    </w:p>
-    <w:p>
-      <w:pPr>
-        <w:jc w:val="center"/>
-        <w:rPr>
-          <w:rFonts w:ascii="Times New Roman" w:hAnsi="Times New Roman" w:cs="Times New Roman"/>
-          <w:sz w:val="36"/>
-          <w:szCs w:val="36"/>
-        </w:rPr>
-      </w:pPr>
-    </w:p>
-    <w:p>
-      <w:pPr>
-        <w:jc w:val="center"/>
-        <w:rPr>
-          <w:rFonts w:ascii="Times New Roman" w:hAnsi="Times New Roman" w:cs="Times New Roman"/>
           <w:sz w:val="44"/>
           <w:szCs w:val="44"/>
         </w:rPr>
@@ -260,7 +239,6 @@
     </w:p>
     <w:p>
       <w:pPr>
-        <w:jc w:val="center"/>
         <w:rPr>
           <w:rFonts w:ascii="Times New Roman" w:hAnsi="Times New Roman" w:cs="Times New Roman"/>
           <w:sz w:val="44"/>
@@ -270,16 +248,6 @@
     </w:p>
     <w:p>
       <w:pPr>
-        <w:jc w:val="center"/>
-        <w:rPr>
-          <w:rFonts w:ascii="Times New Roman" w:hAnsi="Times New Roman" w:cs="Times New Roman"/>
-          <w:sz w:val="44"/>
-          <w:szCs w:val="44"/>
-        </w:rPr>
-      </w:pPr>
-    </w:p>
-    <w:p>
-      <w:pPr>
         <w:spacing w:line="360" w:lineRule="auto"/>
         <w:jc w:val="center"/>
         <w:rPr>
@@ -294,99 +262,53 @@
           <w:sz w:val="32"/>
           <w:szCs w:val="32"/>
         </w:rPr>
-        <w:t xml:space="preserve">Chow </w:t>
-      </w:r>
-      <w:proofErr w:type="spellStart"/>
-      <w:r>
+        <w:t>Chow Wai Kwong, Lam Lee Shan</w:t>
+      </w:r>
+    </w:p>
+    <w:p>
+      <w:pPr>
+        <w:spacing w:line="360" w:lineRule="auto"/>
+        <w:jc w:val="center"/>
         <w:rPr>
           <w:rFonts w:ascii="Times New Roman" w:hAnsi="Times New Roman" w:cs="Times New Roman"/>
           <w:sz w:val="32"/>
           <w:szCs w:val="32"/>
         </w:rPr>
-        <w:t>Wai</w:t>
-      </w:r>
-      <w:proofErr w:type="spellEnd"/>
+      </w:pPr>
       <w:r>
         <w:rPr>
           <w:rFonts w:ascii="Times New Roman" w:hAnsi="Times New Roman" w:cs="Times New Roman"/>
           <w:sz w:val="32"/>
           <w:szCs w:val="32"/>
         </w:rPr>
-        <w:t xml:space="preserve"> </w:t>
-      </w:r>
-      <w:proofErr w:type="spellStart"/>
-      <w:r>
+        <w:t>CSCI 4998, Final Year Project</w:t>
+      </w:r>
+    </w:p>
+    <w:p>
+      <w:pPr>
+        <w:spacing w:line="360" w:lineRule="auto"/>
+        <w:jc w:val="center"/>
         <w:rPr>
           <w:rFonts w:ascii="Times New Roman" w:hAnsi="Times New Roman" w:cs="Times New Roman"/>
           <w:sz w:val="32"/>
           <w:szCs w:val="32"/>
         </w:rPr>
-        <w:t>Kwong</w:t>
-      </w:r>
-      <w:proofErr w:type="spellEnd"/>
+      </w:pPr>
       <w:r>
         <w:rPr>
           <w:rFonts w:ascii="Times New Roman" w:hAnsi="Times New Roman" w:cs="Times New Roman"/>
           <w:sz w:val="32"/>
           <w:szCs w:val="32"/>
         </w:rPr>
-        <w:t>, Lam Lee Shan</w:t>
-      </w:r>
-    </w:p>
-    <w:p>
-      <w:pPr>
-        <w:spacing w:line="360" w:lineRule="auto"/>
-        <w:jc w:val="center"/>
+        <w:t xml:space="preserve">Supervisor: Prof. </w:t>
+      </w:r>
+      <w:r>
         <w:rPr>
           <w:rFonts w:ascii="Times New Roman" w:hAnsi="Times New Roman" w:cs="Times New Roman"/>
           <w:sz w:val="32"/>
           <w:szCs w:val="32"/>
         </w:rPr>
-      </w:pPr>
-      <w:r>
-        <w:rPr>
-          <w:rFonts w:ascii="Times New Roman" w:hAnsi="Times New Roman" w:cs="Times New Roman"/>
-          <w:sz w:val="32"/>
-          <w:szCs w:val="32"/>
-        </w:rPr>
-        <w:t>CSCI 4998, Final Year Project</w:t>
-      </w:r>
-    </w:p>
-    <w:p>
-      <w:pPr>
-        <w:spacing w:line="360" w:lineRule="auto"/>
-        <w:jc w:val="center"/>
-        <w:rPr>
-          <w:rFonts w:ascii="Times New Roman" w:hAnsi="Times New Roman" w:cs="Times New Roman"/>
-          <w:sz w:val="32"/>
-          <w:szCs w:val="32"/>
-        </w:rPr>
-      </w:pPr>
-      <w:r>
-        <w:rPr>
-          <w:rFonts w:ascii="Times New Roman" w:hAnsi="Times New Roman" w:cs="Times New Roman"/>
-          <w:sz w:val="32"/>
-          <w:szCs w:val="32"/>
-        </w:rPr>
-        <w:t xml:space="preserve">Supervisor: Prof. </w:t>
-      </w:r>
-      <w:proofErr w:type="spellStart"/>
-      <w:r>
-        <w:rPr>
-          <w:rFonts w:ascii="Times New Roman" w:hAnsi="Times New Roman" w:cs="Times New Roman"/>
-          <w:sz w:val="32"/>
-          <w:szCs w:val="32"/>
-        </w:rPr>
-        <w:t>Shengyu</w:t>
-      </w:r>
-      <w:proofErr w:type="spellEnd"/>
-      <w:r>
-        <w:rPr>
-          <w:rFonts w:ascii="Times New Roman" w:hAnsi="Times New Roman" w:cs="Times New Roman"/>
-          <w:sz w:val="32"/>
-          <w:szCs w:val="32"/>
-        </w:rPr>
-        <w:t xml:space="preserve"> Zhang</w:t>
+        <w:t>Shengyu Zhang</w:t>
       </w:r>
     </w:p>
     <w:p>
@@ -434,7 +356,6 @@
     </w:p>
     <w:p>
       <w:pPr>
-        <w:jc w:val="center"/>
         <w:rPr>
           <w:rFonts w:ascii="Times New Roman" w:hAnsi="Times New Roman" w:cs="Times New Roman"/>
           <w:i/>
@@ -451,89 +372,6 @@
           <w:szCs w:val="40"/>
           <w:u w:val="single"/>
         </w:rPr>
-        <w:t>Abstract</w:t>
-      </w:r>
-    </w:p>
-    <w:p>
-      <w:pPr>
-        <w:jc w:val="center"/>
-        <w:rPr>
-          <w:rFonts w:ascii="Times New Roman" w:hAnsi="Times New Roman" w:cs="Times New Roman"/>
-        </w:rPr>
-      </w:pPr>
-    </w:p>
-    <w:p>
-      <w:pPr>
-        <w:ind w:firstLine="720"/>
-        <w:rPr>
-          <w:rFonts w:ascii="Times New Roman" w:hAnsi="Times New Roman" w:cs="Times New Roman"/>
-        </w:rPr>
-      </w:pPr>
-      <w:r>
-        <w:rPr>
-          <w:rFonts w:ascii="Times New Roman" w:hAnsi="Times New Roman" w:cs="Times New Roman"/>
-        </w:rPr>
-        <w:t>This project is try</w:t>
-      </w:r>
-      <w:r>
-        <w:rPr>
-          <w:rFonts w:ascii="Times New Roman" w:hAnsi="Times New Roman" w:cs="Times New Roman"/>
-        </w:rPr>
-        <w:t>ing</w:t>
-      </w:r>
-      <w:r>
-        <w:rPr>
-          <w:rFonts w:ascii="Times New Roman" w:hAnsi="Times New Roman" w:cs="Times New Roman"/>
-        </w:rPr>
-        <w:t xml:space="preserve"> to using existing equipment to improve car park management </w:t>
-      </w:r>
-      <w:r>
-        <w:rPr>
-          <w:rFonts w:ascii="Times New Roman" w:hAnsi="Times New Roman" w:cs="Times New Roman"/>
-        </w:rPr>
-        <w:t>system. Appling the computer vision technology</w:t>
-      </w:r>
-      <w:r>
-        <w:rPr>
-          <w:rFonts w:ascii="Times New Roman" w:hAnsi="Times New Roman" w:cs="Times New Roman"/>
-        </w:rPr>
-        <w:t xml:space="preserve"> and algorithm design</w:t>
-      </w:r>
-      <w:r>
-        <w:rPr>
-          <w:rFonts w:ascii="Times New Roman" w:hAnsi="Times New Roman" w:cs="Times New Roman"/>
-        </w:rPr>
-        <w:t>, we hope tha</w:t>
-      </w:r>
-      <w:r>
-        <w:rPr>
-          <w:rFonts w:ascii="Times New Roman" w:hAnsi="Times New Roman" w:cs="Times New Roman"/>
-        </w:rPr>
-        <w:t xml:space="preserve">t the new management system </w:t>
-      </w:r>
-      <w:r>
-        <w:rPr>
-          <w:rFonts w:ascii="Times New Roman" w:hAnsi="Times New Roman" w:cs="Times New Roman"/>
-        </w:rPr>
-        <w:t>can automate ma</w:t>
-      </w:r>
-      <w:r>
-        <w:rPr>
-          <w:rFonts w:ascii="Times New Roman" w:hAnsi="Times New Roman" w:cs="Times New Roman"/>
-        </w:rPr>
-        <w:t>nagement processes by computer.</w:t>
-      </w:r>
-    </w:p>
-    <w:p>
-      <w:pPr>
-        <w:rPr>
-          <w:rFonts w:ascii="Times New Roman" w:hAnsi="Times New Roman" w:cs="Times New Roman"/>
-        </w:rPr>
-      </w:pPr>
-      <w:r>
-        <w:rPr>
-          <w:rFonts w:ascii="Times New Roman" w:hAnsi="Times New Roman" w:cs="Times New Roman"/>
-        </w:rPr>
         <w:br w:type="page"/>
       </w:r>
     </w:p>
@@ -548,6 +386,8 @@
           <w:u w:val="single"/>
         </w:rPr>
       </w:pPr>
+      <w:bookmarkStart w:id="0" w:name="_GoBack"/>
+      <w:bookmarkEnd w:id="0"/>
       <w:r>
         <w:rPr>
           <w:rFonts w:ascii="Times New Roman" w:hAnsi="Times New Roman" w:cs="Times New Roman"/>
@@ -556,11 +396,13 @@
           <w:szCs w:val="40"/>
           <w:u w:val="single"/>
         </w:rPr>
-        <w:t>Background</w:t>
-      </w:r>
-    </w:p>
-    <w:p>
-      <w:pPr>
+        <w:lastRenderedPageBreak/>
+        <w:t>Abstract</w:t>
+      </w:r>
+    </w:p>
+    <w:p>
+      <w:pPr>
+        <w:jc w:val="center"/>
         <w:rPr>
           <w:rFonts w:ascii="Times New Roman" w:hAnsi="Times New Roman" w:cs="Times New Roman"/>
         </w:rPr>
@@ -577,392 +419,156 @@
         <w:rPr>
           <w:rFonts w:ascii="Times New Roman" w:hAnsi="Times New Roman" w:cs="Times New Roman"/>
         </w:rPr>
-        <w:t xml:space="preserve">CSE has several FYP car park management systems developed </w:t>
-      </w:r>
-      <w:r>
-        <w:rPr>
-          <w:rFonts w:ascii="Times New Roman" w:hAnsi="Times New Roman" w:cs="Times New Roman"/>
-        </w:rPr>
-        <w:t>in previous years. They concern</w:t>
-      </w:r>
-      <w:r>
-        <w:rPr>
-          <w:rFonts w:ascii="Times New Roman" w:hAnsi="Times New Roman" w:cs="Times New Roman"/>
-        </w:rPr>
-        <w:t xml:space="preserve"> about the in-out records and checking empty slot. To tell driver where is the empty slot rely on human to assign the parking slot. In this project, an intelligent car park management system is developed to replace the human assignment. In other words, the system should recognize the size of incoming car and determine the best fit location for the car </w:t>
-      </w:r>
-      <w:r>
-        <w:rPr>
-          <w:rFonts w:ascii="Times New Roman" w:hAnsi="Times New Roman" w:cs="Times New Roman"/>
-        </w:rPr>
-        <w:t>based on the on site situation.</w:t>
-      </w:r>
-    </w:p>
-    <w:p>
-      <w:pPr>
-        <w:ind w:firstLine="720"/>
-        <w:rPr>
-          <w:rFonts w:ascii="Times New Roman" w:hAnsi="Times New Roman" w:cs="Times New Roman"/>
-        </w:rPr>
-      </w:pPr>
+        <w:t>This project is try</w:t>
+      </w:r>
+      <w:r>
+        <w:rPr>
+          <w:rFonts w:ascii="Times New Roman" w:hAnsi="Times New Roman" w:cs="Times New Roman"/>
+        </w:rPr>
+        <w:t>ing</w:t>
+      </w:r>
+      <w:r>
+        <w:rPr>
+          <w:rFonts w:ascii="Times New Roman" w:hAnsi="Times New Roman" w:cs="Times New Roman"/>
+        </w:rPr>
+        <w:t xml:space="preserve"> to using existing equipment to improve car park management </w:t>
+      </w:r>
+      <w:r>
+        <w:rPr>
+          <w:rFonts w:ascii="Times New Roman" w:hAnsi="Times New Roman" w:cs="Times New Roman"/>
+        </w:rPr>
+        <w:t>system. Appling the computer vision technology</w:t>
+      </w:r>
+      <w:r>
+        <w:rPr>
+          <w:rFonts w:ascii="Times New Roman" w:hAnsi="Times New Roman" w:cs="Times New Roman"/>
+        </w:rPr>
+        <w:t xml:space="preserve"> and algorithm design</w:t>
+      </w:r>
+      <w:r>
+        <w:rPr>
+          <w:rFonts w:ascii="Times New Roman" w:hAnsi="Times New Roman" w:cs="Times New Roman"/>
+        </w:rPr>
+        <w:t>, we hope tha</w:t>
+      </w:r>
+      <w:r>
+        <w:rPr>
+          <w:rFonts w:ascii="Times New Roman" w:hAnsi="Times New Roman" w:cs="Times New Roman"/>
+        </w:rPr>
+        <w:t xml:space="preserve">t the new management system </w:t>
+      </w:r>
+      <w:r>
+        <w:rPr>
+          <w:rFonts w:ascii="Times New Roman" w:hAnsi="Times New Roman" w:cs="Times New Roman"/>
+        </w:rPr>
+        <w:t>can automate ma</w:t>
+      </w:r>
+      <w:r>
+        <w:rPr>
+          <w:rFonts w:ascii="Times New Roman" w:hAnsi="Times New Roman" w:cs="Times New Roman"/>
+        </w:rPr>
+        <w:t>nagement processes by computer.</w:t>
+      </w:r>
+    </w:p>
+    <w:p>
+      <w:pPr>
+        <w:rPr>
+          <w:rFonts w:ascii="Times New Roman" w:hAnsi="Times New Roman" w:cs="Times New Roman"/>
+        </w:rPr>
+      </w:pPr>
+      <w:r>
+        <w:rPr>
+          <w:rFonts w:ascii="Times New Roman" w:hAnsi="Times New Roman" w:cs="Times New Roman"/>
+        </w:rPr>
+        <w:br w:type="page"/>
+      </w:r>
     </w:p>
     <w:p>
       <w:pPr>
         <w:jc w:val="center"/>
-        <w:rPr>
-          <w:rFonts w:ascii="Times New Roman" w:hAnsi="Times New Roman" w:cs="Times New Roman"/>
-          <w:i/>
-          <w:u w:val="single"/>
-          <w:lang w:eastAsia="zh-TW"/>
-        </w:rPr>
-      </w:pPr>
-      <w:r>
-        <w:rPr>
-          <w:rFonts w:ascii="Times New Roman" w:hAnsi="Times New Roman" w:cs="Times New Roman"/>
-        </w:rPr>
-        <w:br w:type="page"/>
-      </w:r>
-      <w:r>
         <w:rPr>
           <w:rFonts w:ascii="Times New Roman" w:hAnsi="Times New Roman" w:cs="Times New Roman"/>
           <w:i/>
           <w:sz w:val="40"/>
           <w:szCs w:val="40"/>
           <w:u w:val="single"/>
-          <w:lang w:eastAsia="zh-TW"/>
-        </w:rPr>
-        <w:t>Purpose</w:t>
-      </w:r>
-    </w:p>
-    <w:p>
-      <w:pPr>
-        <w:jc w:val="center"/>
-        <w:rPr>
-          <w:rFonts w:ascii="Times New Roman" w:hAnsi="Times New Roman" w:cs="Times New Roman"/>
-          <w:i/>
-          <w:u w:val="single"/>
-          <w:lang w:eastAsia="zh-TW"/>
-        </w:rPr>
-      </w:pPr>
-    </w:p>
-    <w:p>
-      <w:pPr>
-        <w:spacing w:line="276" w:lineRule="auto"/>
-        <w:rPr>
-          <w:rFonts w:ascii="Times New Roman" w:hAnsi="Times New Roman" w:cs="Times New Roman"/>
-          <w:lang w:eastAsia="zh-TW"/>
-        </w:rPr>
-      </w:pPr>
-      <w:r>
-        <w:rPr>
-          <w:rFonts w:ascii="Times New Roman" w:hAnsi="Times New Roman" w:cs="Times New Roman"/>
-          <w:lang w:eastAsia="zh-TW"/>
-        </w:rPr>
-        <w:tab/>
-        <w:t>In the 1</w:t>
-      </w:r>
-      <w:r>
-        <w:rPr>
-          <w:rFonts w:ascii="Times New Roman" w:hAnsi="Times New Roman" w:cs="Times New Roman"/>
-          <w:vertAlign w:val="superscript"/>
-          <w:lang w:eastAsia="zh-TW"/>
-        </w:rPr>
-        <w:t xml:space="preserve">st </w:t>
-      </w:r>
-      <w:r>
-        <w:rPr>
-          <w:rFonts w:ascii="Times New Roman" w:hAnsi="Times New Roman" w:cs="Times New Roman"/>
-          <w:lang w:eastAsia="zh-TW"/>
-        </w:rPr>
-        <w:t xml:space="preserve">semester, </w:t>
-      </w:r>
-      <w:r>
-        <w:rPr>
-          <w:rFonts w:ascii="Times New Roman" w:hAnsi="Times New Roman" w:cs="Times New Roman" w:hint="eastAsia"/>
-          <w:lang w:eastAsia="zh-TW"/>
-        </w:rPr>
-        <w:t>w</w:t>
-      </w:r>
-      <w:r>
-        <w:rPr>
-          <w:rFonts w:ascii="Times New Roman" w:hAnsi="Times New Roman" w:cs="Times New Roman"/>
-          <w:lang w:eastAsia="zh-TW"/>
-        </w:rPr>
-        <w:t>e would like to figure out what method</w:t>
-      </w:r>
-      <w:r>
-        <w:rPr>
-          <w:rFonts w:ascii="Times New Roman" w:hAnsi="Times New Roman" w:cs="Times New Roman"/>
-          <w:lang w:eastAsia="zh-TW"/>
-        </w:rPr>
-        <w:t>s</w:t>
-      </w:r>
-      <w:r>
-        <w:rPr>
-          <w:rFonts w:ascii="Times New Roman" w:hAnsi="Times New Roman" w:cs="Times New Roman"/>
-          <w:lang w:eastAsia="zh-TW"/>
-        </w:rPr>
-        <w:t xml:space="preserve"> can we </w:t>
-      </w:r>
-      <w:r>
-        <w:rPr>
-          <w:rFonts w:ascii="Times New Roman" w:hAnsi="Times New Roman" w:cs="Times New Roman"/>
-          <w:u w:val="single"/>
-          <w:lang w:eastAsia="zh-TW"/>
-        </w:rPr>
-        <w:t xml:space="preserve">only using static camera to </w:t>
-      </w:r>
-      <w:r>
-        <w:rPr>
-          <w:rFonts w:ascii="Times New Roman" w:hAnsi="Times New Roman" w:cs="Times New Roman"/>
-          <w:u w:val="single"/>
-          <w:lang w:eastAsia="zh-TW"/>
-        </w:rPr>
-        <w:t>approximately distinguish</w:t>
-      </w:r>
-      <w:r>
-        <w:rPr>
-          <w:rFonts w:ascii="Times New Roman" w:hAnsi="Times New Roman" w:cs="Times New Roman"/>
-          <w:lang w:eastAsia="zh-TW"/>
-        </w:rPr>
-        <w:t xml:space="preserve"> the size of car so that we can automatically assign the position to the car in the following semester. </w:t>
-      </w:r>
-    </w:p>
-    <w:p>
-      <w:pPr>
-        <w:spacing w:line="276" w:lineRule="auto"/>
-        <w:ind w:firstLine="720"/>
-        <w:rPr>
-          <w:rFonts w:ascii="Times New Roman" w:hAnsi="Times New Roman" w:cs="Times New Roman"/>
-          <w:lang w:eastAsia="zh-TW"/>
-        </w:rPr>
-      </w:pPr>
-      <w:r>
-        <w:rPr>
-          <w:rFonts w:ascii="Times New Roman" w:hAnsi="Times New Roman" w:cs="Times New Roman"/>
-          <w:lang w:eastAsia="zh-TW"/>
-        </w:rPr>
-        <w:t>In fact, this project consist</w:t>
-      </w:r>
-      <w:r>
-        <w:rPr>
-          <w:rFonts w:ascii="Times New Roman" w:hAnsi="Times New Roman" w:cs="Times New Roman"/>
-          <w:lang w:eastAsia="zh-TW"/>
-        </w:rPr>
-        <w:t>s</w:t>
-      </w:r>
-      <w:r>
-        <w:rPr>
-          <w:rFonts w:ascii="Times New Roman" w:hAnsi="Times New Roman" w:cs="Times New Roman"/>
-          <w:lang w:eastAsia="zh-TW"/>
-        </w:rPr>
-        <w:t xml:space="preserve"> a lot of technical constraints</w:t>
-      </w:r>
-      <w:r>
-        <w:rPr>
-          <w:rFonts w:ascii="Times New Roman" w:hAnsi="Times New Roman" w:cs="Times New Roman"/>
-          <w:lang w:eastAsia="zh-TW"/>
-        </w:rPr>
-        <w:t xml:space="preserve"> to </w:t>
-      </w:r>
-      <w:r>
-        <w:rPr>
-          <w:rFonts w:ascii="Times New Roman" w:hAnsi="Times New Roman" w:cs="Times New Roman"/>
-          <w:lang w:eastAsia="zh-TW"/>
-        </w:rPr>
-        <w:t>a</w:t>
-      </w:r>
-      <w:r>
-        <w:rPr>
-          <w:rFonts w:ascii="Times New Roman" w:hAnsi="Times New Roman" w:cs="Times New Roman"/>
-          <w:lang w:eastAsia="zh-TW"/>
-        </w:rPr>
-        <w:t>chi</w:t>
-      </w:r>
-      <w:r>
-        <w:rPr>
-          <w:rFonts w:ascii="Times New Roman" w:hAnsi="Times New Roman" w:cs="Times New Roman"/>
-          <w:lang w:eastAsia="zh-TW"/>
-        </w:rPr>
-        <w:t>e</w:t>
-      </w:r>
-      <w:r>
-        <w:rPr>
-          <w:rFonts w:ascii="Times New Roman" w:hAnsi="Times New Roman" w:cs="Times New Roman"/>
-          <w:lang w:eastAsia="zh-TW"/>
-        </w:rPr>
-        <w:t>ve</w:t>
-      </w:r>
-      <w:r>
-        <w:rPr>
-          <w:rFonts w:ascii="Times New Roman" w:hAnsi="Times New Roman" w:cs="Times New Roman"/>
-          <w:lang w:eastAsia="zh-TW"/>
-        </w:rPr>
-        <w:t xml:space="preserve"> the goal</w:t>
-      </w:r>
-      <w:r>
-        <w:rPr>
-          <w:rFonts w:ascii="Times New Roman" w:hAnsi="Times New Roman" w:cs="Times New Roman"/>
-          <w:lang w:eastAsia="zh-TW"/>
-        </w:rPr>
-        <w:t>. For example, the unstable brightness of car park entry, object detection and tracking, height and distance of camera setting</w:t>
-      </w:r>
-      <w:r>
-        <w:rPr>
-          <w:rFonts w:ascii="Times New Roman" w:hAnsi="Times New Roman" w:cs="Times New Roman"/>
-          <w:lang w:eastAsia="zh-TW"/>
-        </w:rPr>
-        <w:t xml:space="preserve">, </w:t>
-      </w:r>
-      <w:r>
-        <w:rPr>
-          <w:rFonts w:ascii="Times New Roman" w:hAnsi="Times New Roman" w:cs="Times New Roman"/>
-          <w:lang w:eastAsia="zh-TW"/>
-        </w:rPr>
-        <w:t>movement of cars (Determine car is moving or not</w:t>
-      </w:r>
-      <w:r>
-        <w:rPr>
-          <w:rFonts w:ascii="Times New Roman" w:hAnsi="Times New Roman" w:cs="Times New Roman"/>
-          <w:lang w:eastAsia="zh-TW"/>
-        </w:rPr>
-        <w:t>)</w:t>
-      </w:r>
-      <w:r>
-        <w:rPr>
-          <w:rFonts w:ascii="Times New Roman" w:hAnsi="Times New Roman" w:cs="Times New Roman"/>
-          <w:lang w:eastAsia="zh-TW"/>
-        </w:rPr>
-        <w:t xml:space="preserve"> etc</w:t>
-      </w:r>
-      <w:r>
-        <w:rPr>
-          <w:rFonts w:ascii="Times New Roman" w:hAnsi="Times New Roman" w:cs="Times New Roman"/>
-          <w:lang w:eastAsia="zh-TW"/>
-        </w:rPr>
-        <w:t>.</w:t>
-      </w:r>
-      <w:r>
-        <w:rPr>
-          <w:rFonts w:ascii="Times New Roman" w:hAnsi="Times New Roman" w:cs="Times New Roman"/>
-          <w:lang w:eastAsia="zh-TW"/>
-        </w:rPr>
-        <w:t xml:space="preserve"> Hence</w:t>
-      </w:r>
-      <w:r>
-        <w:rPr>
-          <w:rFonts w:ascii="Times New Roman" w:hAnsi="Times New Roman" w:cs="Times New Roman"/>
-          <w:lang w:eastAsia="zh-TW"/>
-        </w:rPr>
-        <w:t>, we have focusing</w:t>
-      </w:r>
-      <w:r>
-        <w:rPr>
-          <w:rFonts w:ascii="Times New Roman" w:hAnsi="Times New Roman" w:cs="Times New Roman"/>
-          <w:lang w:eastAsia="zh-TW"/>
-        </w:rPr>
-        <w:t xml:space="preserve"> </w:t>
-      </w:r>
-      <w:r>
-        <w:rPr>
-          <w:rFonts w:ascii="Times New Roman" w:hAnsi="Times New Roman" w:cs="Times New Roman"/>
-          <w:lang w:eastAsia="zh-TW"/>
-        </w:rPr>
-        <w:t xml:space="preserve">on </w:t>
-      </w:r>
-      <w:r>
-        <w:rPr>
-          <w:rFonts w:ascii="Times New Roman" w:hAnsi="Times New Roman" w:cs="Times New Roman"/>
-          <w:lang w:eastAsia="zh-TW"/>
-        </w:rPr>
-        <w:t>a lot of computer vision experiment</w:t>
-      </w:r>
-      <w:r>
-        <w:rPr>
-          <w:rFonts w:ascii="Times New Roman" w:hAnsi="Times New Roman" w:cs="Times New Roman"/>
-          <w:lang w:eastAsia="zh-TW"/>
-        </w:rPr>
-        <w:t>s</w:t>
-      </w:r>
-      <w:r>
-        <w:rPr>
-          <w:rFonts w:ascii="Times New Roman" w:hAnsi="Times New Roman" w:cs="Times New Roman"/>
-          <w:lang w:eastAsia="zh-TW"/>
-        </w:rPr>
-        <w:t xml:space="preserve"> to investigate </w:t>
-      </w:r>
-      <w:r>
-        <w:rPr>
-          <w:rFonts w:ascii="Times New Roman" w:hAnsi="Times New Roman" w:cs="Times New Roman"/>
-          <w:lang w:eastAsia="zh-TW"/>
-        </w:rPr>
-        <w:t>and figure</w:t>
-      </w:r>
-      <w:r>
-        <w:rPr>
-          <w:rFonts w:ascii="Times New Roman" w:hAnsi="Times New Roman" w:cs="Times New Roman"/>
-          <w:lang w:eastAsia="zh-TW"/>
-        </w:rPr>
-        <w:t xml:space="preserve"> out the suitable solution</w:t>
-      </w:r>
-      <w:r>
-        <w:rPr>
-          <w:rFonts w:ascii="Times New Roman" w:hAnsi="Times New Roman" w:cs="Times New Roman"/>
-          <w:lang w:eastAsia="zh-TW"/>
-        </w:rPr>
-        <w:t xml:space="preserve"> in the 1</w:t>
-      </w:r>
-      <w:r>
-        <w:rPr>
-          <w:rFonts w:ascii="Times New Roman" w:hAnsi="Times New Roman" w:cs="Times New Roman"/>
-          <w:vertAlign w:val="superscript"/>
-          <w:lang w:eastAsia="zh-TW"/>
-        </w:rPr>
-        <w:t>st</w:t>
-      </w:r>
-      <w:r>
-        <w:rPr>
-          <w:rFonts w:ascii="Times New Roman" w:hAnsi="Times New Roman" w:cs="Times New Roman"/>
-          <w:lang w:eastAsia="zh-TW"/>
-        </w:rPr>
-        <w:t xml:space="preserve"> semester</w:t>
-      </w:r>
-      <w:r>
-        <w:rPr>
-          <w:rFonts w:ascii="Times New Roman" w:hAnsi="Times New Roman" w:cs="Times New Roman"/>
-          <w:lang w:eastAsia="zh-TW"/>
-        </w:rPr>
-        <w:t xml:space="preserve">. </w:t>
-      </w:r>
-    </w:p>
-    <w:p>
-      <w:pPr>
-        <w:rPr>
-          <w:rFonts w:ascii="Times New Roman" w:hAnsi="Times New Roman" w:cs="Times New Roman"/>
-          <w:lang w:eastAsia="zh-TW"/>
-        </w:rPr>
-      </w:pPr>
-      <w:r>
-        <w:rPr>
-          <w:rFonts w:ascii="Times New Roman" w:hAnsi="Times New Roman" w:cs="Times New Roman"/>
-          <w:lang w:eastAsia="zh-TW"/>
-        </w:rPr>
-        <w:br w:type="page"/>
-      </w:r>
-    </w:p>
-    <w:p>
-      <w:pPr>
-        <w:spacing w:line="276" w:lineRule="auto"/>
-        <w:jc w:val="center"/>
+        </w:rPr>
+      </w:pPr>
+      <w:r>
         <w:rPr>
           <w:rFonts w:ascii="Times New Roman" w:hAnsi="Times New Roman" w:cs="Times New Roman"/>
           <w:i/>
           <w:sz w:val="40"/>
           <w:szCs w:val="40"/>
           <w:u w:val="single"/>
-          <w:lang w:eastAsia="zh-TW"/>
-        </w:rPr>
-      </w:pPr>
+        </w:rPr>
+        <w:lastRenderedPageBreak/>
+        <w:t>Background</w:t>
+      </w:r>
+    </w:p>
+    <w:p>
+      <w:pPr>
+        <w:rPr>
+          <w:rFonts w:ascii="Times New Roman" w:hAnsi="Times New Roman" w:cs="Times New Roman"/>
+        </w:rPr>
+      </w:pPr>
+    </w:p>
+    <w:p>
+      <w:pPr>
+        <w:ind w:firstLine="720"/>
+        <w:rPr>
+          <w:rFonts w:ascii="Times New Roman" w:hAnsi="Times New Roman" w:cs="Times New Roman"/>
+        </w:rPr>
+      </w:pPr>
+      <w:r>
+        <w:rPr>
+          <w:rFonts w:ascii="Times New Roman" w:hAnsi="Times New Roman" w:cs="Times New Roman"/>
+        </w:rPr>
+        <w:t xml:space="preserve">CSE has several FYP car park management systems developed </w:t>
+      </w:r>
+      <w:r>
+        <w:rPr>
+          <w:rFonts w:ascii="Times New Roman" w:hAnsi="Times New Roman" w:cs="Times New Roman"/>
+        </w:rPr>
+        <w:t>in previous years. They concern</w:t>
+      </w:r>
+      <w:r>
+        <w:rPr>
+          <w:rFonts w:ascii="Times New Roman" w:hAnsi="Times New Roman" w:cs="Times New Roman"/>
+        </w:rPr>
+        <w:t xml:space="preserve"> about the in-out records and checking empty slot. To tell driver where is the empty slot rely on human to assign the parking slot. In this project, an intelligent car park management system is developed to replace the human assignment. In other words, the system should recognize the size of incoming car and determine the best fit location for the car </w:t>
+      </w:r>
+      <w:r>
+        <w:rPr>
+          <w:rFonts w:ascii="Times New Roman" w:hAnsi="Times New Roman" w:cs="Times New Roman"/>
+        </w:rPr>
+        <w:t>based on the on site situation.</w:t>
+      </w:r>
+    </w:p>
+    <w:p>
+      <w:pPr>
+        <w:ind w:firstLine="720"/>
+        <w:rPr>
+          <w:rFonts w:ascii="Times New Roman" w:hAnsi="Times New Roman" w:cs="Times New Roman"/>
+        </w:rPr>
+      </w:pPr>
+    </w:p>
+    <w:p>
+      <w:pPr>
+        <w:jc w:val="center"/>
+        <w:rPr>
+          <w:rFonts w:ascii="Times New Roman" w:hAnsi="Times New Roman" w:cs="Times New Roman"/>
+          <w:i/>
+          <w:u w:val="single"/>
+          <w:lang w:eastAsia="zh-TW"/>
+        </w:rPr>
+      </w:pPr>
+      <w:r>
+        <w:rPr>
+          <w:rFonts w:ascii="Times New Roman" w:hAnsi="Times New Roman" w:cs="Times New Roman"/>
+        </w:rPr>
+        <w:br w:type="page"/>
+      </w:r>
       <w:r>
         <w:rPr>
           <w:rFonts w:ascii="Times New Roman" w:hAnsi="Times New Roman" w:cs="Times New Roman"/>
@@ -972,117 +578,310 @@
           <w:u w:val="single"/>
           <w:lang w:eastAsia="zh-TW"/>
         </w:rPr>
-        <w:t>Information</w:t>
-      </w:r>
+        <w:lastRenderedPageBreak/>
+        <w:t>Purpose</w:t>
+      </w:r>
+    </w:p>
+    <w:p>
+      <w:pPr>
+        <w:jc w:val="center"/>
+        <w:rPr>
+          <w:rFonts w:ascii="Times New Roman" w:hAnsi="Times New Roman" w:cs="Times New Roman"/>
+          <w:i/>
+          <w:u w:val="single"/>
+          <w:lang w:eastAsia="zh-TW"/>
+        </w:rPr>
+      </w:pPr>
     </w:p>
     <w:p>
       <w:pPr>
         <w:spacing w:line="276" w:lineRule="auto"/>
-        <w:jc w:val="center"/>
-        <w:rPr>
-          <w:rFonts w:ascii="Times New Roman" w:hAnsi="Times New Roman" w:cs="Times New Roman"/>
-          <w:i/>
+        <w:rPr>
+          <w:rFonts w:ascii="Times New Roman" w:hAnsi="Times New Roman" w:cs="Times New Roman"/>
+          <w:lang w:eastAsia="zh-TW"/>
+        </w:rPr>
+      </w:pPr>
+      <w:r>
+        <w:rPr>
+          <w:rFonts w:ascii="Times New Roman" w:hAnsi="Times New Roman" w:cs="Times New Roman"/>
+          <w:lang w:eastAsia="zh-TW"/>
+        </w:rPr>
+        <w:tab/>
+        <w:t>In the 1</w:t>
+      </w:r>
+      <w:r>
+        <w:rPr>
+          <w:rFonts w:ascii="Times New Roman" w:hAnsi="Times New Roman" w:cs="Times New Roman"/>
+          <w:vertAlign w:val="superscript"/>
+          <w:lang w:eastAsia="zh-TW"/>
+        </w:rPr>
+        <w:t xml:space="preserve">st </w:t>
+      </w:r>
+      <w:r>
+        <w:rPr>
+          <w:rFonts w:ascii="Times New Roman" w:hAnsi="Times New Roman" w:cs="Times New Roman"/>
+          <w:lang w:eastAsia="zh-TW"/>
+        </w:rPr>
+        <w:t xml:space="preserve">semester, </w:t>
+      </w:r>
+      <w:r>
+        <w:rPr>
+          <w:rFonts w:ascii="Times New Roman" w:hAnsi="Times New Roman" w:cs="Times New Roman" w:hint="eastAsia"/>
+          <w:lang w:eastAsia="zh-TW"/>
+        </w:rPr>
+        <w:t>w</w:t>
+      </w:r>
+      <w:r>
+        <w:rPr>
+          <w:rFonts w:ascii="Times New Roman" w:hAnsi="Times New Roman" w:cs="Times New Roman"/>
+          <w:lang w:eastAsia="zh-TW"/>
+        </w:rPr>
+        <w:t>e would like to figure out what method</w:t>
+      </w:r>
+      <w:r>
+        <w:rPr>
+          <w:rFonts w:ascii="Times New Roman" w:hAnsi="Times New Roman" w:cs="Times New Roman"/>
+          <w:lang w:eastAsia="zh-TW"/>
+        </w:rPr>
+        <w:t>s</w:t>
+      </w:r>
+      <w:r>
+        <w:rPr>
+          <w:rFonts w:ascii="Times New Roman" w:hAnsi="Times New Roman" w:cs="Times New Roman"/>
+          <w:lang w:eastAsia="zh-TW"/>
+        </w:rPr>
+        <w:t xml:space="preserve"> can we </w:t>
+      </w:r>
+      <w:r>
+        <w:rPr>
+          <w:rFonts w:ascii="Times New Roman" w:hAnsi="Times New Roman" w:cs="Times New Roman"/>
           <w:u w:val="single"/>
           <w:lang w:eastAsia="zh-TW"/>
         </w:rPr>
-      </w:pPr>
-    </w:p>
-    <w:p>
-      <w:pPr>
-        <w:pStyle w:val="a3"/>
-        <w:numPr>
-          <w:ilvl w:val="0"/>
-          <w:numId w:val="4"/>
-        </w:numPr>
+        <w:t xml:space="preserve">only using static camera to </w:t>
+      </w:r>
+      <w:r>
+        <w:rPr>
+          <w:rFonts w:ascii="Times New Roman" w:hAnsi="Times New Roman" w:cs="Times New Roman"/>
+          <w:u w:val="single"/>
+          <w:lang w:eastAsia="zh-TW"/>
+        </w:rPr>
+        <w:t>approximately distinguish</w:t>
+      </w:r>
+      <w:r>
+        <w:rPr>
+          <w:rFonts w:ascii="Times New Roman" w:hAnsi="Times New Roman" w:cs="Times New Roman"/>
+          <w:lang w:eastAsia="zh-TW"/>
+        </w:rPr>
+        <w:t xml:space="preserve"> the size of car so that we can automatically assign the position to the car in the following semester. </w:t>
+      </w:r>
+    </w:p>
+    <w:p>
+      <w:pPr>
         <w:spacing w:line="276" w:lineRule="auto"/>
-        <w:rPr>
-          <w:rFonts w:ascii="Times New Roman" w:hAnsi="Times New Roman" w:cs="Times New Roman"/>
-          <w:lang w:eastAsia="zh-TW"/>
-        </w:rPr>
-      </w:pPr>
-      <w:r>
-        <w:rPr>
-          <w:rFonts w:ascii="Times New Roman" w:hAnsi="Times New Roman" w:cs="Times New Roman"/>
-          <w:lang w:eastAsia="zh-TW"/>
-        </w:rPr>
-        <w:t>In this report, the “</w:t>
-      </w:r>
-      <w:r>
-        <w:rPr>
-          <w:rFonts w:ascii="Times New Roman" w:hAnsi="Times New Roman" w:cs="Times New Roman"/>
-          <w:u w:val="single"/>
-          <w:lang w:eastAsia="zh-TW"/>
-        </w:rPr>
-        <w:t>Area</w:t>
-      </w:r>
-      <w:r>
-        <w:rPr>
-          <w:rFonts w:ascii="Times New Roman" w:hAnsi="Times New Roman" w:cs="Times New Roman"/>
-          <w:lang w:eastAsia="zh-TW"/>
-        </w:rPr>
-        <w:t xml:space="preserve">” we mentioned is about the object </w:t>
-      </w:r>
-      <w:r>
-        <w:rPr>
-          <w:rFonts w:ascii="Times New Roman" w:hAnsi="Times New Roman" w:cs="Times New Roman"/>
-          <w:u w:val="single"/>
-          <w:lang w:eastAsia="zh-TW"/>
-        </w:rPr>
-        <w:t>occupied area in the screen</w:t>
-      </w:r>
-      <w:r>
-        <w:rPr>
-          <w:rFonts w:ascii="Times New Roman" w:hAnsi="Times New Roman" w:cs="Times New Roman"/>
-          <w:lang w:eastAsia="zh-TW"/>
-        </w:rPr>
-        <w:t xml:space="preserve"> not the actual area in the reality. </w:t>
-      </w:r>
-    </w:p>
-    <w:p>
-      <w:pPr>
-        <w:pStyle w:val="a3"/>
-        <w:numPr>
-          <w:ilvl w:val="0"/>
-          <w:numId w:val="4"/>
-        </w:numPr>
-        <w:spacing w:line="276" w:lineRule="auto"/>
-        <w:rPr>
-          <w:rFonts w:ascii="Times New Roman" w:hAnsi="Times New Roman" w:cs="Times New Roman"/>
-          <w:lang w:eastAsia="zh-TW"/>
-        </w:rPr>
-      </w:pPr>
-      <w:r>
-        <w:rPr>
-          <w:rFonts w:ascii="Times New Roman" w:hAnsi="Times New Roman" w:cs="Times New Roman"/>
-          <w:lang w:eastAsia="zh-TW"/>
-        </w:rPr>
-        <w:t>The area calculated is really depends on the dist</w:t>
-      </w:r>
-      <w:r>
-        <w:rPr>
-          <w:rFonts w:ascii="Times New Roman" w:hAnsi="Times New Roman" w:cs="Times New Roman"/>
-          <w:lang w:eastAsia="zh-TW"/>
-        </w:rPr>
-        <w:t>ance between the camera and car.</w:t>
-      </w:r>
-    </w:p>
-    <w:p>
-      <w:pPr>
-        <w:spacing w:line="276" w:lineRule="auto"/>
-        <w:rPr>
-          <w:rFonts w:ascii="Times New Roman" w:hAnsi="Times New Roman" w:cs="Times New Roman"/>
-          <w:lang w:eastAsia="zh-TW"/>
-        </w:rPr>
-      </w:pPr>
-    </w:p>
-    <w:p>
-      <w:pPr>
-        <w:spacing w:line="276" w:lineRule="auto"/>
-        <w:rPr>
-          <w:rFonts w:ascii="Times New Roman" w:hAnsi="Times New Roman" w:cs="Times New Roman"/>
-          <w:lang w:eastAsia="zh-TW"/>
-        </w:rPr>
-      </w:pPr>
+        <w:ind w:firstLine="720"/>
+        <w:rPr>
+          <w:rFonts w:ascii="Times New Roman" w:hAnsi="Times New Roman" w:cs="Times New Roman"/>
+          <w:lang w:eastAsia="zh-TW"/>
+        </w:rPr>
+      </w:pPr>
+      <w:r>
+        <w:rPr>
+          <w:rFonts w:ascii="Times New Roman" w:hAnsi="Times New Roman" w:cs="Times New Roman"/>
+          <w:lang w:eastAsia="zh-TW"/>
+        </w:rPr>
+        <w:t>In fact, this project consist</w:t>
+      </w:r>
+      <w:r>
+        <w:rPr>
+          <w:rFonts w:ascii="Times New Roman" w:hAnsi="Times New Roman" w:cs="Times New Roman"/>
+          <w:lang w:eastAsia="zh-TW"/>
+        </w:rPr>
+        <w:t>s</w:t>
+      </w:r>
+      <w:r>
+        <w:rPr>
+          <w:rFonts w:ascii="Times New Roman" w:hAnsi="Times New Roman" w:cs="Times New Roman"/>
+          <w:lang w:eastAsia="zh-TW"/>
+        </w:rPr>
+        <w:t xml:space="preserve"> a lot of technical constraints</w:t>
+      </w:r>
+      <w:r>
+        <w:rPr>
+          <w:rFonts w:ascii="Times New Roman" w:hAnsi="Times New Roman" w:cs="Times New Roman"/>
+          <w:lang w:eastAsia="zh-TW"/>
+        </w:rPr>
+        <w:t xml:space="preserve"> to </w:t>
+      </w:r>
+      <w:r>
+        <w:rPr>
+          <w:rFonts w:ascii="Times New Roman" w:hAnsi="Times New Roman" w:cs="Times New Roman"/>
+          <w:lang w:eastAsia="zh-TW"/>
+        </w:rPr>
+        <w:t>a</w:t>
+      </w:r>
+      <w:r>
+        <w:rPr>
+          <w:rFonts w:ascii="Times New Roman" w:hAnsi="Times New Roman" w:cs="Times New Roman"/>
+          <w:lang w:eastAsia="zh-TW"/>
+        </w:rPr>
+        <w:t>chi</w:t>
+      </w:r>
+      <w:r>
+        <w:rPr>
+          <w:rFonts w:ascii="Times New Roman" w:hAnsi="Times New Roman" w:cs="Times New Roman"/>
+          <w:lang w:eastAsia="zh-TW"/>
+        </w:rPr>
+        <w:t>e</w:t>
+      </w:r>
+      <w:r>
+        <w:rPr>
+          <w:rFonts w:ascii="Times New Roman" w:hAnsi="Times New Roman" w:cs="Times New Roman"/>
+          <w:lang w:eastAsia="zh-TW"/>
+        </w:rPr>
+        <w:t>ve</w:t>
+      </w:r>
+      <w:r>
+        <w:rPr>
+          <w:rFonts w:ascii="Times New Roman" w:hAnsi="Times New Roman" w:cs="Times New Roman"/>
+          <w:lang w:eastAsia="zh-TW"/>
+        </w:rPr>
+        <w:t xml:space="preserve"> the goal</w:t>
+      </w:r>
+      <w:r>
+        <w:rPr>
+          <w:rFonts w:ascii="Times New Roman" w:hAnsi="Times New Roman" w:cs="Times New Roman"/>
+          <w:lang w:eastAsia="zh-TW"/>
+        </w:rPr>
+        <w:t>. For example, the unstable brightness of car park entry, object detection and tracking, height and distance of camera setting</w:t>
+      </w:r>
+      <w:r>
+        <w:rPr>
+          <w:rFonts w:ascii="Times New Roman" w:hAnsi="Times New Roman" w:cs="Times New Roman"/>
+          <w:lang w:eastAsia="zh-TW"/>
+        </w:rPr>
+        <w:t xml:space="preserve">, </w:t>
+      </w:r>
+      <w:r>
+        <w:rPr>
+          <w:rFonts w:ascii="Times New Roman" w:hAnsi="Times New Roman" w:cs="Times New Roman"/>
+          <w:lang w:eastAsia="zh-TW"/>
+        </w:rPr>
+        <w:t>movement of cars (Determine car is moving or not</w:t>
+      </w:r>
+      <w:r>
+        <w:rPr>
+          <w:rFonts w:ascii="Times New Roman" w:hAnsi="Times New Roman" w:cs="Times New Roman"/>
+          <w:lang w:eastAsia="zh-TW"/>
+        </w:rPr>
+        <w:t>)</w:t>
+      </w:r>
+      <w:r>
+        <w:rPr>
+          <w:rFonts w:ascii="Times New Roman" w:hAnsi="Times New Roman" w:cs="Times New Roman"/>
+          <w:lang w:eastAsia="zh-TW"/>
+        </w:rPr>
+        <w:t xml:space="preserve"> etc</w:t>
+      </w:r>
+      <w:r>
+        <w:rPr>
+          <w:rFonts w:ascii="Times New Roman" w:hAnsi="Times New Roman" w:cs="Times New Roman"/>
+          <w:lang w:eastAsia="zh-TW"/>
+        </w:rPr>
+        <w:t>.</w:t>
+      </w:r>
+      <w:r>
+        <w:rPr>
+          <w:rFonts w:ascii="Times New Roman" w:hAnsi="Times New Roman" w:cs="Times New Roman"/>
+          <w:lang w:eastAsia="zh-TW"/>
+        </w:rPr>
+        <w:t xml:space="preserve"> Hence</w:t>
+      </w:r>
+      <w:r>
+        <w:rPr>
+          <w:rFonts w:ascii="Times New Roman" w:hAnsi="Times New Roman" w:cs="Times New Roman"/>
+          <w:lang w:eastAsia="zh-TW"/>
+        </w:rPr>
+        <w:t>, we have focusing</w:t>
+      </w:r>
+      <w:r>
+        <w:rPr>
+          <w:rFonts w:ascii="Times New Roman" w:hAnsi="Times New Roman" w:cs="Times New Roman"/>
+          <w:lang w:eastAsia="zh-TW"/>
+        </w:rPr>
+        <w:t xml:space="preserve"> </w:t>
+      </w:r>
+      <w:r>
+        <w:rPr>
+          <w:rFonts w:ascii="Times New Roman" w:hAnsi="Times New Roman" w:cs="Times New Roman"/>
+          <w:lang w:eastAsia="zh-TW"/>
+        </w:rPr>
+        <w:t xml:space="preserve">on </w:t>
+      </w:r>
+      <w:r>
+        <w:rPr>
+          <w:rFonts w:ascii="Times New Roman" w:hAnsi="Times New Roman" w:cs="Times New Roman"/>
+          <w:lang w:eastAsia="zh-TW"/>
+        </w:rPr>
+        <w:t>a lot of computer vision experiment</w:t>
+      </w:r>
+      <w:r>
+        <w:rPr>
+          <w:rFonts w:ascii="Times New Roman" w:hAnsi="Times New Roman" w:cs="Times New Roman"/>
+          <w:lang w:eastAsia="zh-TW"/>
+        </w:rPr>
+        <w:t>s</w:t>
+      </w:r>
+      <w:r>
+        <w:rPr>
+          <w:rFonts w:ascii="Times New Roman" w:hAnsi="Times New Roman" w:cs="Times New Roman"/>
+          <w:lang w:eastAsia="zh-TW"/>
+        </w:rPr>
+        <w:t xml:space="preserve"> to investigate </w:t>
+      </w:r>
+      <w:r>
+        <w:rPr>
+          <w:rFonts w:ascii="Times New Roman" w:hAnsi="Times New Roman" w:cs="Times New Roman"/>
+          <w:lang w:eastAsia="zh-TW"/>
+        </w:rPr>
+        <w:t>and figure</w:t>
+      </w:r>
+      <w:r>
+        <w:rPr>
+          <w:rFonts w:ascii="Times New Roman" w:hAnsi="Times New Roman" w:cs="Times New Roman"/>
+          <w:lang w:eastAsia="zh-TW"/>
+        </w:rPr>
+        <w:t xml:space="preserve"> out the suitable solution</w:t>
+      </w:r>
+      <w:r>
+        <w:rPr>
+          <w:rFonts w:ascii="Times New Roman" w:hAnsi="Times New Roman" w:cs="Times New Roman"/>
+          <w:lang w:eastAsia="zh-TW"/>
+        </w:rPr>
+        <w:t xml:space="preserve"> in the 1</w:t>
+      </w:r>
+      <w:r>
+        <w:rPr>
+          <w:rFonts w:ascii="Times New Roman" w:hAnsi="Times New Roman" w:cs="Times New Roman"/>
+          <w:vertAlign w:val="superscript"/>
+          <w:lang w:eastAsia="zh-TW"/>
+        </w:rPr>
+        <w:t>st</w:t>
+      </w:r>
+      <w:r>
+        <w:rPr>
+          <w:rFonts w:ascii="Times New Roman" w:hAnsi="Times New Roman" w:cs="Times New Roman"/>
+          <w:lang w:eastAsia="zh-TW"/>
+        </w:rPr>
+        <w:t xml:space="preserve"> semester</w:t>
+      </w:r>
+      <w:r>
+        <w:rPr>
+          <w:rFonts w:ascii="Times New Roman" w:hAnsi="Times New Roman" w:cs="Times New Roman"/>
+          <w:lang w:eastAsia="zh-TW"/>
+        </w:rPr>
+        <w:t xml:space="preserve">. </w:t>
+      </w:r>
     </w:p>
     <w:p>
       <w:pPr>
@@ -1121,6 +920,7 @@
           <w:u w:val="single"/>
           <w:lang w:eastAsia="zh-TW"/>
         </w:rPr>
+        <w:lastRenderedPageBreak/>
         <w:t>Object Detection and tracking</w:t>
       </w:r>
     </w:p>
@@ -1480,7 +1280,7 @@
                     <pic:cNvPicPr/>
                   </pic:nvPicPr>
                   <pic:blipFill>
-                    <a:blip r:embed="rId7">
+                    <a:blip r:embed="rId8">
                       <a:extLst>
                         <a:ext uri="{28A0092B-C50C-407E-A947-70E740481C1C}">
                           <a14:useLocalDpi xmlns:a14="http://schemas.microsoft.com/office/drawing/2010/main" val="0"/>
@@ -1663,11 +1463,11 @@
           </mc:Choice>
           <mc:Fallback>
             <w:pict>
-              <v:shapetype w14:anchorId="006B36AC" id="_x0000_t202" coordsize="21600,21600" o:spt="202" path="m0,0l0,21600,21600,21600,21600,0xe">
+              <v:shapetype w14:anchorId="006B36AC" id="_x0000_t202" coordsize="21600,21600" o:spt="202" path="m,l,21600r21600,l21600,xe">
                 <v:stroke joinstyle="miter"/>
                 <v:path gradientshapeok="t" o:connecttype="rect"/>
               </v:shapetype>
-              <v:shape id="_x6587__x5b57__x65b9__x584a__x0020_24" o:spid="_x0000_s1026" type="#_x0000_t202" style="position:absolute;margin-left:129.85pt;margin-top:1.45pt;width:186.6pt;height:11.5pt;z-index:251678720;visibility:visible;mso-wrap-style:square;mso-wrap-distance-left:9pt;mso-wrap-distance-top:0;mso-wrap-distance-right:9pt;mso-wrap-distance-bottom:0;mso-position-horizontal:absolute;mso-position-horizontal-relative:text;mso-position-vertical:absolute;mso-position-vertical-relative:text;v-text-anchor:top" o:gfxdata="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" stroked="f">
+              <v:shape id="文字方塊 24" o:spid="_x0000_s1026" type="#_x0000_t202" style="position:absolute;margin-left:129.85pt;margin-top:1.45pt;width:186.6pt;height:11.5pt;z-index:251678720;visibility:visible;mso-wrap-style:square;mso-wrap-distance-left:9pt;mso-wrap-distance-top:0;mso-wrap-distance-right:9pt;mso-wrap-distance-bottom:0;mso-position-horizontal:absolute;mso-position-horizontal-relative:text;mso-position-vertical:absolute;mso-position-vertical-relative:text;v-text-anchor:top" o:gfxdata="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" stroked="f">
                 <v:textbox style="mso-fit-shape-to-text:t" inset="0,0,0,0">
                   <w:txbxContent>
                     <w:p>
@@ -1837,7 +1637,7 @@
           </mc:Choice>
           <mc:Fallback>
             <w:pict>
-              <v:shape w14:anchorId="5F21D68E" id="_x6587__x5b57__x65b9__x584a__x0020_18" o:spid="_x0000_s1027" type="#_x0000_t202" style="position:absolute;left:0;text-align:left;margin-left:228.95pt;margin-top:122.5pt;width:204.05pt;height:11.5pt;z-index:251663360;visibility:visible;mso-wrap-style:square;mso-wrap-distance-left:9pt;mso-wrap-distance-top:0;mso-wrap-distance-right:9pt;mso-wrap-distance-bottom:0;mso-position-horizontal:absolute;mso-position-horizontal-relative:text;mso-position-vertical:absolute;mso-position-vertical-relative:text;v-text-anchor:top" o:gfxdata="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" stroked="f">
+              <v:shape w14:anchorId="5F21D68E" id="文字方塊 18" o:spid="_x0000_s1027" type="#_x0000_t202" style="position:absolute;left:0;text-align:left;margin-left:228.95pt;margin-top:122.5pt;width:204.05pt;height:11.5pt;z-index:251663360;visibility:visible;mso-wrap-style:square;mso-wrap-distance-left:9pt;mso-wrap-distance-top:0;mso-wrap-distance-right:9pt;mso-wrap-distance-bottom:0;mso-position-horizontal:absolute;mso-position-horizontal-relative:text;mso-position-vertical:absolute;mso-position-vertical-relative:text;v-text-anchor:top" o:gfxdata="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" stroked="f">
                 <v:textbox style="mso-fit-shape-to-text:t" inset="0,0,0,0">
                   <w:txbxContent>
                     <w:p>
@@ -1932,7 +1732,7 @@
                     </pic:cNvPicPr>
                   </pic:nvPicPr>
                   <pic:blipFill>
-                    <a:blip r:embed="rId8">
+                    <a:blip r:embed="rId9">
                       <a:extLst>
                         <a:ext uri="{28A0092B-C50C-407E-A947-70E740481C1C}">
                           <a14:useLocalDpi xmlns:a14="http://schemas.microsoft.com/office/drawing/2010/main" val="0"/>
@@ -2107,7 +1907,7 @@
           </mc:Choice>
           <mc:Fallback>
             <w:pict>
-              <v:shape w14:anchorId="26FBA723" id="_x6587__x5b57__x65b9__x584a__x0020_1" o:spid="_x0000_s1028" type="#_x0000_t202" style="position:absolute;left:0;text-align:left;margin-left:12.25pt;margin-top:120.95pt;width:204.05pt;height:11.5pt;z-index:251661312;visibility:visible;mso-wrap-style:square;mso-wrap-distance-left:9pt;mso-wrap-distance-top:0;mso-wrap-distance-right:9pt;mso-wrap-distance-bottom:0;mso-position-horizontal:absolute;mso-position-horizontal-relative:text;mso-position-vertical:absolute;mso-position-vertical-relative:text;v-text-anchor:top" o:gfxdata="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" stroked="f">
+              <v:shape w14:anchorId="26FBA723" id="文字方塊 1" o:spid="_x0000_s1028" type="#_x0000_t202" style="position:absolute;left:0;text-align:left;margin-left:12.25pt;margin-top:120.95pt;width:204.05pt;height:11.5pt;z-index:251661312;visibility:visible;mso-wrap-style:square;mso-wrap-distance-left:9pt;mso-wrap-distance-top:0;mso-wrap-distance-right:9pt;mso-wrap-distance-bottom:0;mso-position-horizontal:absolute;mso-position-horizontal-relative:text;mso-position-vertical:absolute;mso-position-vertical-relative:text;v-text-anchor:top" o:gfxdata="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" stroked="f">
                 <v:textbox style="mso-fit-shape-to-text:t" inset="0,0,0,0">
                   <w:txbxContent>
                     <w:p>
@@ -2223,7 +2023,7 @@
                     </pic:cNvPicPr>
                   </pic:nvPicPr>
                   <pic:blipFill>
-                    <a:blip r:embed="rId9" cstate="print">
+                    <a:blip r:embed="rId10" cstate="print">
                       <a:extLst>
                         <a:ext uri="{28A0092B-C50C-407E-A947-70E740481C1C}">
                           <a14:useLocalDpi xmlns:a14="http://schemas.microsoft.com/office/drawing/2010/main" val="0"/>
@@ -2300,7 +2100,7 @@
                     </pic:cNvPicPr>
                   </pic:nvPicPr>
                   <pic:blipFill>
-                    <a:blip r:embed="rId10">
+                    <a:blip r:embed="rId11">
                       <a:extLst>
                         <a:ext uri="{28A0092B-C50C-407E-A947-70E740481C1C}">
                           <a14:useLocalDpi xmlns:a14="http://schemas.microsoft.com/office/drawing/2010/main" val="0"/>
@@ -2490,7 +2290,7 @@
           </mc:Choice>
           <mc:Fallback>
             <w:pict>
-              <v:shape w14:anchorId="77CC38C8" id="_x6587__x5b57__x65b9__x584a__x0020_19" o:spid="_x0000_s1029" type="#_x0000_t202" style="position:absolute;margin-left:12.85pt;margin-top:134.2pt;width:204.05pt;height:11.5pt;z-index:251667456;visibility:visible;mso-wrap-style:square;mso-wrap-distance-left:9pt;mso-wrap-distance-top:0;mso-wrap-distance-right:9pt;mso-wrap-distance-bottom:0;mso-position-horizontal:absolute;mso-position-horizontal-relative:text;mso-position-vertical:absolute;mso-position-vertical-relative:text;v-text-anchor:top" o:gfxdata="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" stroked="f">
+              <v:shape w14:anchorId="77CC38C8" id="文字方塊 19" o:spid="_x0000_s1029" type="#_x0000_t202" style="position:absolute;margin-left:12.85pt;margin-top:134.2pt;width:204.05pt;height:11.5pt;z-index:251667456;visibility:visible;mso-wrap-style:square;mso-wrap-distance-left:9pt;mso-wrap-distance-top:0;mso-wrap-distance-right:9pt;mso-wrap-distance-bottom:0;mso-position-horizontal:absolute;mso-position-horizontal-relative:text;mso-position-vertical:absolute;mso-position-vertical-relative:text;v-text-anchor:top" o:gfxdata="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" stroked="f">
                 <v:textbox style="mso-fit-shape-to-text:t" inset="0,0,0,0">
                   <w:txbxContent>
                     <w:p>
@@ -2621,7 +2421,7 @@
                     </pic:cNvPicPr>
                   </pic:nvPicPr>
                   <pic:blipFill>
-                    <a:blip r:embed="rId11">
+                    <a:blip r:embed="rId12">
                       <a:extLst>
                         <a:ext uri="{28A0092B-C50C-407E-A947-70E740481C1C}">
                           <a14:useLocalDpi xmlns:a14="http://schemas.microsoft.com/office/drawing/2010/main" val="0"/>
@@ -2789,7 +2589,6 @@
                               </w:rPr>
                               <w:t>c</w:t>
                             </w:r>
-                            <w:proofErr w:type="gramStart"/>
                             <w:r>
                               <w:rPr>
                                 <w:rFonts w:ascii="Calisto MT" w:hAnsi="Calisto MT"/>
@@ -2806,7 +2605,6 @@
                               </w:rPr>
                               <w:t>)</w:t>
                             </w:r>
-                            <w:proofErr w:type="gramEnd"/>
                           </w:p>
                         </w:txbxContent>
                       </wps:txbx>
@@ -2824,7 +2622,7 @@
           </mc:Choice>
           <mc:Fallback>
             <w:pict>
-              <v:shape w14:anchorId="18466717" id="_x6587__x5b57__x65b9__x584a__x0020_21" o:spid="_x0000_s1030" type="#_x0000_t202" style="position:absolute;margin-left:13.1pt;margin-top:233.8pt;width:204.05pt;height:11.5pt;z-index:251673600;visibility:visible;mso-wrap-style:square;mso-wrap-distance-left:9pt;mso-wrap-distance-top:0;mso-wrap-distance-right:9pt;mso-wrap-distance-bottom:0;mso-position-horizontal:absolute;mso-position-horizontal-relative:text;mso-position-vertical:absolute;mso-position-vertical-relative:text;v-text-anchor:top" o:gfxdata="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" stroked="f">
+              <v:shape w14:anchorId="18466717" id="文字方塊 21" o:spid="_x0000_s1030" type="#_x0000_t202" style="position:absolute;margin-left:13.1pt;margin-top:233.8pt;width:204.05pt;height:11.5pt;z-index:251673600;visibility:visible;mso-wrap-style:square;mso-wrap-distance-left:9pt;mso-wrap-distance-top:0;mso-wrap-distance-right:9pt;mso-wrap-distance-bottom:0;mso-position-horizontal:absolute;mso-position-horizontal-relative:text;mso-position-vertical:absolute;mso-position-vertical-relative:text;v-text-anchor:top" o:gfxdata="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" stroked="f">
                 <v:textbox style="mso-fit-shape-to-text:t" inset="0,0,0,0">
                   <w:txbxContent>
                     <w:p>
@@ -2885,7 +2683,6 @@
                         </w:rPr>
                         <w:t>c</w:t>
                       </w:r>
-                      <w:proofErr w:type="gramStart"/>
                       <w:r>
                         <w:rPr>
                           <w:rFonts w:ascii="Calisto MT" w:hAnsi="Calisto MT"/>
@@ -2902,7 +2699,6 @@
                         </w:rPr>
                         <w:t>)</w:t>
                       </w:r>
-                      <w:proofErr w:type="gramEnd"/>
                     </w:p>
                   </w:txbxContent>
                 </v:textbox>
@@ -2944,7 +2740,7 @@
                     </pic:cNvPicPr>
                   </pic:nvPicPr>
                   <pic:blipFill>
-                    <a:blip r:embed="rId12">
+                    <a:blip r:embed="rId13">
                       <a:extLst>
                         <a:ext uri="{28A0092B-C50C-407E-A947-70E740481C1C}">
                           <a14:useLocalDpi xmlns:a14="http://schemas.microsoft.com/office/drawing/2010/main" val="0"/>
@@ -3090,7 +2886,7 @@
           </mc:Choice>
           <mc:Fallback>
             <w:pict>
-              <v:shape w14:anchorId="1B8CF60B" id="_x6587__x5b57__x65b9__x584a__x0020_22" o:spid="_x0000_s1031" type="#_x0000_t202" style="position:absolute;margin-left:229.3pt;margin-top:220.2pt;width:204.05pt;height:11.5pt;z-index:251675648;visibility:visible;mso-wrap-style:square;mso-wrap-distance-left:9pt;mso-wrap-distance-top:0;mso-wrap-distance-right:9pt;mso-wrap-distance-bottom:0;mso-position-horizontal:absolute;mso-position-horizontal-relative:text;mso-position-vertical:absolute;mso-position-vertical-relative:text;v-text-anchor:top" o:gfxdata="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" stroked="f">
+              <v:shape w14:anchorId="1B8CF60B" id="文字方塊 22" o:spid="_x0000_s1031" type="#_x0000_t202" style="position:absolute;margin-left:229.3pt;margin-top:220.2pt;width:204.05pt;height:11.5pt;z-index:251675648;visibility:visible;mso-wrap-style:square;mso-wrap-distance-left:9pt;mso-wrap-distance-top:0;mso-wrap-distance-right:9pt;mso-wrap-distance-bottom:0;mso-position-horizontal:absolute;mso-position-horizontal-relative:text;mso-position-vertical:absolute;mso-position-vertical-relative:text;v-text-anchor:top" o:gfxdata="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" stroked="f">
                 <v:textbox style="mso-fit-shape-to-text:t" inset="0,0,0,0">
                   <w:txbxContent>
                     <w:p>
@@ -3169,7 +2965,7 @@
                     </pic:cNvPicPr>
                   </pic:nvPicPr>
                   <pic:blipFill>
-                    <a:blip r:embed="rId13">
+                    <a:blip r:embed="rId14">
                       <a:extLst>
                         <a:ext uri="{28A0092B-C50C-407E-A947-70E740481C1C}">
                           <a14:useLocalDpi xmlns:a14="http://schemas.microsoft.com/office/drawing/2010/main" val="0"/>
@@ -3318,7 +3114,7 @@
           </mc:Choice>
           <mc:Fallback>
             <w:pict>
-              <v:shape w14:anchorId="60DFBF26" id="_x6587__x5b57__x65b9__x584a__x0020_20" o:spid="_x0000_s1032" type="#_x0000_t202" style="position:absolute;left:0;text-align:left;margin-left:228.85pt;margin-top:65.2pt;width:204.05pt;height:11.5pt;z-index:251669504;visibility:visible;mso-wrap-style:square;mso-wrap-distance-left:9pt;mso-wrap-distance-top:0;mso-wrap-distance-right:9pt;mso-wrap-distance-bottom:0;mso-position-horizontal:absolute;mso-position-horizontal-relative:text;mso-position-vertical:absolute;mso-position-vertical-relative:text;v-text-anchor:top" o:gfxdata="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" stroked="f">
+              <v:shape w14:anchorId="60DFBF26" id="文字方塊 20" o:spid="_x0000_s1032" type="#_x0000_t202" style="position:absolute;left:0;text-align:left;margin-left:228.85pt;margin-top:65.2pt;width:204.05pt;height:11.5pt;z-index:251669504;visibility:visible;mso-wrap-style:square;mso-wrap-distance-left:9pt;mso-wrap-distance-top:0;mso-wrap-distance-right:9pt;mso-wrap-distance-bottom:0;mso-position-horizontal:absolute;mso-position-horizontal-relative:text;mso-position-vertical:absolute;mso-position-vertical-relative:text;v-text-anchor:top" o:gfxdata="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" stroked="f">
                 <v:textbox style="mso-fit-shape-to-text:t" inset="0,0,0,0">
                   <w:txbxContent>
                     <w:p>
@@ -3386,6 +3182,7 @@
           <w:rFonts w:ascii="Times New Roman" w:hAnsi="Times New Roman" w:cs="Times New Roman"/>
           <w:lang w:eastAsia="zh-TW"/>
         </w:rPr>
+        <w:lastRenderedPageBreak/>
         <w:t xml:space="preserve">MOG2 algorithm can only threshold the object image. The following step is finding contours of all object detected in the image. </w:t>
       </w:r>
       <w:r>
@@ -3459,15 +3256,6 @@
         </w:rPr>
         <w:t xml:space="preserve"> object contours in the screen. </w:t>
       </w:r>
-    </w:p>
-    <w:p>
-      <w:pPr>
-        <w:ind w:firstLine="720"/>
-        <w:rPr>
-          <w:rFonts w:ascii="Times New Roman" w:hAnsi="Times New Roman" w:cs="Times New Roman"/>
-          <w:lang w:eastAsia="zh-TW"/>
-        </w:rPr>
-      </w:pPr>
       <w:r>
         <w:rPr>
           <w:rFonts w:ascii="Times New Roman" w:hAnsi="Times New Roman" w:cs="Times New Roman"/>
@@ -3534,7 +3322,7 @@
                     </pic:cNvPicPr>
                   </pic:nvPicPr>
                   <pic:blipFill>
-                    <a:blip r:embed="rId14">
+                    <a:blip r:embed="rId15">
                       <a:extLst>
                         <a:ext uri="{28A0092B-C50C-407E-A947-70E740481C1C}">
                           <a14:useLocalDpi xmlns:a14="http://schemas.microsoft.com/office/drawing/2010/main" val="0"/>
@@ -4057,7 +3845,7 @@
                     </pic:cNvPicPr>
                   </pic:nvPicPr>
                   <pic:blipFill>
-                    <a:blip r:embed="rId15">
+                    <a:blip r:embed="rId16">
                       <a:extLst>
                         <a:ext uri="{28A0092B-C50C-407E-A947-70E740481C1C}">
                           <a14:useLocalDpi xmlns:a14="http://schemas.microsoft.com/office/drawing/2010/main" val="0"/>
@@ -4133,6 +3921,7 @@
           <w:rFonts w:ascii="Times New Roman" w:hAnsi="Times New Roman" w:cs="Times New Roman"/>
           <w:lang w:eastAsia="zh-TW"/>
         </w:rPr>
+        <w:lastRenderedPageBreak/>
         <w:tab/>
       </w:r>
       <w:r>
@@ -4162,18 +3951,7 @@
           <w:szCs w:val="16"/>
           <w:lang w:eastAsia="zh-TW"/>
         </w:rPr>
-        <w:t>Figure 2</w:t>
-      </w:r>
-      <w:r>
-        <w:rPr>
-          <w:rFonts w:ascii="Calisto MT" w:hAnsi="Calisto MT" w:cs="Times New Roman"/>
-          <w:i/>
-          <w:iCs/>
-          <w:sz w:val="16"/>
-          <w:szCs w:val="16"/>
-          <w:lang w:eastAsia="zh-TW"/>
-        </w:rPr>
-        <w:t>d)</w:t>
+        <w:t>Figure 2d)</w:t>
       </w:r>
       <w:r>
         <w:rPr>
@@ -4202,7 +3980,6 @@
           <w:lang w:eastAsia="zh-TW"/>
         </w:rPr>
       </w:pPr>
-      <w:proofErr w:type="gramStart"/>
       <w:r>
         <w:rPr>
           <w:rFonts w:ascii="Times New Roman" w:hAnsi="Times New Roman" w:cs="Times New Roman"/>
@@ -4255,19 +4032,7 @@
           <w:szCs w:val="32"/>
           <w:lang w:eastAsia="zh-TW"/>
         </w:rPr>
-        <w:t xml:space="preserve"> =</w:t>
-      </w:r>
-      <w:proofErr w:type="gramEnd"/>
-      <w:r>
-        <w:rPr>
-          <w:rFonts w:ascii="Times New Roman" w:hAnsi="Times New Roman" w:cs="Times New Roman"/>
-          <w:i/>
-          <w:iCs/>
-          <w:sz w:val="32"/>
-          <w:szCs w:val="32"/>
-          <w:lang w:eastAsia="zh-TW"/>
-        </w:rPr>
-        <w:t xml:space="preserve"> Area</w:t>
+        <w:t xml:space="preserve"> = Area</w:t>
       </w:r>
       <w:r>
         <w:rPr>
@@ -4343,21 +4108,7 @@
           <w:rFonts w:ascii="Times New Roman" w:hAnsi="Times New Roman" w:cs="Times New Roman"/>
           <w:lang w:eastAsia="zh-TW"/>
         </w:rPr>
-        <w:t xml:space="preserve">However, the object shadow can be ignored since every car detection we would also add the area of object shadow for consideration. In that situation, the object shadow can be treated as constant variable. And it would not have a large effect to determine the size of car </w:t>
-      </w:r>
-      <w:r>
-        <w:rPr>
-          <w:rFonts w:ascii="Times New Roman" w:hAnsi="Times New Roman" w:cs="Times New Roman"/>
-          <w:lang w:eastAsia="zh-TW"/>
-        </w:rPr>
-        <w:t>approximately</w:t>
-      </w:r>
-      <w:r>
-        <w:rPr>
-          <w:rFonts w:ascii="Times New Roman" w:hAnsi="Times New Roman" w:cs="Times New Roman"/>
-          <w:lang w:eastAsia="zh-TW"/>
-        </w:rPr>
-        <w:t>.</w:t>
+        <w:t>However, the object shadow can be ignored since every car detection we would also add the area of object shadow for consideration. In that situation, the object shadow can be treated as constant variable. And it would not have a large effect to determine the size of car approximately.</w:t>
       </w:r>
     </w:p>
     <w:p>
@@ -4484,7 +4235,7 @@
                           </pic:cNvPicPr>
                         </pic:nvPicPr>
                         <pic:blipFill>
-                          <a:blip r:embed="rId16">
+                          <a:blip r:embed="rId17">
                             <a:extLst>
                               <a:ext uri="{28A0092B-C50C-407E-A947-70E740481C1C}">
                                 <a14:useLocalDpi xmlns:a14="http://schemas.microsoft.com/office/drawing/2010/main" val="0"/>
@@ -4553,7 +4304,7 @@
                           </pic:cNvPicPr>
                         </pic:nvPicPr>
                         <pic:blipFill>
-                          <a:blip r:embed="rId17">
+                          <a:blip r:embed="rId18">
                             <a:extLst>
                               <a:ext uri="{28A0092B-C50C-407E-A947-70E740481C1C}">
                                 <a14:useLocalDpi xmlns:a14="http://schemas.microsoft.com/office/drawing/2010/main" val="0"/>
@@ -4633,7 +4384,7 @@
                           </pic:cNvPicPr>
                         </pic:nvPicPr>
                         <pic:blipFill>
-                          <a:blip r:embed="rId18">
+                          <a:blip r:embed="rId19">
                             <a:extLst>
                               <a:ext uri="{28A0092B-C50C-407E-A947-70E740481C1C}">
                                 <a14:useLocalDpi xmlns:a14="http://schemas.microsoft.com/office/drawing/2010/main" val="0"/>
@@ -4702,7 +4453,7 @@
                           </pic:cNvPicPr>
                         </pic:nvPicPr>
                         <pic:blipFill>
-                          <a:blip r:embed="rId19">
+                          <a:blip r:embed="rId20">
                             <a:extLst>
                               <a:ext uri="{28A0092B-C50C-407E-A947-70E740481C1C}">
                                 <a14:useLocalDpi xmlns:a14="http://schemas.microsoft.com/office/drawing/2010/main" val="0"/>
@@ -4782,7 +4533,7 @@
                           </pic:cNvPicPr>
                         </pic:nvPicPr>
                         <pic:blipFill>
-                          <a:blip r:embed="rId9" cstate="print">
+                          <a:blip r:embed="rId10" cstate="print">
                             <a:extLst>
                               <a:ext uri="{28A0092B-C50C-407E-A947-70E740481C1C}">
                                 <a14:useLocalDpi xmlns:a14="http://schemas.microsoft.com/office/drawing/2010/main" val="0"/>
@@ -4851,7 +4602,7 @@
                           </pic:cNvPicPr>
                         </pic:nvPicPr>
                         <pic:blipFill>
-                          <a:blip r:embed="rId15">
+                          <a:blip r:embed="rId16">
                             <a:extLst>
                               <a:ext uri="{28A0092B-C50C-407E-A947-70E740481C1C}">
                                 <a14:useLocalDpi xmlns:a14="http://schemas.microsoft.com/office/drawing/2010/main" val="0"/>
@@ -4909,6 +4660,13 @@
         <w:tab/>
         <w:t>Although the area in different will not be the same even they are the same object, but their area is floating in a stable range. The object area in above figure are 53468, 52073, 52116 respectively, the range is around 52000~53500.</w:t>
       </w:r>
+      <w:r>
+        <w:rPr>
+          <w:rFonts w:ascii="Times New Roman" w:hAnsi="Times New Roman" w:cs="Times New Roman"/>
+          <w:lang w:eastAsia="zh-TW"/>
+        </w:rPr>
+        <w:t xml:space="preserve"> </w:t>
+      </w:r>
     </w:p>
     <w:p>
       <w:pPr>
@@ -4946,6 +4704,7 @@
           <w:u w:val="single"/>
           <w:lang w:eastAsia="zh-TW"/>
         </w:rPr>
+        <w:lastRenderedPageBreak/>
         <w:t>Object Motion</w:t>
       </w:r>
     </w:p>
@@ -4982,7 +4741,7 @@
     <w:p>
       <w:pPr>
         <w:rPr>
-          <w:rFonts w:ascii="Times New Roman" w:hAnsi="Times New Roman" w:cs="Times New Roman" w:hint="eastAsia"/>
+          <w:rFonts w:ascii="Times New Roman" w:hAnsi="Times New Roman" w:cs="Times New Roman"/>
           <w:i/>
           <w:lang w:eastAsia="zh-TW"/>
         </w:rPr>
@@ -5246,7 +5005,7 @@
     <w:p>
       <w:pPr>
         <w:rPr>
-          <w:rFonts w:ascii="Times New Roman" w:hAnsi="Times New Roman" w:cs="Times New Roman" w:hint="eastAsia"/>
+          <w:rFonts w:ascii="Times New Roman" w:hAnsi="Times New Roman" w:cs="Times New Roman"/>
           <w:lang w:eastAsia="zh-TW"/>
         </w:rPr>
       </w:pPr>
@@ -5431,8 +5190,6 @@
         </w:rPr>
         <w:t xml:space="preserve">Otherwise, If </w:t>
       </w:r>
-      <w:bookmarkStart w:id="0" w:name="_GoBack"/>
-      <w:bookmarkEnd w:id="0"/>
     </w:p>
     <w:p>
       <w:pPr>
@@ -5483,23 +5240,7 @@
           <w:i/>
           <w:lang w:eastAsia="zh-TW"/>
         </w:rPr>
-        <w:t xml:space="preserve"> |</w:t>
-      </w:r>
-      <w:r>
-        <w:rPr>
-          <w:rFonts w:ascii="Times New Roman" w:hAnsi="Times New Roman" w:cs="Times New Roman"/>
-          <w:i/>
-          <w:lang w:eastAsia="zh-TW"/>
-        </w:rPr>
-        <w:t xml:space="preserve"> &lt;</w:t>
-      </w:r>
-      <w:r>
-        <w:rPr>
-          <w:rFonts w:ascii="Times New Roman" w:hAnsi="Times New Roman" w:cs="Times New Roman"/>
-          <w:i/>
-          <w:lang w:eastAsia="zh-TW"/>
-        </w:rPr>
-        <w:t xml:space="preserve"> Acceptant Range</w:t>
+        <w:t xml:space="preserve"> | &lt; Acceptant Range</w:t>
       </w:r>
     </w:p>
     <w:p>
@@ -5561,6 +5302,14 @@
         </w:rPr>
         <w:t>.</w:t>
       </w:r>
+    </w:p>
+    <w:p>
+      <w:pPr>
+        <w:rPr>
+          <w:rFonts w:ascii="Times New Roman" w:hAnsi="Times New Roman" w:cs="Times New Roman"/>
+          <w:lang w:eastAsia="zh-TW"/>
+        </w:rPr>
+      </w:pPr>
     </w:p>
     <w:p>
       <w:pPr>
@@ -5613,12 +5362,6 @@
           <w:lang w:eastAsia="zh-TW"/>
         </w:rPr>
         <w:tab/>
-      </w:r>
-      <w:r>
-        <w:rPr>
-          <w:rFonts w:ascii="Times New Roman" w:hAnsi="Times New Roman" w:cs="Times New Roman"/>
-          <w:lang w:eastAsia="zh-TW"/>
-        </w:rPr>
         <w:t>In sometimes, the object area detected may be abnormal because of light change, camera affected by wind / others, unexpected object detected in the screen</w:t>
       </w:r>
       <w:r>
@@ -5647,21 +5390,7 @@
           <w:rFonts w:ascii="Times New Roman" w:hAnsi="Times New Roman" w:cs="Times New Roman"/>
           <w:lang w:eastAsia="zh-TW"/>
         </w:rPr>
-        <w:t xml:space="preserve">try to eliminate the object area which is not in the acceptant range </w:t>
-      </w:r>
-      <w:r>
-        <w:rPr>
-          <w:rFonts w:ascii="Times New Roman" w:hAnsi="Times New Roman" w:cs="Times New Roman"/>
-          <w:lang w:eastAsia="zh-TW"/>
-        </w:rPr>
-        <w:t>suddenly</w:t>
-      </w:r>
-      <w:r>
-        <w:rPr>
-          <w:rFonts w:ascii="Times New Roman" w:hAnsi="Times New Roman" w:cs="Times New Roman"/>
-          <w:lang w:eastAsia="zh-TW"/>
-        </w:rPr>
-        <w:t>. Hence, we would ignore those frame</w:t>
+        <w:t>try to eliminate the object area which is not in the acceptant range suddenly. Hence, we would ignore those frame</w:t>
       </w:r>
       <w:r>
         <w:rPr>
@@ -5737,7 +5466,7 @@
     <w:p>
       <w:pPr>
         <w:rPr>
-          <w:rFonts w:ascii="Times New Roman" w:hAnsi="Times New Roman" w:cs="Times New Roman" w:hint="eastAsia"/>
+          <w:rFonts w:ascii="Times New Roman" w:hAnsi="Times New Roman" w:cs="Times New Roman"/>
           <w:lang w:eastAsia="zh-TW"/>
         </w:rPr>
       </w:pPr>
@@ -5746,7 +5475,7 @@
       <w:pPr>
         <w:jc w:val="center"/>
         <w:rPr>
-          <w:rFonts w:ascii="Times New Roman" w:hAnsi="Times New Roman" w:cs="Times New Roman" w:hint="eastAsia"/>
+          <w:rFonts w:ascii="Times New Roman" w:hAnsi="Times New Roman" w:cs="Times New Roman"/>
           <w:lang w:eastAsia="zh-TW"/>
         </w:rPr>
       </w:pPr>
@@ -5799,7 +5528,7 @@
     <w:p>
       <w:pPr>
         <w:rPr>
-          <w:rFonts w:ascii="Times New Roman" w:hAnsi="Times New Roman" w:cs="Times New Roman" w:hint="eastAsia"/>
+          <w:rFonts w:ascii="Times New Roman" w:hAnsi="Times New Roman" w:cs="Times New Roman"/>
           <w:lang w:eastAsia="zh-TW"/>
         </w:rPr>
       </w:pPr>
@@ -5848,98 +5577,9 @@
           <w:u w:val="single"/>
           <w:lang w:eastAsia="zh-TW"/>
         </w:rPr>
-        <w:t>Distance constraints</w:t>
-      </w:r>
-    </w:p>
-    <w:p>
-      <w:pPr>
-        <w:rPr>
-          <w:rFonts w:ascii="Times New Roman" w:hAnsi="Times New Roman" w:cs="Times New Roman"/>
-          <w:i/>
-          <w:u w:val="single"/>
-          <w:lang w:eastAsia="zh-TW"/>
-        </w:rPr>
-      </w:pPr>
-    </w:p>
-    <w:p>
-      <w:pPr>
-        <w:rPr>
-          <w:rFonts w:ascii="Times New Roman" w:hAnsi="Times New Roman" w:cs="Times New Roman"/>
-          <w:lang w:eastAsia="zh-TW"/>
-        </w:rPr>
-      </w:pPr>
-      <w:r>
-        <w:rPr>
-          <w:rFonts w:ascii="Times New Roman" w:hAnsi="Times New Roman" w:cs="Times New Roman"/>
-          <w:lang w:eastAsia="zh-TW"/>
-        </w:rPr>
-        <w:tab/>
-        <w:t xml:space="preserve">Basically it is really difficult to calculate the actual size of cars only using one single camera. If we need to approximately know what is the size of object, distance and height between camera and objects is </w:t>
-      </w:r>
-      <w:r>
-        <w:rPr>
-          <w:rFonts w:ascii="Times New Roman" w:hAnsi="Times New Roman" w:cs="Times New Roman"/>
-          <w:lang w:eastAsia="zh-TW"/>
-        </w:rPr>
-        <w:t>one</w:t>
-      </w:r>
-      <w:r>
-        <w:rPr>
-          <w:rFonts w:ascii="Times New Roman" w:hAnsi="Times New Roman" w:cs="Times New Roman"/>
-          <w:lang w:eastAsia="zh-TW"/>
-        </w:rPr>
-        <w:t xml:space="preserve"> of the</w:t>
-      </w:r>
-      <w:r>
-        <w:rPr>
-          <w:rFonts w:ascii="Times New Roman" w:hAnsi="Times New Roman" w:cs="Times New Roman"/>
-          <w:lang w:eastAsia="zh-TW"/>
-        </w:rPr>
-        <w:t xml:space="preserve"> main factor</w:t>
-      </w:r>
-      <w:r>
-        <w:rPr>
-          <w:rFonts w:ascii="Times New Roman" w:hAnsi="Times New Roman" w:cs="Times New Roman"/>
-          <w:lang w:eastAsia="zh-TW"/>
-        </w:rPr>
-        <w:t>s</w:t>
-      </w:r>
-      <w:r>
-        <w:rPr>
-          <w:rFonts w:ascii="Times New Roman" w:hAnsi="Times New Roman" w:cs="Times New Roman"/>
-          <w:lang w:eastAsia="zh-TW"/>
-        </w:rPr>
-        <w:t xml:space="preserve">. </w:t>
-      </w:r>
-    </w:p>
-    <w:p>
-      <w:pPr>
-        <w:rPr>
-          <w:rFonts w:ascii="Calisto MT" w:hAnsi="Calisto MT" w:cs="Times New Roman"/>
-          <w:i/>
-          <w:sz w:val="20"/>
-          <w:szCs w:val="20"/>
-          <w:lang w:eastAsia="zh-TW"/>
-        </w:rPr>
-      </w:pPr>
-      <w:r>
-        <w:rPr>
-          <w:rFonts w:ascii="Calisto MT" w:hAnsi="Calisto MT" w:cs="Times New Roman"/>
-          <w:i/>
-          <w:sz w:val="20"/>
-          <w:szCs w:val="20"/>
-          <w:lang w:eastAsia="zh-TW"/>
-        </w:rPr>
-        <w:br w:type="page"/>
-      </w:r>
-    </w:p>
-    <w:p>
-      <w:pPr>
-        <w:jc w:val="center"/>
-        <w:rPr>
-          <w:rFonts w:ascii="Times New Roman" w:hAnsi="Times New Roman" w:cs="Times New Roman"/>
-        </w:rPr>
-      </w:pPr>
+        <w:lastRenderedPageBreak/>
+        <w:t>C</w:t>
+      </w:r>
       <w:r>
         <w:rPr>
           <w:rFonts w:ascii="Times New Roman" w:hAnsi="Times New Roman" w:cs="Times New Roman"/>
@@ -5947,7 +5587,1258 @@
           <w:sz w:val="40"/>
           <w:szCs w:val="40"/>
           <w:u w:val="single"/>
-        </w:rPr>
+          <w:lang w:eastAsia="zh-TW"/>
+        </w:rPr>
+        <w:t>onstraints</w:t>
+      </w:r>
+    </w:p>
+    <w:p>
+      <w:pPr>
+        <w:jc w:val="center"/>
+        <w:rPr>
+          <w:rFonts w:ascii="Times New Roman" w:hAnsi="Times New Roman" w:cs="Times New Roman"/>
+          <w:i/>
+          <w:u w:val="single"/>
+          <w:lang w:eastAsia="zh-TW"/>
+        </w:rPr>
+      </w:pPr>
+    </w:p>
+    <w:p>
+      <w:pPr>
+        <w:rPr>
+          <w:rFonts w:ascii="Times New Roman" w:hAnsi="Times New Roman" w:cs="Times New Roman"/>
+          <w:lang w:eastAsia="zh-TW"/>
+        </w:rPr>
+      </w:pPr>
+      <w:r>
+        <w:rPr>
+          <w:rFonts w:ascii="Times New Roman" w:hAnsi="Times New Roman" w:cs="Times New Roman"/>
+          <w:lang w:eastAsia="zh-TW"/>
+        </w:rPr>
+        <w:tab/>
+        <w:t xml:space="preserve">Computer vision is one of the main area </w:t>
+      </w:r>
+      <w:r>
+        <w:rPr>
+          <w:rFonts w:ascii="Times New Roman" w:hAnsi="Times New Roman" w:cs="Times New Roman"/>
+          <w:lang w:eastAsia="zh-TW"/>
+        </w:rPr>
+        <w:t xml:space="preserve">involved in </w:t>
+      </w:r>
+      <w:r>
+        <w:rPr>
+          <w:rFonts w:ascii="Times New Roman" w:hAnsi="Times New Roman" w:cs="Times New Roman"/>
+          <w:lang w:eastAsia="zh-TW"/>
+        </w:rPr>
+        <w:t>this projec</w:t>
+      </w:r>
+      <w:r>
+        <w:rPr>
+          <w:rFonts w:ascii="Times New Roman" w:hAnsi="Times New Roman" w:cs="Times New Roman"/>
+          <w:lang w:eastAsia="zh-TW"/>
+        </w:rPr>
+        <w:t>t</w:t>
+      </w:r>
+      <w:r>
+        <w:rPr>
+          <w:rFonts w:ascii="Times New Roman" w:hAnsi="Times New Roman" w:cs="Times New Roman"/>
+          <w:lang w:eastAsia="zh-TW"/>
+        </w:rPr>
+        <w:t xml:space="preserve">. </w:t>
+      </w:r>
+      <w:r>
+        <w:rPr>
+          <w:rFonts w:ascii="Times New Roman" w:hAnsi="Times New Roman" w:cs="Times New Roman"/>
+          <w:lang w:eastAsia="zh-TW"/>
+        </w:rPr>
+        <w:t>After doing researches and experiment, we discovered some factors would affect the camera</w:t>
+      </w:r>
+      <w:r>
+        <w:rPr>
+          <w:rFonts w:ascii="Times New Roman" w:hAnsi="Times New Roman" w:cs="Times New Roman"/>
+          <w:lang w:eastAsia="zh-TW"/>
+        </w:rPr>
+        <w:t xml:space="preserve"> reading.</w:t>
+      </w:r>
+      <w:r>
+        <w:rPr>
+          <w:rFonts w:ascii="Times New Roman" w:hAnsi="Times New Roman" w:cs="Times New Roman"/>
+          <w:lang w:eastAsia="zh-TW"/>
+        </w:rPr>
+        <w:t xml:space="preserve"> And it is really difficult to calculate the actual size of cars only using one single ca</w:t>
+      </w:r>
+      <w:r>
+        <w:rPr>
+          <w:rFonts w:ascii="Times New Roman" w:hAnsi="Times New Roman" w:cs="Times New Roman"/>
+          <w:lang w:eastAsia="zh-TW"/>
+        </w:rPr>
+        <w:t>mera w</w:t>
+      </w:r>
+      <w:r>
+        <w:rPr>
+          <w:rFonts w:ascii="Times New Roman" w:hAnsi="Times New Roman" w:cs="Times New Roman"/>
+          <w:lang w:eastAsia="zh-TW"/>
+        </w:rPr>
+        <w:t xml:space="preserve">ithout any </w:t>
+      </w:r>
+      <w:r>
+        <w:rPr>
+          <w:rFonts w:ascii="Times New Roman" w:hAnsi="Times New Roman" w:cs="Times New Roman"/>
+          <w:lang w:eastAsia="zh-TW"/>
+        </w:rPr>
+        <w:t xml:space="preserve">extra equipment, </w:t>
+      </w:r>
+      <w:r>
+        <w:rPr>
+          <w:rFonts w:ascii="Times New Roman" w:hAnsi="Times New Roman" w:cs="Times New Roman"/>
+          <w:lang w:eastAsia="zh-TW"/>
+        </w:rPr>
+        <w:t xml:space="preserve">but </w:t>
+      </w:r>
+      <w:r>
+        <w:rPr>
+          <w:rFonts w:ascii="Times New Roman" w:hAnsi="Times New Roman" w:cs="Times New Roman"/>
+          <w:lang w:eastAsia="zh-TW"/>
+        </w:rPr>
+        <w:t xml:space="preserve">the </w:t>
+      </w:r>
+      <w:r>
+        <w:rPr>
+          <w:rFonts w:ascii="Times New Roman" w:hAnsi="Times New Roman" w:cs="Times New Roman"/>
+          <w:lang w:eastAsia="zh-TW"/>
+        </w:rPr>
+        <w:t xml:space="preserve">approximate </w:t>
+      </w:r>
+      <w:r>
+        <w:rPr>
+          <w:rFonts w:ascii="Times New Roman" w:hAnsi="Times New Roman" w:cs="Times New Roman"/>
+          <w:lang w:eastAsia="zh-TW"/>
+        </w:rPr>
+        <w:t>size of object</w:t>
+      </w:r>
+      <w:r>
+        <w:rPr>
+          <w:rFonts w:ascii="Times New Roman" w:hAnsi="Times New Roman" w:cs="Times New Roman"/>
+          <w:lang w:eastAsia="zh-TW"/>
+        </w:rPr>
+        <w:t xml:space="preserve"> </w:t>
+      </w:r>
+      <w:r>
+        <w:rPr>
+          <w:rFonts w:ascii="Times New Roman" w:hAnsi="Times New Roman" w:cs="Times New Roman"/>
+          <w:lang w:eastAsia="zh-TW"/>
+        </w:rPr>
+        <w:t>is enough for this project.</w:t>
+      </w:r>
+    </w:p>
+    <w:p>
+      <w:pPr>
+        <w:rPr>
+          <w:rFonts w:ascii="Times New Roman" w:hAnsi="Times New Roman" w:cs="Times New Roman"/>
+          <w:lang w:eastAsia="zh-TW"/>
+        </w:rPr>
+      </w:pPr>
+    </w:p>
+    <w:p>
+      <w:pPr>
+        <w:pStyle w:val="a3"/>
+        <w:numPr>
+          <w:ilvl w:val="0"/>
+          <w:numId w:val="9"/>
+        </w:numPr>
+        <w:rPr>
+          <w:rFonts w:ascii="Times New Roman" w:hAnsi="Times New Roman" w:cs="Times New Roman"/>
+          <w:i/>
+          <w:u w:val="single"/>
+          <w:lang w:eastAsia="zh-TW"/>
+        </w:rPr>
+      </w:pPr>
+      <w:r>
+        <w:rPr>
+          <w:rFonts w:ascii="Big Caslon Medium" w:hAnsi="Big Caslon Medium" w:cs="Big Caslon Medium"/>
+          <w:i/>
+          <w:lang w:eastAsia="zh-TW"/>
+        </w:rPr>
+        <w:t>Distance:</w:t>
+      </w:r>
+    </w:p>
+    <w:p>
+      <w:pPr>
+        <w:rPr>
+          <w:rFonts w:ascii="Times New Roman" w:hAnsi="Times New Roman" w:cs="Times New Roman"/>
+          <w:lang w:eastAsia="zh-TW"/>
+        </w:rPr>
+      </w:pPr>
+    </w:p>
+    <w:p>
+      <w:pPr>
+        <w:rPr>
+          <w:rFonts w:ascii="Times New Roman" w:hAnsi="Times New Roman" w:cs="Times New Roman"/>
+          <w:lang w:eastAsia="zh-TW"/>
+        </w:rPr>
+      </w:pPr>
+      <w:r>
+        <w:rPr>
+          <w:rFonts w:ascii="Times New Roman" w:hAnsi="Times New Roman" w:cs="Times New Roman"/>
+          <w:lang w:eastAsia="zh-TW"/>
+        </w:rPr>
+        <w:tab/>
+        <w:t xml:space="preserve"> </w:t>
+      </w:r>
+      <w:r>
+        <w:rPr>
+          <w:rFonts w:ascii="Times New Roman" w:hAnsi="Times New Roman" w:cs="Times New Roman"/>
+          <w:lang w:eastAsia="zh-TW"/>
+        </w:rPr>
+        <w:t>As mentioned in the above, object area means that the object occupied how many pixels in the screen. The area is directly proportional to the distance.</w:t>
+      </w:r>
+    </w:p>
+    <w:p>
+      <w:pPr>
+        <w:rPr>
+          <w:rFonts w:ascii="Times New Roman" w:hAnsi="Times New Roman" w:cs="Times New Roman"/>
+          <w:lang w:eastAsia="zh-TW"/>
+        </w:rPr>
+      </w:pPr>
+    </w:p>
+    <w:tbl>
+      <w:tblPr>
+        <w:tblW w:w="0" w:type="auto"/>
+        <w:tblLook w:val="04A0" w:firstRow="1" w:lastRow="0" w:firstColumn="1" w:lastColumn="0" w:noHBand="0" w:noVBand="1"/>
+      </w:tblPr>
+      <w:tblGrid>
+        <w:gridCol w:w="4071"/>
+        <w:gridCol w:w="878"/>
+        <w:gridCol w:w="4071"/>
+      </w:tblGrid>
+      <w:tr>
+        <w:tc>
+          <w:tcPr>
+            <w:tcW w:w="3003" w:type="dxa"/>
+          </w:tcPr>
+          <w:p>
+            <w:pPr>
+              <w:rPr>
+                <w:rFonts w:ascii="Times New Roman" w:hAnsi="Times New Roman" w:cs="Times New Roman"/>
+                <w:lang w:eastAsia="zh-TW"/>
+              </w:rPr>
+            </w:pPr>
+            <w:r>
+              <w:rPr>
+                <w:rFonts w:ascii="Times New Roman" w:hAnsi="Times New Roman" w:cs="Times New Roman"/>
+                <w:noProof/>
+                <w:lang w:eastAsia="zh-TW"/>
+              </w:rPr>
+              <w:drawing>
+                <wp:inline distT="0" distB="0" distL="0" distR="0" wp14:anchorId="5B412D1C" wp14:editId="7C3BA128">
+                  <wp:extent cx="2448000" cy="1224000"/>
+                  <wp:effectExtent l="0" t="0" r="0" b="0"/>
+                  <wp:docPr id="9" name="圖片 9" descr="C:\Users\Kyle\Desktop\Screenshot from 2016-11-24 23-41-37.png"/>
+                  <wp:cNvGraphicFramePr>
+                    <a:graphicFrameLocks xmlns:a="http://schemas.openxmlformats.org/drawingml/2006/main"/>
+                  </wp:cNvGraphicFramePr>
+                  <a:graphic xmlns:a="http://schemas.openxmlformats.org/drawingml/2006/main">
+                    <a:graphicData uri="http://schemas.openxmlformats.org/drawingml/2006/picture">
+                      <pic:pic xmlns:pic="http://schemas.openxmlformats.org/drawingml/2006/picture">
+                        <pic:nvPicPr>
+                          <pic:cNvPr id="0" name="Picture 5" descr="C:\Users\Kyle\Desktop\Screenshot from 2016-11-24 23-41-37.png"/>
+                          <pic:cNvPicPr preferRelativeResize="0">
+                            <a:picLocks noChangeAspect="1" noChangeArrowheads="1"/>
+                          </pic:cNvPicPr>
+                        </pic:nvPicPr>
+                        <pic:blipFill>
+                          <a:blip r:embed="rId21">
+                            <a:extLst>
+                              <a:ext uri="{28A0092B-C50C-407E-A947-70E740481C1C}">
+                                <a14:useLocalDpi xmlns:a14="http://schemas.microsoft.com/office/drawing/2010/main" val="0"/>
+                              </a:ext>
+                            </a:extLst>
+                          </a:blip>
+                          <a:srcRect/>
+                          <a:stretch>
+                            <a:fillRect/>
+                          </a:stretch>
+                        </pic:blipFill>
+                        <pic:spPr bwMode="auto">
+                          <a:xfrm>
+                            <a:off x="0" y="0"/>
+                            <a:ext cx="2448000" cy="1224000"/>
+                          </a:xfrm>
+                          <a:prstGeom prst="rect">
+                            <a:avLst/>
+                          </a:prstGeom>
+                          <a:noFill/>
+                          <a:ln>
+                            <a:noFill/>
+                          </a:ln>
+                        </pic:spPr>
+                      </pic:pic>
+                    </a:graphicData>
+                  </a:graphic>
+                </wp:inline>
+              </w:drawing>
+            </w:r>
+          </w:p>
+          <w:p>
+            <w:pPr>
+              <w:jc w:val="center"/>
+              <w:rPr>
+                <w:rFonts w:ascii="Times New Roman" w:hAnsi="Times New Roman" w:cs="Times New Roman"/>
+                <w:lang w:eastAsia="zh-TW"/>
+              </w:rPr>
+            </w:pPr>
+            <w:r>
+              <w:rPr>
+                <w:rFonts w:ascii="Calisto MT" w:hAnsi="Calisto MT" w:cs="Times New Roman"/>
+                <w:i/>
+                <w:iCs/>
+                <w:noProof/>
+                <w:lang w:eastAsia="zh-TW"/>
+              </w:rPr>
+              <w:t xml:space="preserve">Figure </w:t>
+            </w:r>
+            <w:r>
+              <w:rPr>
+                <w:rFonts w:ascii="Calisto MT" w:hAnsi="Calisto MT" w:cs="Times New Roman"/>
+                <w:i/>
+                <w:iCs/>
+                <w:noProof/>
+                <w:lang w:eastAsia="zh-TW"/>
+              </w:rPr>
+              <w:t>3</w:t>
+            </w:r>
+            <w:r>
+              <w:rPr>
+                <w:rFonts w:ascii="Calisto MT" w:hAnsi="Calisto MT" w:cs="Times New Roman"/>
+                <w:i/>
+                <w:iCs/>
+                <w:noProof/>
+                <w:lang w:eastAsia="zh-TW"/>
+              </w:rPr>
+              <w:t>a</w:t>
+            </w:r>
+            <w:r>
+              <w:rPr>
+                <w:rFonts w:ascii="Calisto MT" w:hAnsi="Calisto MT" w:cs="Times New Roman"/>
+                <w:i/>
+                <w:iCs/>
+                <w:noProof/>
+                <w:lang w:eastAsia="zh-TW"/>
+              </w:rPr>
+              <w:t xml:space="preserve"> (Origin image)</w:t>
+            </w:r>
+          </w:p>
+        </w:tc>
+        <w:tc>
+          <w:tcPr>
+            <w:tcW w:w="3003" w:type="dxa"/>
+          </w:tcPr>
+          <w:p>
+            <w:pPr>
+              <w:rPr>
+                <w:rFonts w:ascii="Times New Roman" w:hAnsi="Times New Roman" w:cs="Times New Roman"/>
+                <w:lang w:eastAsia="zh-TW"/>
+              </w:rPr>
+            </w:pPr>
+          </w:p>
+        </w:tc>
+        <w:tc>
+          <w:tcPr>
+            <w:tcW w:w="3004" w:type="dxa"/>
+          </w:tcPr>
+          <w:p>
+            <w:pPr>
+              <w:rPr>
+                <w:rFonts w:ascii="Times New Roman" w:hAnsi="Times New Roman" w:cs="Times New Roman"/>
+                <w:lang w:eastAsia="zh-TW"/>
+              </w:rPr>
+            </w:pPr>
+            <w:r>
+              <w:rPr>
+                <w:rFonts w:ascii="Times New Roman" w:hAnsi="Times New Roman" w:cs="Times New Roman"/>
+                <w:noProof/>
+                <w:lang w:eastAsia="zh-TW"/>
+              </w:rPr>
+              <w:drawing>
+                <wp:inline distT="0" distB="0" distL="0" distR="0" wp14:anchorId="7C9D42DF" wp14:editId="6F1DA9E7">
+                  <wp:extent cx="2448000" cy="1206000"/>
+                  <wp:effectExtent l="0" t="0" r="0" b="0"/>
+                  <wp:docPr id="14" name="圖片 14" descr="C:\Users\Kyle\Desktop\Screenshot from 2016-11-24 23-41-45.png"/>
+                  <wp:cNvGraphicFramePr>
+                    <a:graphicFrameLocks xmlns:a="http://schemas.openxmlformats.org/drawingml/2006/main"/>
+                  </wp:cNvGraphicFramePr>
+                  <a:graphic xmlns:a="http://schemas.openxmlformats.org/drawingml/2006/main">
+                    <a:graphicData uri="http://schemas.openxmlformats.org/drawingml/2006/picture">
+                      <pic:pic xmlns:pic="http://schemas.openxmlformats.org/drawingml/2006/picture">
+                        <pic:nvPicPr>
+                          <pic:cNvPr id="0" name="Picture 6" descr="C:\Users\Kyle\Desktop\Screenshot from 2016-11-24 23-41-45.png"/>
+                          <pic:cNvPicPr preferRelativeResize="0">
+                            <a:picLocks noChangeAspect="1" noChangeArrowheads="1"/>
+                          </pic:cNvPicPr>
+                        </pic:nvPicPr>
+                        <pic:blipFill>
+                          <a:blip r:embed="rId22">
+                            <a:extLst>
+                              <a:ext uri="{28A0092B-C50C-407E-A947-70E740481C1C}">
+                                <a14:useLocalDpi xmlns:a14="http://schemas.microsoft.com/office/drawing/2010/main" val="0"/>
+                              </a:ext>
+                            </a:extLst>
+                          </a:blip>
+                          <a:srcRect/>
+                          <a:stretch>
+                            <a:fillRect/>
+                          </a:stretch>
+                        </pic:blipFill>
+                        <pic:spPr bwMode="auto">
+                          <a:xfrm>
+                            <a:off x="0" y="0"/>
+                            <a:ext cx="2448000" cy="1206000"/>
+                          </a:xfrm>
+                          <a:prstGeom prst="rect">
+                            <a:avLst/>
+                          </a:prstGeom>
+                          <a:noFill/>
+                          <a:ln>
+                            <a:noFill/>
+                          </a:ln>
+                        </pic:spPr>
+                      </pic:pic>
+                    </a:graphicData>
+                  </a:graphic>
+                </wp:inline>
+              </w:drawing>
+            </w:r>
+          </w:p>
+          <w:p>
+            <w:pPr>
+              <w:jc w:val="center"/>
+              <w:rPr>
+                <w:rFonts w:ascii="Times New Roman" w:hAnsi="Times New Roman" w:cs="Times New Roman"/>
+                <w:lang w:eastAsia="zh-TW"/>
+              </w:rPr>
+            </w:pPr>
+            <w:r>
+              <w:rPr>
+                <w:rFonts w:ascii="Calisto MT" w:hAnsi="Calisto MT" w:cs="Times New Roman"/>
+                <w:i/>
+                <w:iCs/>
+                <w:noProof/>
+                <w:lang w:eastAsia="zh-TW"/>
+              </w:rPr>
+              <w:t xml:space="preserve">Figure </w:t>
+            </w:r>
+            <w:r>
+              <w:rPr>
+                <w:rFonts w:ascii="Calisto MT" w:hAnsi="Calisto MT" w:cs="Times New Roman"/>
+                <w:i/>
+                <w:iCs/>
+                <w:noProof/>
+                <w:lang w:eastAsia="zh-TW"/>
+              </w:rPr>
+              <w:t>3</w:t>
+            </w:r>
+            <w:r>
+              <w:rPr>
+                <w:rFonts w:ascii="Calisto MT" w:hAnsi="Calisto MT" w:cs="Times New Roman"/>
+                <w:i/>
+                <w:iCs/>
+                <w:noProof/>
+                <w:lang w:eastAsia="zh-TW"/>
+              </w:rPr>
+              <w:t>b</w:t>
+            </w:r>
+            <w:r>
+              <w:rPr>
+                <w:rFonts w:ascii="Calisto MT" w:hAnsi="Calisto MT" w:cs="Times New Roman"/>
+                <w:i/>
+                <w:iCs/>
+                <w:noProof/>
+                <w:lang w:eastAsia="zh-TW"/>
+              </w:rPr>
+              <w:t xml:space="preserve"> (Detected image by MOG2 )</w:t>
+            </w:r>
+          </w:p>
+        </w:tc>
+      </w:tr>
+    </w:tbl>
+    <w:p>
+      <w:pPr>
+        <w:rPr>
+          <w:rFonts w:ascii="Times New Roman" w:hAnsi="Times New Roman" w:cs="Times New Roman"/>
+          <w:lang w:eastAsia="zh-TW"/>
+        </w:rPr>
+      </w:pPr>
+    </w:p>
+    <w:p>
+      <w:pPr>
+        <w:jc w:val="center"/>
+        <w:rPr>
+          <w:rFonts w:ascii="Times New Roman" w:hAnsi="Times New Roman" w:cs="Times New Roman"/>
+          <w:lang w:eastAsia="zh-TW"/>
+        </w:rPr>
+      </w:pPr>
+      <w:r>
+        <w:rPr>
+          <w:rFonts w:ascii="Times New Roman" w:hAnsi="Times New Roman" w:cs="Times New Roman"/>
+          <w:noProof/>
+          <w:lang w:eastAsia="zh-TW"/>
+        </w:rPr>
+        <w:drawing>
+          <wp:inline distT="0" distB="0" distL="0" distR="0" wp14:anchorId="6463A617" wp14:editId="040B3C4D">
+            <wp:extent cx="2448000" cy="1454400"/>
+            <wp:effectExtent l="0" t="0" r="0" b="0"/>
+            <wp:docPr id="2" name="圖片 2" descr="C:\Users\Kyle\Desktop\Screenshot from 2016-11-24 23-41-52.png"/>
+            <wp:cNvGraphicFramePr>
+              <a:graphicFrameLocks xmlns:a="http://schemas.openxmlformats.org/drawingml/2006/main"/>
+            </wp:cNvGraphicFramePr>
+            <a:graphic xmlns:a="http://schemas.openxmlformats.org/drawingml/2006/main">
+              <a:graphicData uri="http://schemas.openxmlformats.org/drawingml/2006/picture">
+                <pic:pic xmlns:pic="http://schemas.openxmlformats.org/drawingml/2006/picture">
+                  <pic:nvPicPr>
+                    <pic:cNvPr id="0" name="Picture 1" descr="C:\Users\Kyle\Desktop\Screenshot from 2016-11-24 23-41-52.png"/>
+                    <pic:cNvPicPr preferRelativeResize="0">
+                      <a:picLocks noChangeAspect="1" noChangeArrowheads="1"/>
+                    </pic:cNvPicPr>
+                  </pic:nvPicPr>
+                  <pic:blipFill>
+                    <a:blip r:embed="rId23" cstate="print">
+                      <a:extLst>
+                        <a:ext uri="{28A0092B-C50C-407E-A947-70E740481C1C}">
+                          <a14:useLocalDpi xmlns:a14="http://schemas.microsoft.com/office/drawing/2010/main" val="0"/>
+                        </a:ext>
+                      </a:extLst>
+                    </a:blip>
+                    <a:srcRect/>
+                    <a:stretch>
+                      <a:fillRect/>
+                    </a:stretch>
+                  </pic:blipFill>
+                  <pic:spPr bwMode="auto">
+                    <a:xfrm>
+                      <a:off x="0" y="0"/>
+                      <a:ext cx="2448000" cy="1454400"/>
+                    </a:xfrm>
+                    <a:prstGeom prst="rect">
+                      <a:avLst/>
+                    </a:prstGeom>
+                    <a:noFill/>
+                    <a:ln>
+                      <a:noFill/>
+                    </a:ln>
+                  </pic:spPr>
+                </pic:pic>
+              </a:graphicData>
+            </a:graphic>
+          </wp:inline>
+        </w:drawing>
+      </w:r>
+    </w:p>
+    <w:p>
+      <w:pPr>
+        <w:jc w:val="center"/>
+        <w:rPr>
+          <w:rFonts w:ascii="Times New Roman" w:hAnsi="Times New Roman" w:cs="Times New Roman"/>
+          <w:lang w:eastAsia="zh-TW"/>
+        </w:rPr>
+      </w:pPr>
+      <w:r>
+        <w:rPr>
+          <w:rFonts w:ascii="Calisto MT" w:hAnsi="Calisto MT" w:cs="Times New Roman"/>
+          <w:i/>
+          <w:iCs/>
+          <w:noProof/>
+          <w:lang w:eastAsia="zh-TW"/>
+        </w:rPr>
+        <w:t xml:space="preserve">Figure </w:t>
+      </w:r>
+      <w:r>
+        <w:rPr>
+          <w:rFonts w:ascii="Calisto MT" w:hAnsi="Calisto MT" w:cs="Times New Roman"/>
+          <w:i/>
+          <w:iCs/>
+          <w:noProof/>
+          <w:lang w:eastAsia="zh-TW"/>
+        </w:rPr>
+        <w:t>3</w:t>
+      </w:r>
+      <w:r>
+        <w:rPr>
+          <w:rFonts w:ascii="Calisto MT" w:hAnsi="Calisto MT" w:cs="Times New Roman"/>
+          <w:i/>
+          <w:iCs/>
+          <w:noProof/>
+          <w:lang w:eastAsia="zh-TW"/>
+        </w:rPr>
+        <w:t>c</w:t>
+      </w:r>
+      <w:r>
+        <w:rPr>
+          <w:rFonts w:ascii="Calisto MT" w:hAnsi="Calisto MT" w:cs="Times New Roman"/>
+          <w:i/>
+          <w:iCs/>
+          <w:noProof/>
+          <w:lang w:eastAsia="zh-TW"/>
+        </w:rPr>
+        <w:t xml:space="preserve"> (Counted Object Area)</w:t>
+      </w:r>
+    </w:p>
+    <w:p>
+      <w:pPr>
+        <w:jc w:val="center"/>
+        <w:rPr>
+          <w:rFonts w:ascii="Times New Roman" w:hAnsi="Times New Roman" w:cs="Times New Roman"/>
+          <w:lang w:eastAsia="zh-TW"/>
+        </w:rPr>
+      </w:pPr>
+    </w:p>
+    <w:tbl>
+      <w:tblPr>
+        <w:tblW w:w="0" w:type="auto"/>
+        <w:tblLook w:val="04A0" w:firstRow="1" w:lastRow="0" w:firstColumn="1" w:lastColumn="0" w:noHBand="0" w:noVBand="1"/>
+      </w:tblPr>
+      <w:tblGrid>
+        <w:gridCol w:w="4071"/>
+        <w:gridCol w:w="878"/>
+        <w:gridCol w:w="4071"/>
+      </w:tblGrid>
+      <w:tr>
+        <w:tc>
+          <w:tcPr>
+            <w:tcW w:w="3003" w:type="dxa"/>
+          </w:tcPr>
+          <w:p>
+            <w:pPr>
+              <w:rPr>
+                <w:rFonts w:ascii="Times New Roman" w:hAnsi="Times New Roman" w:cs="Times New Roman"/>
+                <w:lang w:eastAsia="zh-TW"/>
+              </w:rPr>
+            </w:pPr>
+            <w:r>
+              <w:rPr>
+                <w:rFonts w:ascii="Times New Roman" w:hAnsi="Times New Roman" w:cs="Times New Roman"/>
+                <w:noProof/>
+                <w:lang w:eastAsia="zh-TW"/>
+              </w:rPr>
+              <w:drawing>
+                <wp:inline distT="0" distB="0" distL="0" distR="0" wp14:anchorId="4926BD48" wp14:editId="5AD17785">
+                  <wp:extent cx="2448000" cy="1224000"/>
+                  <wp:effectExtent l="0" t="0" r="0" b="0"/>
+                  <wp:docPr id="31" name="圖片 31" descr="C:\Users\Kyle\Desktop\Screenshot from 2016-11-24 23-52-36.png"/>
+                  <wp:cNvGraphicFramePr>
+                    <a:graphicFrameLocks xmlns:a="http://schemas.openxmlformats.org/drawingml/2006/main"/>
+                  </wp:cNvGraphicFramePr>
+                  <a:graphic xmlns:a="http://schemas.openxmlformats.org/drawingml/2006/main">
+                    <a:graphicData uri="http://schemas.openxmlformats.org/drawingml/2006/picture">
+                      <pic:pic xmlns:pic="http://schemas.openxmlformats.org/drawingml/2006/picture">
+                        <pic:nvPicPr>
+                          <pic:cNvPr id="0" name="Picture 10" descr="C:\Users\Kyle\Desktop\Screenshot from 2016-11-24 23-52-36.png"/>
+                          <pic:cNvPicPr preferRelativeResize="0">
+                            <a:picLocks noChangeAspect="1" noChangeArrowheads="1"/>
+                          </pic:cNvPicPr>
+                        </pic:nvPicPr>
+                        <pic:blipFill>
+                          <a:blip r:embed="rId24">
+                            <a:extLst>
+                              <a:ext uri="{28A0092B-C50C-407E-A947-70E740481C1C}">
+                                <a14:useLocalDpi xmlns:a14="http://schemas.microsoft.com/office/drawing/2010/main" val="0"/>
+                              </a:ext>
+                            </a:extLst>
+                          </a:blip>
+                          <a:srcRect/>
+                          <a:stretch>
+                            <a:fillRect/>
+                          </a:stretch>
+                        </pic:blipFill>
+                        <pic:spPr bwMode="auto">
+                          <a:xfrm>
+                            <a:off x="0" y="0"/>
+                            <a:ext cx="2448000" cy="1224000"/>
+                          </a:xfrm>
+                          <a:prstGeom prst="rect">
+                            <a:avLst/>
+                          </a:prstGeom>
+                          <a:noFill/>
+                          <a:ln>
+                            <a:noFill/>
+                          </a:ln>
+                        </pic:spPr>
+                      </pic:pic>
+                    </a:graphicData>
+                  </a:graphic>
+                </wp:inline>
+              </w:drawing>
+            </w:r>
+          </w:p>
+          <w:p>
+            <w:pPr>
+              <w:jc w:val="center"/>
+              <w:rPr>
+                <w:rFonts w:ascii="Times New Roman" w:hAnsi="Times New Roman" w:cs="Times New Roman"/>
+                <w:lang w:eastAsia="zh-TW"/>
+              </w:rPr>
+            </w:pPr>
+            <w:r>
+              <w:rPr>
+                <w:rFonts w:ascii="Calisto MT" w:hAnsi="Calisto MT" w:cs="Times New Roman"/>
+                <w:i/>
+                <w:iCs/>
+                <w:noProof/>
+                <w:lang w:eastAsia="zh-TW"/>
+              </w:rPr>
+              <w:t xml:space="preserve">Figure </w:t>
+            </w:r>
+            <w:r>
+              <w:rPr>
+                <w:rFonts w:ascii="Calisto MT" w:hAnsi="Calisto MT" w:cs="Times New Roman"/>
+                <w:i/>
+                <w:iCs/>
+                <w:noProof/>
+                <w:lang w:eastAsia="zh-TW"/>
+              </w:rPr>
+              <w:t>3</w:t>
+            </w:r>
+            <w:r>
+              <w:rPr>
+                <w:rFonts w:ascii="Calisto MT" w:hAnsi="Calisto MT" w:cs="Times New Roman"/>
+                <w:i/>
+                <w:iCs/>
+                <w:noProof/>
+                <w:lang w:eastAsia="zh-TW"/>
+              </w:rPr>
+              <w:t>d</w:t>
+            </w:r>
+            <w:r>
+              <w:rPr>
+                <w:rFonts w:ascii="Calisto MT" w:hAnsi="Calisto MT" w:cs="Times New Roman"/>
+                <w:i/>
+                <w:iCs/>
+                <w:noProof/>
+                <w:lang w:eastAsia="zh-TW"/>
+              </w:rPr>
+              <w:t xml:space="preserve"> (Origin image)</w:t>
+            </w:r>
+          </w:p>
+        </w:tc>
+        <w:tc>
+          <w:tcPr>
+            <w:tcW w:w="3003" w:type="dxa"/>
+          </w:tcPr>
+          <w:p>
+            <w:pPr>
+              <w:rPr>
+                <w:rFonts w:ascii="Times New Roman" w:hAnsi="Times New Roman" w:cs="Times New Roman"/>
+                <w:lang w:eastAsia="zh-TW"/>
+              </w:rPr>
+            </w:pPr>
+          </w:p>
+        </w:tc>
+        <w:tc>
+          <w:tcPr>
+            <w:tcW w:w="3004" w:type="dxa"/>
+          </w:tcPr>
+          <w:p>
+            <w:pPr>
+              <w:jc w:val="center"/>
+              <w:rPr>
+                <w:rFonts w:ascii="Times New Roman" w:hAnsi="Times New Roman" w:cs="Times New Roman"/>
+                <w:lang w:eastAsia="zh-TW"/>
+              </w:rPr>
+            </w:pPr>
+            <w:r>
+              <w:rPr>
+                <w:rFonts w:ascii="Times New Roman" w:hAnsi="Times New Roman" w:cs="Times New Roman"/>
+                <w:noProof/>
+                <w:lang w:eastAsia="zh-TW"/>
+              </w:rPr>
+              <w:drawing>
+                <wp:inline distT="0" distB="0" distL="0" distR="0" wp14:anchorId="2AA75CBC" wp14:editId="25403229">
+                  <wp:extent cx="2448000" cy="1224000"/>
+                  <wp:effectExtent l="0" t="0" r="0" b="0"/>
+                  <wp:docPr id="30" name="圖片 30" descr="C:\Users\Kyle\Desktop\Screenshot from 2016-11-24 23-52-30.png"/>
+                  <wp:cNvGraphicFramePr>
+                    <a:graphicFrameLocks xmlns:a="http://schemas.openxmlformats.org/drawingml/2006/main"/>
+                  </wp:cNvGraphicFramePr>
+                  <a:graphic xmlns:a="http://schemas.openxmlformats.org/drawingml/2006/main">
+                    <a:graphicData uri="http://schemas.openxmlformats.org/drawingml/2006/picture">
+                      <pic:pic xmlns:pic="http://schemas.openxmlformats.org/drawingml/2006/picture">
+                        <pic:nvPicPr>
+                          <pic:cNvPr id="0" name="Picture 9" descr="C:\Users\Kyle\Desktop\Screenshot from 2016-11-24 23-52-30.png"/>
+                          <pic:cNvPicPr preferRelativeResize="0">
+                            <a:picLocks noChangeAspect="1" noChangeArrowheads="1"/>
+                          </pic:cNvPicPr>
+                        </pic:nvPicPr>
+                        <pic:blipFill>
+                          <a:blip r:embed="rId25">
+                            <a:extLst>
+                              <a:ext uri="{28A0092B-C50C-407E-A947-70E740481C1C}">
+                                <a14:useLocalDpi xmlns:a14="http://schemas.microsoft.com/office/drawing/2010/main" val="0"/>
+                              </a:ext>
+                            </a:extLst>
+                          </a:blip>
+                          <a:srcRect/>
+                          <a:stretch>
+                            <a:fillRect/>
+                          </a:stretch>
+                        </pic:blipFill>
+                        <pic:spPr bwMode="auto">
+                          <a:xfrm>
+                            <a:off x="0" y="0"/>
+                            <a:ext cx="2448000" cy="1224000"/>
+                          </a:xfrm>
+                          <a:prstGeom prst="rect">
+                            <a:avLst/>
+                          </a:prstGeom>
+                          <a:noFill/>
+                          <a:ln>
+                            <a:noFill/>
+                          </a:ln>
+                        </pic:spPr>
+                      </pic:pic>
+                    </a:graphicData>
+                  </a:graphic>
+                </wp:inline>
+              </w:drawing>
+            </w:r>
+            <w:r>
+              <w:rPr>
+                <w:rFonts w:ascii="Calisto MT" w:hAnsi="Calisto MT" w:cs="Times New Roman"/>
+                <w:i/>
+                <w:iCs/>
+                <w:noProof/>
+                <w:lang w:eastAsia="zh-TW"/>
+              </w:rPr>
+              <w:t xml:space="preserve">Figure </w:t>
+            </w:r>
+            <w:r>
+              <w:rPr>
+                <w:rFonts w:ascii="Calisto MT" w:hAnsi="Calisto MT" w:cs="Times New Roman"/>
+                <w:i/>
+                <w:iCs/>
+                <w:noProof/>
+                <w:lang w:eastAsia="zh-TW"/>
+              </w:rPr>
+              <w:t>3</w:t>
+            </w:r>
+            <w:r>
+              <w:rPr>
+                <w:rFonts w:ascii="Calisto MT" w:hAnsi="Calisto MT" w:cs="Times New Roman"/>
+                <w:i/>
+                <w:iCs/>
+                <w:noProof/>
+                <w:lang w:eastAsia="zh-TW"/>
+              </w:rPr>
+              <w:t>e</w:t>
+            </w:r>
+            <w:r>
+              <w:rPr>
+                <w:rFonts w:ascii="Calisto MT" w:hAnsi="Calisto MT" w:cs="Times New Roman"/>
+                <w:i/>
+                <w:iCs/>
+                <w:noProof/>
+                <w:lang w:eastAsia="zh-TW"/>
+              </w:rPr>
+              <w:t xml:space="preserve"> (Detected image by MOG2 )</w:t>
+            </w:r>
+          </w:p>
+        </w:tc>
+      </w:tr>
+    </w:tbl>
+    <w:p>
+      <w:pPr>
+        <w:rPr>
+          <w:rFonts w:ascii="Times New Roman" w:hAnsi="Times New Roman" w:cs="Times New Roman"/>
+          <w:lang w:eastAsia="zh-TW"/>
+        </w:rPr>
+      </w:pPr>
+    </w:p>
+    <w:p>
+      <w:pPr>
+        <w:jc w:val="center"/>
+        <w:rPr>
+          <w:rFonts w:ascii="Times New Roman" w:hAnsi="Times New Roman" w:cs="Times New Roman"/>
+          <w:lang w:eastAsia="zh-TW"/>
+        </w:rPr>
+      </w:pPr>
+      <w:r>
+        <w:rPr>
+          <w:rFonts w:ascii="Times New Roman" w:hAnsi="Times New Roman" w:cs="Times New Roman"/>
+          <w:noProof/>
+          <w:lang w:eastAsia="zh-TW"/>
+        </w:rPr>
+        <w:drawing>
+          <wp:inline distT="0" distB="0" distL="0" distR="0" wp14:anchorId="3DE91E75" wp14:editId="538FD672">
+            <wp:extent cx="2448000" cy="1454400"/>
+            <wp:effectExtent l="0" t="0" r="0" b="0"/>
+            <wp:docPr id="3" name="圖片 3" descr="C:\Users\Kyle\Desktop\Screenshot from 2016-11-24 23-52-42.png"/>
+            <wp:cNvGraphicFramePr>
+              <a:graphicFrameLocks xmlns:a="http://schemas.openxmlformats.org/drawingml/2006/main"/>
+            </wp:cNvGraphicFramePr>
+            <a:graphic xmlns:a="http://schemas.openxmlformats.org/drawingml/2006/main">
+              <a:graphicData uri="http://schemas.openxmlformats.org/drawingml/2006/picture">
+                <pic:pic xmlns:pic="http://schemas.openxmlformats.org/drawingml/2006/picture">
+                  <pic:nvPicPr>
+                    <pic:cNvPr id="0" name="Picture 2" descr="C:\Users\Kyle\Desktop\Screenshot from 2016-11-24 23-52-42.png"/>
+                    <pic:cNvPicPr preferRelativeResize="0">
+                      <a:picLocks noChangeAspect="1" noChangeArrowheads="1"/>
+                    </pic:cNvPicPr>
+                  </pic:nvPicPr>
+                  <pic:blipFill>
+                    <a:blip r:embed="rId26" cstate="print">
+                      <a:extLst>
+                        <a:ext uri="{28A0092B-C50C-407E-A947-70E740481C1C}">
+                          <a14:useLocalDpi xmlns:a14="http://schemas.microsoft.com/office/drawing/2010/main" val="0"/>
+                        </a:ext>
+                      </a:extLst>
+                    </a:blip>
+                    <a:srcRect/>
+                    <a:stretch>
+                      <a:fillRect/>
+                    </a:stretch>
+                  </pic:blipFill>
+                  <pic:spPr bwMode="auto">
+                    <a:xfrm>
+                      <a:off x="0" y="0"/>
+                      <a:ext cx="2448000" cy="1454400"/>
+                    </a:xfrm>
+                    <a:prstGeom prst="rect">
+                      <a:avLst/>
+                    </a:prstGeom>
+                    <a:noFill/>
+                    <a:ln>
+                      <a:noFill/>
+                    </a:ln>
+                  </pic:spPr>
+                </pic:pic>
+              </a:graphicData>
+            </a:graphic>
+          </wp:inline>
+        </w:drawing>
+      </w:r>
+    </w:p>
+    <w:p>
+      <w:pPr>
+        <w:jc w:val="center"/>
+        <w:rPr>
+          <w:rFonts w:ascii="Times New Roman" w:hAnsi="Times New Roman" w:cs="Times New Roman"/>
+          <w:lang w:eastAsia="zh-TW"/>
+        </w:rPr>
+      </w:pPr>
+      <w:r>
+        <w:rPr>
+          <w:rFonts w:ascii="Calisto MT" w:hAnsi="Calisto MT" w:cs="Times New Roman"/>
+          <w:i/>
+          <w:iCs/>
+          <w:noProof/>
+          <w:lang w:eastAsia="zh-TW"/>
+        </w:rPr>
+        <w:t xml:space="preserve">Figure </w:t>
+      </w:r>
+      <w:r>
+        <w:rPr>
+          <w:rFonts w:ascii="Calisto MT" w:hAnsi="Calisto MT" w:cs="Times New Roman"/>
+          <w:i/>
+          <w:iCs/>
+          <w:noProof/>
+          <w:lang w:eastAsia="zh-TW"/>
+        </w:rPr>
+        <w:t>3</w:t>
+      </w:r>
+      <w:r>
+        <w:rPr>
+          <w:rFonts w:ascii="Calisto MT" w:hAnsi="Calisto MT" w:cs="Times New Roman"/>
+          <w:i/>
+          <w:iCs/>
+          <w:noProof/>
+          <w:lang w:eastAsia="zh-TW"/>
+        </w:rPr>
+        <w:t>f</w:t>
+      </w:r>
+      <w:r>
+        <w:rPr>
+          <w:rFonts w:ascii="Calisto MT" w:hAnsi="Calisto MT" w:cs="Times New Roman"/>
+          <w:i/>
+          <w:iCs/>
+          <w:noProof/>
+          <w:lang w:eastAsia="zh-TW"/>
+        </w:rPr>
+        <w:t xml:space="preserve"> (Counted Object Area)</w:t>
+      </w:r>
+    </w:p>
+    <w:p>
+      <w:pPr>
+        <w:rPr>
+          <w:rFonts w:ascii="Times New Roman" w:hAnsi="Times New Roman" w:cs="Times New Roman"/>
+          <w:lang w:eastAsia="zh-TW"/>
+        </w:rPr>
+      </w:pPr>
+      <w:r>
+        <w:rPr>
+          <w:rFonts w:ascii="Times New Roman" w:hAnsi="Times New Roman" w:cs="Times New Roman"/>
+          <w:lang w:eastAsia="zh-TW"/>
+        </w:rPr>
+        <w:lastRenderedPageBreak/>
+        <w:tab/>
+      </w:r>
+      <w:r>
+        <w:rPr>
+          <w:rFonts w:ascii="Times New Roman" w:hAnsi="Times New Roman" w:cs="Times New Roman"/>
+          <w:lang w:eastAsia="zh-TW"/>
+        </w:rPr>
+        <w:t>In</w:t>
+      </w:r>
+      <w:r>
+        <w:rPr>
+          <w:rFonts w:ascii="Times New Roman" w:hAnsi="Times New Roman" w:cs="Times New Roman"/>
+          <w:lang w:eastAsia="zh-TW"/>
+        </w:rPr>
+        <w:t xml:space="preserve"> </w:t>
+      </w:r>
+      <w:r>
+        <w:rPr>
+          <w:rFonts w:ascii="Times New Roman" w:hAnsi="Times New Roman" w:cs="Times New Roman"/>
+          <w:i/>
+          <w:lang w:eastAsia="zh-TW"/>
+        </w:rPr>
+        <w:t>Figure 3</w:t>
+      </w:r>
+      <w:r>
+        <w:rPr>
+          <w:rFonts w:ascii="Times New Roman" w:hAnsi="Times New Roman" w:cs="Times New Roman"/>
+          <w:i/>
+          <w:lang w:eastAsia="zh-TW"/>
+        </w:rPr>
+        <w:t>a</w:t>
+      </w:r>
+      <w:r>
+        <w:rPr>
+          <w:rFonts w:ascii="Times New Roman" w:hAnsi="Times New Roman" w:cs="Times New Roman"/>
+          <w:lang w:eastAsia="zh-TW"/>
+        </w:rPr>
+        <w:t xml:space="preserve"> and </w:t>
+      </w:r>
+      <w:r>
+        <w:rPr>
+          <w:rFonts w:ascii="Times New Roman" w:hAnsi="Times New Roman" w:cs="Times New Roman"/>
+          <w:i/>
+          <w:lang w:eastAsia="zh-TW"/>
+        </w:rPr>
+        <w:t>3</w:t>
+      </w:r>
+      <w:r>
+        <w:rPr>
+          <w:rFonts w:ascii="Times New Roman" w:hAnsi="Times New Roman" w:cs="Times New Roman"/>
+          <w:i/>
+          <w:lang w:eastAsia="zh-TW"/>
+        </w:rPr>
+        <w:t>d</w:t>
+      </w:r>
+      <w:r>
+        <w:rPr>
+          <w:rFonts w:ascii="Times New Roman" w:hAnsi="Times New Roman" w:cs="Times New Roman"/>
+          <w:lang w:eastAsia="zh-TW"/>
+        </w:rPr>
+        <w:t xml:space="preserve">, </w:t>
+      </w:r>
+      <w:r>
+        <w:rPr>
+          <w:rFonts w:ascii="Times New Roman" w:hAnsi="Times New Roman" w:cs="Times New Roman"/>
+          <w:lang w:eastAsia="zh-TW"/>
+        </w:rPr>
+        <w:t>the size of the 4 seats private car is more or the less same as the taxi. T</w:t>
+      </w:r>
+      <w:r>
+        <w:rPr>
+          <w:rFonts w:ascii="Times New Roman" w:hAnsi="Times New Roman" w:cs="Times New Roman"/>
+          <w:lang w:eastAsia="zh-TW"/>
+        </w:rPr>
+        <w:t xml:space="preserve">he distance in </w:t>
+      </w:r>
+      <w:r>
+        <w:rPr>
+          <w:rFonts w:ascii="Times New Roman" w:hAnsi="Times New Roman" w:cs="Times New Roman"/>
+          <w:i/>
+          <w:lang w:eastAsia="zh-TW"/>
+        </w:rPr>
+        <w:t>3a</w:t>
+      </w:r>
+      <w:r>
+        <w:rPr>
+          <w:rFonts w:ascii="Times New Roman" w:hAnsi="Times New Roman" w:cs="Times New Roman"/>
+          <w:lang w:eastAsia="zh-TW"/>
+        </w:rPr>
+        <w:t xml:space="preserve"> between the camera and the car is around 30m, but </w:t>
+      </w:r>
+      <w:r>
+        <w:rPr>
+          <w:rFonts w:ascii="Times New Roman" w:hAnsi="Times New Roman" w:cs="Times New Roman"/>
+          <w:lang w:eastAsia="zh-TW"/>
+        </w:rPr>
+        <w:t xml:space="preserve">in </w:t>
+      </w:r>
+      <w:r>
+        <w:rPr>
+          <w:rFonts w:ascii="Times New Roman" w:hAnsi="Times New Roman" w:cs="Times New Roman"/>
+          <w:i/>
+          <w:lang w:eastAsia="zh-TW"/>
+        </w:rPr>
+        <w:t>3d</w:t>
+      </w:r>
+      <w:r>
+        <w:rPr>
+          <w:rFonts w:ascii="Times New Roman" w:hAnsi="Times New Roman" w:cs="Times New Roman"/>
+          <w:lang w:eastAsia="zh-TW"/>
+        </w:rPr>
+        <w:t xml:space="preserve"> </w:t>
+      </w:r>
+      <w:r>
+        <w:rPr>
+          <w:rFonts w:ascii="Times New Roman" w:hAnsi="Times New Roman" w:cs="Times New Roman"/>
+          <w:lang w:eastAsia="zh-TW"/>
+        </w:rPr>
+        <w:t xml:space="preserve">it </w:t>
+      </w:r>
+      <w:r>
+        <w:rPr>
+          <w:rFonts w:ascii="Times New Roman" w:hAnsi="Times New Roman" w:cs="Times New Roman"/>
+          <w:lang w:eastAsia="zh-TW"/>
+        </w:rPr>
+        <w:t xml:space="preserve">is </w:t>
+      </w:r>
+      <w:r>
+        <w:rPr>
+          <w:rFonts w:ascii="Times New Roman" w:hAnsi="Times New Roman" w:cs="Times New Roman"/>
+          <w:lang w:eastAsia="zh-TW"/>
+        </w:rPr>
+        <w:t xml:space="preserve">only </w:t>
+      </w:r>
+      <w:r>
+        <w:rPr>
+          <w:rFonts w:ascii="Times New Roman" w:hAnsi="Times New Roman" w:cs="Times New Roman"/>
+          <w:lang w:eastAsia="zh-TW"/>
+        </w:rPr>
+        <w:t>4m.</w:t>
+      </w:r>
+      <w:r>
+        <w:rPr>
+          <w:rFonts w:ascii="Times New Roman" w:hAnsi="Times New Roman" w:cs="Times New Roman"/>
+          <w:lang w:eastAsia="zh-TW"/>
+        </w:rPr>
+        <w:t xml:space="preserve"> </w:t>
+      </w:r>
+      <w:r>
+        <w:rPr>
+          <w:rFonts w:ascii="Times New Roman" w:hAnsi="Times New Roman" w:cs="Times New Roman"/>
+          <w:lang w:eastAsia="zh-TW"/>
+        </w:rPr>
+        <w:t>D</w:t>
+      </w:r>
+      <w:r>
+        <w:rPr>
+          <w:rFonts w:ascii="Times New Roman" w:hAnsi="Times New Roman" w:cs="Times New Roman"/>
+          <w:lang w:eastAsia="zh-TW"/>
+        </w:rPr>
+        <w:t>ue to the different of distance, their area calculated are 4120 and 34407 pixels respectively. I</w:t>
+      </w:r>
+      <w:r>
+        <w:rPr>
+          <w:rFonts w:ascii="Times New Roman" w:hAnsi="Times New Roman" w:cs="Times New Roman"/>
+          <w:lang w:eastAsia="zh-TW"/>
+        </w:rPr>
+        <w:t>t can be concluded that the distance between the camera and object is directly proportional. And if we want to successfully approximately distinguish the size of cars in this project, we have to find a distance which is suitable for camera recording.</w:t>
+      </w:r>
+    </w:p>
+    <w:p>
+      <w:pPr>
+        <w:rPr>
+          <w:rFonts w:ascii="Times New Roman" w:hAnsi="Times New Roman" w:cs="Times New Roman"/>
+          <w:lang w:eastAsia="zh-TW"/>
+        </w:rPr>
+      </w:pPr>
+    </w:p>
+    <w:p>
+      <w:pPr>
+        <w:pStyle w:val="a3"/>
+        <w:numPr>
+          <w:ilvl w:val="0"/>
+          <w:numId w:val="9"/>
+        </w:numPr>
+        <w:rPr>
+          <w:rFonts w:ascii="Times New Roman" w:hAnsi="Times New Roman" w:cs="Times New Roman"/>
+          <w:i/>
+          <w:u w:val="single"/>
+          <w:lang w:eastAsia="zh-TW"/>
+        </w:rPr>
+      </w:pPr>
+      <w:r>
+        <w:rPr>
+          <w:rFonts w:ascii="Big Caslon Medium" w:hAnsi="Big Caslon Medium" w:cs="Big Caslon Medium"/>
+          <w:i/>
+          <w:lang w:eastAsia="zh-TW"/>
+        </w:rPr>
+        <w:t>Camera a</w:t>
+      </w:r>
+      <w:r>
+        <w:rPr>
+          <w:rFonts w:ascii="Big Caslon Medium" w:hAnsi="Big Caslon Medium" w:cs="Big Caslon Medium"/>
+          <w:i/>
+          <w:lang w:eastAsia="zh-TW"/>
+        </w:rPr>
+        <w:t>ngle</w:t>
+      </w:r>
+      <w:r>
+        <w:rPr>
+          <w:rFonts w:ascii="Big Caslon Medium" w:hAnsi="Big Caslon Medium" w:cs="Big Caslon Medium"/>
+          <w:i/>
+          <w:lang w:eastAsia="zh-TW"/>
+        </w:rPr>
+        <w:t>:</w:t>
+      </w:r>
+    </w:p>
+    <w:p>
+      <w:pPr>
+        <w:rPr>
+          <w:rFonts w:ascii="Times New Roman" w:hAnsi="Times New Roman" w:cs="Times New Roman"/>
+          <w:lang w:eastAsia="zh-TW"/>
+        </w:rPr>
+      </w:pPr>
+    </w:p>
+    <w:p>
+      <w:pPr>
+        <w:rPr>
+          <w:rFonts w:ascii="Calisto MT" w:hAnsi="Calisto MT" w:cs="Times New Roman"/>
+          <w:i/>
+          <w:sz w:val="20"/>
+          <w:szCs w:val="20"/>
+          <w:lang w:eastAsia="zh-TW"/>
+        </w:rPr>
+      </w:pPr>
+      <w:r>
+        <w:rPr>
+          <w:rFonts w:ascii="Calisto MT" w:hAnsi="Calisto MT" w:cs="Times New Roman"/>
+          <w:i/>
+          <w:sz w:val="20"/>
+          <w:szCs w:val="20"/>
+          <w:lang w:eastAsia="zh-TW"/>
+        </w:rPr>
+        <w:br w:type="page"/>
+      </w:r>
+    </w:p>
+    <w:p>
+      <w:pPr>
+        <w:jc w:val="center"/>
+        <w:rPr>
+          <w:rFonts w:ascii="Times New Roman" w:hAnsi="Times New Roman" w:cs="Times New Roman"/>
+        </w:rPr>
+      </w:pPr>
+      <w:r>
+        <w:rPr>
+          <w:rFonts w:ascii="Times New Roman" w:hAnsi="Times New Roman" w:cs="Times New Roman"/>
+          <w:i/>
+          <w:sz w:val="40"/>
+          <w:szCs w:val="40"/>
+          <w:u w:val="single"/>
+        </w:rPr>
+        <w:lastRenderedPageBreak/>
         <w:t>Technology</w:t>
       </w:r>
     </w:p>
@@ -6101,252 +6992,306 @@
           <w:szCs w:val="40"/>
           <w:u w:val="single"/>
         </w:rPr>
-        <w:t>Experiment</w:t>
-      </w:r>
-    </w:p>
-    <w:p>
-      <w:pPr>
-        <w:jc w:val="center"/>
-        <w:rPr>
-          <w:rFonts w:ascii="Times New Roman" w:hAnsi="Times New Roman" w:cs="Times New Roman"/>
-          <w:i/>
-          <w:u w:val="single"/>
-        </w:rPr>
-      </w:pPr>
-    </w:p>
-    <w:p>
-      <w:pPr>
-        <w:rPr>
-          <w:rFonts w:ascii="Times New Roman" w:hAnsi="Times New Roman" w:cs="Times New Roman"/>
-        </w:rPr>
-      </w:pPr>
-      <w:r>
-        <w:rPr>
-          <w:rFonts w:ascii="Times New Roman" w:hAnsi="Times New Roman" w:cs="Times New Roman"/>
+        <w:lastRenderedPageBreak/>
+        <w:t>Conclusion</w:t>
+      </w:r>
+    </w:p>
+    <w:p>
+      <w:pPr>
+        <w:rPr>
+          <w:rFonts w:ascii="Times New Roman" w:hAnsi="Times New Roman" w:cs="Times New Roman"/>
+          <w:lang w:eastAsia="zh-TW"/>
+        </w:rPr>
+      </w:pPr>
+    </w:p>
+    <w:p>
+      <w:pPr>
+        <w:rPr>
+          <w:rFonts w:ascii="Times New Roman" w:hAnsi="Times New Roman" w:cs="Times New Roman"/>
+          <w:lang w:eastAsia="zh-TW"/>
+        </w:rPr>
+      </w:pPr>
+      <w:r>
+        <w:rPr>
+          <w:rFonts w:ascii="Times New Roman" w:hAnsi="Times New Roman" w:cs="Times New Roman"/>
+          <w:lang w:eastAsia="zh-TW"/>
         </w:rPr>
         <w:tab/>
-        <w:t>To implement object detection in our management system, we would implement in the following algorithm.</w:t>
-      </w:r>
-    </w:p>
-    <w:p>
-      <w:pPr>
-        <w:rPr>
-          <w:rFonts w:ascii="Times New Roman" w:hAnsi="Times New Roman" w:cs="Times New Roman"/>
-        </w:rPr>
-      </w:pPr>
-    </w:p>
-    <w:p>
-      <w:pPr>
-        <w:pStyle w:val="a3"/>
-        <w:numPr>
-          <w:ilvl w:val="0"/>
-          <w:numId w:val="3"/>
-        </w:numPr>
-        <w:rPr>
-          <w:rFonts w:ascii="Times New Roman" w:hAnsi="Times New Roman" w:cs="Times New Roman"/>
-        </w:rPr>
-      </w:pPr>
-      <w:r>
-        <w:rPr>
-          <w:rFonts w:ascii="Times New Roman" w:hAnsi="Times New Roman" w:cs="Times New Roman"/>
-        </w:rPr>
-        <w:t>Background Subtraction</w:t>
-      </w:r>
-    </w:p>
-    <w:p>
-      <w:pPr>
-        <w:pStyle w:val="a3"/>
-        <w:numPr>
-          <w:ilvl w:val="0"/>
-          <w:numId w:val="3"/>
-        </w:numPr>
-        <w:rPr>
-          <w:rFonts w:ascii="Times New Roman" w:hAnsi="Times New Roman" w:cs="Times New Roman"/>
-        </w:rPr>
-      </w:pPr>
-      <w:r>
-        <w:rPr>
-          <w:rFonts w:ascii="Times New Roman" w:hAnsi="Times New Roman" w:cs="Times New Roman"/>
-        </w:rPr>
-        <w:t>Calculate object contours</w:t>
-      </w:r>
-    </w:p>
-    <w:p>
-      <w:pPr>
-        <w:pStyle w:val="a3"/>
-        <w:numPr>
-          <w:ilvl w:val="0"/>
-          <w:numId w:val="3"/>
-        </w:numPr>
-        <w:rPr>
-          <w:rFonts w:ascii="Times New Roman" w:hAnsi="Times New Roman" w:cs="Times New Roman"/>
-        </w:rPr>
-      </w:pPr>
-      <w:r>
-        <w:rPr>
-          <w:rFonts w:ascii="Times New Roman" w:hAnsi="Times New Roman" w:cs="Times New Roman"/>
-        </w:rPr>
-        <w:t>Filter useless and incorrect object in the screen</w:t>
-      </w:r>
-    </w:p>
-    <w:p>
-      <w:pPr>
-        <w:rPr>
-          <w:rFonts w:ascii="Times New Roman" w:hAnsi="Times New Roman" w:cs="Times New Roman"/>
-          <w:lang w:eastAsia="zh-TW"/>
-        </w:rPr>
-      </w:pPr>
-    </w:p>
-    <w:p>
-      <w:pPr>
-        <w:rPr>
-          <w:rFonts w:ascii="Times New Roman" w:hAnsi="Times New Roman" w:cs="Times New Roman"/>
-          <w:lang w:eastAsia="zh-TW"/>
-        </w:rPr>
-      </w:pPr>
-    </w:p>
-    <w:p>
-      <w:pPr>
-        <w:rPr>
-          <w:rFonts w:ascii="Times New Roman" w:hAnsi="Times New Roman" w:cs="Times New Roman"/>
-          <w:lang w:eastAsia="zh-TW"/>
-        </w:rPr>
-      </w:pPr>
-    </w:p>
-    <w:p>
-      <w:pPr>
-        <w:rPr>
-          <w:rFonts w:ascii="Times New Roman" w:hAnsi="Times New Roman" w:cs="Times New Roman"/>
-          <w:lang w:eastAsia="zh-TW"/>
-        </w:rPr>
-      </w:pPr>
-    </w:p>
-    <w:p>
-      <w:pPr>
-        <w:rPr>
-          <w:rFonts w:ascii="Times New Roman" w:hAnsi="Times New Roman" w:cs="Times New Roman"/>
-          <w:lang w:eastAsia="zh-TW"/>
-        </w:rPr>
-      </w:pPr>
-    </w:p>
-    <w:p>
-      <w:pPr>
-        <w:rPr>
-          <w:rFonts w:ascii="Times New Roman" w:hAnsi="Times New Roman" w:cs="Times New Roman"/>
-          <w:vertAlign w:val="subscript"/>
-          <w:lang w:eastAsia="zh-TW"/>
-        </w:rPr>
-      </w:pPr>
-    </w:p>
-    <w:p>
-      <w:pPr>
-        <w:rPr>
-          <w:rFonts w:ascii="Times New Roman" w:hAnsi="Times New Roman" w:cs="Times New Roman"/>
-          <w:lang w:eastAsia="zh-TW"/>
-        </w:rPr>
-      </w:pPr>
-    </w:p>
-    <w:p>
-      <w:pPr>
-        <w:rPr>
-          <w:rFonts w:ascii="Times New Roman" w:hAnsi="Times New Roman" w:cs="Times New Roman"/>
-          <w:lang w:eastAsia="zh-TW"/>
-        </w:rPr>
-      </w:pPr>
-    </w:p>
-    <w:p>
-      <w:pPr>
-        <w:rPr>
-          <w:rFonts w:ascii="Times New Roman" w:hAnsi="Times New Roman" w:cs="Times New Roman"/>
-          <w:lang w:eastAsia="zh-TW"/>
-        </w:rPr>
-      </w:pPr>
-    </w:p>
-    <w:p>
-      <w:pPr>
-        <w:rPr>
-          <w:rFonts w:ascii="Times New Roman" w:hAnsi="Times New Roman" w:cs="Times New Roman"/>
-          <w:lang w:eastAsia="zh-TW"/>
-        </w:rPr>
-      </w:pPr>
-      <w:r>
-        <w:rPr>
-          <w:rFonts w:ascii="Times New Roman" w:hAnsi="Times New Roman" w:cs="Times New Roman"/>
-          <w:lang w:eastAsia="zh-TW"/>
-        </w:rPr>
-        <w:t xml:space="preserve">-Rectangle </w:t>
-      </w:r>
-      <w:proofErr w:type="gramStart"/>
-      <w:r>
-        <w:rPr>
-          <w:rFonts w:ascii="Times New Roman" w:hAnsi="Times New Roman" w:cs="Times New Roman"/>
-          <w:lang w:eastAsia="zh-TW"/>
-        </w:rPr>
-        <w:t>area !</w:t>
-      </w:r>
-      <w:proofErr w:type="gramEnd"/>
-      <w:r>
-        <w:rPr>
-          <w:rFonts w:ascii="Times New Roman" w:hAnsi="Times New Roman" w:cs="Times New Roman"/>
-          <w:lang w:eastAsia="zh-TW"/>
-        </w:rPr>
-        <w:t>= object area (because they only count area)</w:t>
-      </w:r>
-    </w:p>
-    <w:p>
-      <w:pPr>
-        <w:rPr>
-          <w:rFonts w:ascii="Times New Roman" w:hAnsi="Times New Roman" w:cs="Times New Roman"/>
-          <w:lang w:eastAsia="zh-TW"/>
-        </w:rPr>
-      </w:pPr>
-      <w:r>
-        <w:rPr>
-          <w:rFonts w:ascii="Times New Roman" w:hAnsi="Times New Roman" w:cs="Times New Roman"/>
-          <w:lang w:eastAsia="zh-TW"/>
-        </w:rPr>
-        <w:t>-</w:t>
-      </w:r>
-      <w:r>
-        <w:rPr>
-          <w:rFonts w:ascii="Times New Roman" w:hAnsi="Times New Roman" w:cs="Times New Roman"/>
-          <w:lang w:eastAsia="zh-TW"/>
-        </w:rPr>
-        <w:t>Focus cannot auto (will change the background image, because learning = false)</w:t>
-      </w:r>
-    </w:p>
-    <w:p>
-      <w:pPr>
-        <w:rPr>
-          <w:rFonts w:ascii="Times New Roman" w:hAnsi="Times New Roman" w:cs="Times New Roman"/>
-          <w:lang w:eastAsia="zh-TW"/>
-        </w:rPr>
-      </w:pPr>
-      <w:r>
-        <w:rPr>
-          <w:rFonts w:ascii="Times New Roman" w:hAnsi="Times New Roman" w:cs="Times New Roman"/>
-          <w:lang w:eastAsia="zh-TW"/>
-        </w:rPr>
-        <w:t>-Rainy day so many shadow</w:t>
-      </w:r>
-    </w:p>
-    <w:p>
-      <w:pPr>
-        <w:rPr>
-          <w:rFonts w:ascii="Times New Roman" w:hAnsi="Times New Roman" w:cs="Times New Roman"/>
-          <w:lang w:eastAsia="zh-TW"/>
-        </w:rPr>
-      </w:pPr>
-      <w:r>
-        <w:rPr>
-          <w:rFonts w:ascii="Times New Roman" w:hAnsi="Times New Roman" w:cs="Times New Roman"/>
-          <w:lang w:eastAsia="zh-TW"/>
-        </w:rPr>
-        <w:t>-high, 45 degree</w:t>
-      </w:r>
-    </w:p>
-    <w:p>
-      <w:pPr>
+      </w:r>
+      <w:r>
+        <w:rPr>
+          <w:rFonts w:ascii="Times New Roman" w:hAnsi="Times New Roman" w:cs="Times New Roman"/>
+          <w:lang w:eastAsia="zh-TW"/>
+        </w:rPr>
+        <w:t xml:space="preserve">This is the first time of us </w:t>
+      </w:r>
+      <w:r>
+        <w:rPr>
+          <w:rFonts w:ascii="Times New Roman" w:hAnsi="Times New Roman" w:cs="Times New Roman"/>
+          <w:lang w:eastAsia="zh-TW"/>
+        </w:rPr>
+        <w:t>touch</w:t>
+      </w:r>
+      <w:r>
+        <w:rPr>
+          <w:rFonts w:ascii="Times New Roman" w:hAnsi="Times New Roman" w:cs="Times New Roman"/>
+          <w:lang w:eastAsia="zh-TW"/>
+        </w:rPr>
+        <w:t>ing</w:t>
+      </w:r>
+      <w:r>
+        <w:rPr>
+          <w:rFonts w:ascii="Times New Roman" w:hAnsi="Times New Roman" w:cs="Times New Roman"/>
+          <w:lang w:eastAsia="zh-TW"/>
+        </w:rPr>
+        <w:t xml:space="preserve"> technical skill</w:t>
+      </w:r>
+      <w:r>
+        <w:rPr>
+          <w:rFonts w:ascii="Times New Roman" w:hAnsi="Times New Roman" w:cs="Times New Roman"/>
+          <w:lang w:eastAsia="zh-TW"/>
+        </w:rPr>
+        <w:t xml:space="preserve"> in computer vision area. Both of us have no knowledge in that area, and we don’t </w:t>
+      </w:r>
+      <w:r>
+        <w:rPr>
+          <w:rFonts w:ascii="Times New Roman" w:hAnsi="Times New Roman" w:cs="Times New Roman"/>
+          <w:lang w:eastAsia="zh-TW"/>
+        </w:rPr>
+        <w:t>know what method can we</w:t>
+      </w:r>
+      <w:r>
+        <w:rPr>
+          <w:rFonts w:ascii="Times New Roman" w:hAnsi="Times New Roman" w:cs="Times New Roman"/>
+          <w:lang w:eastAsia="zh-TW"/>
+        </w:rPr>
+        <w:t xml:space="preserve"> achieve our goal. </w:t>
+      </w:r>
+      <w:r>
+        <w:rPr>
+          <w:rFonts w:ascii="Times New Roman" w:hAnsi="Times New Roman" w:cs="Times New Roman"/>
+          <w:lang w:eastAsia="zh-TW"/>
+        </w:rPr>
+        <w:t>What we can do is that only do</w:t>
+      </w:r>
+      <w:r>
+        <w:rPr>
+          <w:rFonts w:ascii="Times New Roman" w:hAnsi="Times New Roman" w:cs="Times New Roman"/>
+          <w:lang w:eastAsia="zh-TW"/>
+        </w:rPr>
+        <w:t xml:space="preserve"> a lot of computer vision experiment </w:t>
+      </w:r>
+      <w:r>
+        <w:rPr>
+          <w:rFonts w:ascii="Times New Roman" w:hAnsi="Times New Roman" w:cs="Times New Roman"/>
+          <w:lang w:eastAsia="zh-TW"/>
+        </w:rPr>
+        <w:t xml:space="preserve">in this semester and </w:t>
+      </w:r>
+      <w:r>
+        <w:rPr>
+          <w:rFonts w:ascii="Times New Roman" w:hAnsi="Times New Roman" w:cs="Times New Roman"/>
+          <w:lang w:eastAsia="zh-TW"/>
+        </w:rPr>
+        <w:t xml:space="preserve">hoping that we can have an efficient method for us to determine the size of car. </w:t>
+      </w:r>
+    </w:p>
+    <w:p>
+      <w:pPr>
+        <w:ind w:firstLine="720"/>
+        <w:rPr>
+          <w:rFonts w:ascii="Times New Roman" w:hAnsi="Times New Roman" w:cs="Times New Roman"/>
+          <w:lang w:eastAsia="zh-HK"/>
+        </w:rPr>
+      </w:pPr>
+      <w:r>
+        <w:rPr>
+          <w:rFonts w:ascii="Times New Roman" w:hAnsi="Times New Roman" w:cs="Times New Roman"/>
+          <w:lang w:eastAsia="zh-TW"/>
+        </w:rPr>
+        <w:t xml:space="preserve">In fact, there are so many difficulties for our experiment. For example, finding a place and </w:t>
+      </w:r>
+      <w:r>
+        <w:rPr>
+          <w:rFonts w:ascii="Times New Roman" w:hAnsi="Times New Roman" w:cs="Times New Roman"/>
+          <w:lang w:eastAsia="zh-TW"/>
+        </w:rPr>
+        <w:t>getting</w:t>
+      </w:r>
+      <w:r>
+        <w:rPr>
+          <w:rFonts w:ascii="Times New Roman" w:hAnsi="Times New Roman" w:cs="Times New Roman"/>
+          <w:lang w:eastAsia="zh-TW"/>
+        </w:rPr>
+        <w:t xml:space="preserve"> </w:t>
+      </w:r>
+      <w:r>
+        <w:rPr>
+          <w:rFonts w:ascii="Times New Roman" w:hAnsi="Times New Roman" w:cs="Times New Roman"/>
+          <w:lang w:eastAsia="zh-TW"/>
+        </w:rPr>
+        <w:t xml:space="preserve">a </w:t>
+      </w:r>
+      <w:r>
+        <w:rPr>
+          <w:rFonts w:ascii="Times New Roman" w:hAnsi="Times New Roman" w:cs="Times New Roman"/>
+          <w:lang w:eastAsia="zh-TW"/>
+        </w:rPr>
+        <w:t>permission to do our experiment. The video recording is needed to get permission by the security team of CHUK because of privacy issue. And also it is impossible for to set a camera 24 hours to get image since there are no place and we do not have equipment to do so.</w:t>
+      </w:r>
+      <w:r>
+        <w:rPr>
+          <w:rFonts w:ascii="Times New Roman" w:hAnsi="Times New Roman" w:cs="Times New Roman"/>
+          <w:lang w:eastAsia="zh-TW"/>
+        </w:rPr>
+        <w:t xml:space="preserve"> </w:t>
+      </w:r>
+      <w:r>
+        <w:rPr>
+          <w:rFonts w:ascii="Times New Roman" w:hAnsi="Times New Roman" w:cs="Times New Roman"/>
+          <w:lang w:eastAsia="zh-TW"/>
+        </w:rPr>
+        <w:t xml:space="preserve">As mentioned in the above of this report, most likely the difficulties and constraint basically come from physical factor. </w:t>
+      </w:r>
+      <w:r>
+        <w:rPr>
+          <w:rFonts w:ascii="Times New Roman" w:hAnsi="Times New Roman" w:cs="Times New Roman"/>
+          <w:lang w:eastAsia="zh-TW"/>
+        </w:rPr>
+        <w:t xml:space="preserve">The ideal situation is that the camera will not be </w:t>
+      </w:r>
+      <w:r>
+        <w:rPr>
+          <w:rFonts w:ascii="Times New Roman" w:hAnsi="Times New Roman" w:cs="Times New Roman"/>
+          <w:lang w:eastAsia="zh-HK"/>
+        </w:rPr>
+        <w:t>shaken by wind, the brightness of the whole area is stable. In other words, it will be easy to implement in some car park which is like industry car park.</w:t>
+      </w:r>
+    </w:p>
+    <w:p>
+      <w:pPr>
+        <w:ind w:firstLine="720"/>
+        <w:rPr>
+          <w:rFonts w:ascii="Times New Roman" w:hAnsi="Times New Roman" w:cs="Times New Roman"/>
+          <w:lang w:eastAsia="zh-HK"/>
+        </w:rPr>
+      </w:pPr>
+      <w:r>
+        <w:rPr>
+          <w:rFonts w:ascii="Times New Roman" w:hAnsi="Times New Roman" w:cs="Times New Roman" w:hint="eastAsia"/>
+          <w:lang w:eastAsia="zh-HK"/>
+        </w:rPr>
+        <w:t xml:space="preserve">However, </w:t>
+      </w:r>
+      <w:r>
+        <w:rPr>
+          <w:rFonts w:ascii="Times New Roman" w:hAnsi="Times New Roman" w:cs="Times New Roman"/>
+          <w:lang w:eastAsia="zh-HK"/>
+        </w:rPr>
+        <w:t>what we can do is trying to fix some physical parameter and minimize factors affect the computer reading. For example, the height and distance of camera setting, camera setting angle, camera vision angle</w:t>
+      </w:r>
+      <w:r>
+        <w:rPr>
+          <w:rFonts w:ascii="Times New Roman" w:hAnsi="Times New Roman" w:cs="Times New Roman"/>
+          <w:lang w:eastAsia="zh-HK"/>
+        </w:rPr>
+        <w:t xml:space="preserve"> etc</w:t>
+      </w:r>
+      <w:r>
+        <w:rPr>
+          <w:rFonts w:ascii="Times New Roman" w:hAnsi="Times New Roman" w:cs="Times New Roman"/>
+          <w:lang w:eastAsia="zh-HK"/>
+        </w:rPr>
+        <w:t xml:space="preserve">. If </w:t>
+      </w:r>
+      <w:r>
+        <w:rPr>
+          <w:rFonts w:ascii="Times New Roman" w:hAnsi="Times New Roman" w:cs="Times New Roman"/>
+          <w:lang w:eastAsia="zh-HK"/>
+        </w:rPr>
+        <w:t xml:space="preserve">the car park entry </w:t>
+      </w:r>
+      <w:r>
+        <w:rPr>
+          <w:rFonts w:ascii="Times New Roman" w:hAnsi="Times New Roman" w:cs="Times New Roman"/>
+          <w:lang w:eastAsia="zh-HK"/>
+        </w:rPr>
+        <w:t xml:space="preserve">in outdoor, the effect came from brightness and wind we cannot be controlled. </w:t>
+      </w:r>
+      <w:r>
+        <w:rPr>
+          <w:rFonts w:ascii="Times New Roman" w:hAnsi="Times New Roman" w:cs="Times New Roman"/>
+          <w:lang w:eastAsia="zh-HK"/>
+        </w:rPr>
+        <w:t>Then the next step may</w:t>
+      </w:r>
+      <w:r>
+        <w:rPr>
+          <w:rFonts w:ascii="Times New Roman" w:hAnsi="Times New Roman" w:cs="Times New Roman"/>
+          <w:lang w:eastAsia="zh-HK"/>
+        </w:rPr>
+        <w:t xml:space="preserve">be </w:t>
+      </w:r>
+      <w:r>
+        <w:rPr>
+          <w:rFonts w:ascii="Times New Roman" w:hAnsi="Times New Roman" w:cs="Times New Roman"/>
+          <w:lang w:eastAsia="zh-HK"/>
+        </w:rPr>
+        <w:t>adds other</w:t>
+      </w:r>
+      <w:r>
+        <w:rPr>
+          <w:rFonts w:ascii="Times New Roman" w:hAnsi="Times New Roman" w:cs="Times New Roman"/>
+          <w:lang w:eastAsia="zh-HK"/>
+        </w:rPr>
+        <w:t xml:space="preserve"> method to assist us to do so. </w:t>
+      </w:r>
+      <w:r>
+        <w:rPr>
+          <w:rFonts w:ascii="Times New Roman" w:hAnsi="Times New Roman" w:cs="Times New Roman" w:hint="eastAsia"/>
+          <w:lang w:eastAsia="zh-TW"/>
+        </w:rPr>
+        <w:t xml:space="preserve">For example, </w:t>
+      </w:r>
+      <w:r>
+        <w:rPr>
+          <w:rFonts w:ascii="Times New Roman" w:hAnsi="Times New Roman" w:cs="Times New Roman"/>
+          <w:lang w:eastAsia="zh-TW"/>
+        </w:rPr>
+        <w:t xml:space="preserve">after we detected there an object, </w:t>
+      </w:r>
+      <w:r>
+        <w:rPr>
+          <w:rFonts w:ascii="Times New Roman" w:hAnsi="Times New Roman" w:cs="Times New Roman" w:hint="eastAsia"/>
+          <w:lang w:eastAsia="zh-TW"/>
+        </w:rPr>
+        <w:t xml:space="preserve">using </w:t>
+      </w:r>
+      <w:r>
+        <w:rPr>
+          <w:rFonts w:ascii="Times New Roman" w:hAnsi="Times New Roman" w:cs="Times New Roman"/>
+          <w:lang w:eastAsia="zh-TW"/>
+        </w:rPr>
+        <w:t>cascaded classifier</w:t>
+      </w:r>
+      <w:r>
+        <w:rPr>
+          <w:rFonts w:ascii="Times New Roman" w:hAnsi="Times New Roman" w:cs="Times New Roman"/>
+          <w:lang w:eastAsia="zh-TW"/>
+        </w:rPr>
+        <w:t xml:space="preserve"> to recognize which type of car it is.</w:t>
+      </w:r>
+      <w:r>
+        <w:rPr>
+          <w:rFonts w:ascii="Times New Roman" w:hAnsi="Times New Roman" w:cs="Times New Roman"/>
+          <w:lang w:eastAsia="zh-TW"/>
+        </w:rPr>
+        <w:t xml:space="preserve"> But it involves some machine learning knowledge such that we need to take some time to understand it.</w:t>
+      </w:r>
+    </w:p>
+    <w:p>
+      <w:pPr>
+        <w:ind w:firstLine="720"/>
         <w:rPr>
           <w:rFonts w:ascii="Times New Roman" w:hAnsi="Times New Roman" w:cs="Times New Roman"/>
           <w:lang w:eastAsia="zh-TW"/>
@@ -6395,6 +7340,7 @@
           <w:u w:val="single"/>
           <w:lang w:eastAsia="zh-TW"/>
         </w:rPr>
+        <w:lastRenderedPageBreak/>
         <w:t>Reference</w:t>
       </w:r>
     </w:p>
@@ -6439,7 +7385,7 @@
 </file>
 
 <file path=word/endnotes.xml><?xml version="1.0" encoding="utf-8"?>
-<w:endnotes xmlns:wpc="http://schemas.microsoft.com/office/word/2010/wordprocessingCanvas" xmlns:mo="http://schemas.microsoft.com/office/mac/office/2008/main" xmlns:mc="http://schemas.openxmlformats.org/markup-compatibility/2006" xmlns:mv="urn:schemas-microsoft-com:mac:vml" xmlns:o="urn:schemas-microsoft-com:office:office" xmlns:r="http://schemas.openxmlformats.org/officeDocument/2006/relationships" xmlns:m="http://schemas.openxmlformats.org/officeDocument/2006/math" xmlns:v="urn:schemas-microsoft-com:vml" xmlns:wp14="http://schemas.microsoft.com/office/word/2010/wordprocessingDrawing" xmlns:wp="http://schemas.openxmlformats.org/drawingml/2006/wordprocessingDrawing" xmlns:w10="urn:schemas-microsoft-com:office:word" xmlns:w="http://schemas.openxmlformats.org/wordprocessingml/2006/main" xmlns:w14="http://schemas.microsoft.com/office/word/2010/wordml" xmlns:w15="http://schemas.microsoft.com/office/word/2012/wordml" xmlns:wpg="http://schemas.microsoft.com/office/word/2010/wordprocessingGroup" xmlns:wpi="http://schemas.microsoft.com/office/word/2010/wordprocessingInk" xmlns:wne="http://schemas.microsoft.com/office/word/2006/wordml" xmlns:wps="http://schemas.microsoft.com/office/word/2010/wordprocessingShape" mc:Ignorable="w14 w15 wp14">
+<w:endnotes xmlns:wpc="http://schemas.microsoft.com/office/word/2010/wordprocessingCanvas" xmlns:cx="http://schemas.microsoft.com/office/drawing/2014/chartex" xmlns:cx1="http://schemas.microsoft.com/office/drawing/2015/9/8/chartex" xmlns:cx2="http://schemas.microsoft.com/office/drawing/2015/10/21/chartex" xmlns:mc="http://schemas.openxmlformats.org/markup-compatibility/2006" xmlns:o="urn:schemas-microsoft-com:office:office" xmlns:r="http://schemas.openxmlformats.org/officeDocument/2006/relationships" xmlns:m="http://schemas.openxmlformats.org/officeDocument/2006/math" xmlns:v="urn:schemas-microsoft-com:vml" xmlns:wp14="http://schemas.microsoft.com/office/word/2010/wordprocessingDrawing" xmlns:wp="http://schemas.openxmlformats.org/drawingml/2006/wordprocessingDrawing" xmlns:w10="urn:schemas-microsoft-com:office:word" xmlns:w="http://schemas.openxmlformats.org/wordprocessingml/2006/main" xmlns:w14="http://schemas.microsoft.com/office/word/2010/wordml" xmlns:w15="http://schemas.microsoft.com/office/word/2012/wordml" xmlns:w16se="http://schemas.microsoft.com/office/word/2015/wordml/symex" xmlns:wpg="http://schemas.microsoft.com/office/word/2010/wordprocessingGroup" xmlns:wpi="http://schemas.microsoft.com/office/word/2010/wordprocessingInk" xmlns:wne="http://schemas.microsoft.com/office/word/2006/wordml" xmlns:wps="http://schemas.microsoft.com/office/word/2010/wordprocessingShape" mc:Ignorable="w14 w15 w16se wp14">
   <w:endnote w:type="separator" w:id="-1">
     <w:p>
       <w:r>
@@ -6458,7 +7404,7 @@
 </file>
 
 <file path=word/footnotes.xml><?xml version="1.0" encoding="utf-8"?>
-<w:footnotes xmlns:wpc="http://schemas.microsoft.com/office/word/2010/wordprocessingCanvas" xmlns:mo="http://schemas.microsoft.com/office/mac/office/2008/main" xmlns:mc="http://schemas.openxmlformats.org/markup-compatibility/2006" xmlns:mv="urn:schemas-microsoft-com:mac:vml" xmlns:o="urn:schemas-microsoft-com:office:office" xmlns:r="http://schemas.openxmlformats.org/officeDocument/2006/relationships" xmlns:m="http://schemas.openxmlformats.org/officeDocument/2006/math" xmlns:v="urn:schemas-microsoft-com:vml" xmlns:wp14="http://schemas.microsoft.com/office/word/2010/wordprocessingDrawing" xmlns:wp="http://schemas.openxmlformats.org/drawingml/2006/wordprocessingDrawing" xmlns:w10="urn:schemas-microsoft-com:office:word" xmlns:w="http://schemas.openxmlformats.org/wordprocessingml/2006/main" xmlns:w14="http://schemas.microsoft.com/office/word/2010/wordml" xmlns:w15="http://schemas.microsoft.com/office/word/2012/wordml" xmlns:wpg="http://schemas.microsoft.com/office/word/2010/wordprocessingGroup" xmlns:wpi="http://schemas.microsoft.com/office/word/2010/wordprocessingInk" xmlns:wne="http://schemas.microsoft.com/office/word/2006/wordml" xmlns:wps="http://schemas.microsoft.com/office/word/2010/wordprocessingShape" mc:Ignorable="w14 w15 wp14">
+<w:footnotes xmlns:wpc="http://schemas.microsoft.com/office/word/2010/wordprocessingCanvas" xmlns:cx="http://schemas.microsoft.com/office/drawing/2014/chartex" xmlns:cx1="http://schemas.microsoft.com/office/drawing/2015/9/8/chartex" xmlns:cx2="http://schemas.microsoft.com/office/drawing/2015/10/21/chartex" xmlns:mc="http://schemas.openxmlformats.org/markup-compatibility/2006" xmlns:o="urn:schemas-microsoft-com:office:office" xmlns:r="http://schemas.openxmlformats.org/officeDocument/2006/relationships" xmlns:m="http://schemas.openxmlformats.org/officeDocument/2006/math" xmlns:v="urn:schemas-microsoft-com:vml" xmlns:wp14="http://schemas.microsoft.com/office/word/2010/wordprocessingDrawing" xmlns:wp="http://schemas.openxmlformats.org/drawingml/2006/wordprocessingDrawing" xmlns:w10="urn:schemas-microsoft-com:office:word" xmlns:w="http://schemas.openxmlformats.org/wordprocessingml/2006/main" xmlns:w14="http://schemas.microsoft.com/office/word/2010/wordml" xmlns:w15="http://schemas.microsoft.com/office/word/2012/wordml" xmlns:w16se="http://schemas.microsoft.com/office/word/2015/wordml/symex" xmlns:wpg="http://schemas.microsoft.com/office/word/2010/wordprocessingGroup" xmlns:wpi="http://schemas.microsoft.com/office/word/2010/wordprocessingInk" xmlns:wne="http://schemas.microsoft.com/office/word/2006/wordml" xmlns:wps="http://schemas.microsoft.com/office/word/2010/wordprocessingShape" mc:Ignorable="w14 w15 w16se wp14">
   <w:footnote w:type="separator" w:id="-1">
     <w:p>
       <w:r>
@@ -6477,8 +7423,187 @@
 </file>
 
 <file path=word/numbering.xml><?xml version="1.0" encoding="utf-8"?>
-<w:numbering xmlns:wpc="http://schemas.microsoft.com/office/word/2010/wordprocessingCanvas" xmlns:mo="http://schemas.microsoft.com/office/mac/office/2008/main" xmlns:mc="http://schemas.openxmlformats.org/markup-compatibility/2006" xmlns:mv="urn:schemas-microsoft-com:mac:vml" xmlns:o="urn:schemas-microsoft-com:office:office" xmlns:r="http://schemas.openxmlformats.org/officeDocument/2006/relationships" xmlns:m="http://schemas.openxmlformats.org/officeDocument/2006/math" xmlns:v="urn:schemas-microsoft-com:vml" xmlns:wp14="http://schemas.microsoft.com/office/word/2010/wordprocessingDrawing" xmlns:wp="http://schemas.openxmlformats.org/drawingml/2006/wordprocessingDrawing" xmlns:w10="urn:schemas-microsoft-com:office:word" xmlns:w="http://schemas.openxmlformats.org/wordprocessingml/2006/main" xmlns:w14="http://schemas.microsoft.com/office/word/2010/wordml" xmlns:w15="http://schemas.microsoft.com/office/word/2012/wordml" xmlns:wpg="http://schemas.microsoft.com/office/word/2010/wordprocessingGroup" xmlns:wpi="http://schemas.microsoft.com/office/word/2010/wordprocessingInk" xmlns:wne="http://schemas.microsoft.com/office/word/2006/wordml" xmlns:wps="http://schemas.microsoft.com/office/word/2010/wordprocessingShape" mc:Ignorable="w14 w15 wp14">
-  <w:abstractNum w:abstractNumId="0">
+<w:numbering xmlns:wpc="http://schemas.microsoft.com/office/word/2010/wordprocessingCanvas" xmlns:cx="http://schemas.microsoft.com/office/drawing/2014/chartex" xmlns:cx1="http://schemas.microsoft.com/office/drawing/2015/9/8/chartex" xmlns:cx2="http://schemas.microsoft.com/office/drawing/2015/10/21/chartex" xmlns:mc="http://schemas.openxmlformats.org/markup-compatibility/2006" xmlns:o="urn:schemas-microsoft-com:office:office" xmlns:r="http://schemas.openxmlformats.org/officeDocument/2006/relationships" xmlns:m="http://schemas.openxmlformats.org/officeDocument/2006/math" xmlns:v="urn:schemas-microsoft-com:vml" xmlns:wp14="http://schemas.microsoft.com/office/word/2010/wordprocessingDrawing" xmlns:wp="http://schemas.openxmlformats.org/drawingml/2006/wordprocessingDrawing" xmlns:w10="urn:schemas-microsoft-com:office:word" xmlns:w="http://schemas.openxmlformats.org/wordprocessingml/2006/main" xmlns:w14="http://schemas.microsoft.com/office/word/2010/wordml" xmlns:w15="http://schemas.microsoft.com/office/word/2012/wordml" xmlns:w16se="http://schemas.microsoft.com/office/word/2015/wordml/symex" xmlns:wpg="http://schemas.microsoft.com/office/word/2010/wordprocessingGroup" xmlns:wpi="http://schemas.microsoft.com/office/word/2010/wordprocessingInk" xmlns:wne="http://schemas.microsoft.com/office/word/2006/wordml" xmlns:wps="http://schemas.microsoft.com/office/word/2010/wordprocessingShape" mc:Ignorable="w14 w15 w16se wp14">
+  <w:abstractNum w:abstractNumId="0" w15:restartNumberingAfterBreak="0">
+    <w:nsid w:val="03E0527C"/>
+    <w:multiLevelType w:val="hybridMultilevel"/>
+    <w:tmpl w:val="EABA7BC4"/>
+    <w:lvl w:ilvl="0" w:tplc="9962ED8E">
+      <w:start w:val="1"/>
+      <w:numFmt w:val="decimal"/>
+      <w:lvlText w:val="%1."/>
+      <w:lvlJc w:val="left"/>
+      <w:pPr>
+        <w:ind w:left="360" w:hanging="360"/>
+      </w:pPr>
+      <w:rPr>
+        <w:rFonts w:hint="default"/>
+        <w:i w:val="0"/>
+      </w:rPr>
+    </w:lvl>
+    <w:lvl w:ilvl="1" w:tplc="04090019" w:tentative="1">
+      <w:start w:val="1"/>
+      <w:numFmt w:val="ideographTraditional"/>
+      <w:lvlText w:val="%2、"/>
+      <w:lvlJc w:val="left"/>
+      <w:pPr>
+        <w:ind w:left="960" w:hanging="480"/>
+      </w:pPr>
+    </w:lvl>
+    <w:lvl w:ilvl="2" w:tplc="0409001B" w:tentative="1">
+      <w:start w:val="1"/>
+      <w:numFmt w:val="lowerRoman"/>
+      <w:lvlText w:val="%3."/>
+      <w:lvlJc w:val="right"/>
+      <w:pPr>
+        <w:ind w:left="1440" w:hanging="480"/>
+      </w:pPr>
+    </w:lvl>
+    <w:lvl w:ilvl="3" w:tplc="0409000F" w:tentative="1">
+      <w:start w:val="1"/>
+      <w:numFmt w:val="decimal"/>
+      <w:lvlText w:val="%4."/>
+      <w:lvlJc w:val="left"/>
+      <w:pPr>
+        <w:ind w:left="1920" w:hanging="480"/>
+      </w:pPr>
+    </w:lvl>
+    <w:lvl w:ilvl="4" w:tplc="04090019" w:tentative="1">
+      <w:start w:val="1"/>
+      <w:numFmt w:val="ideographTraditional"/>
+      <w:lvlText w:val="%5、"/>
+      <w:lvlJc w:val="left"/>
+      <w:pPr>
+        <w:ind w:left="2400" w:hanging="480"/>
+      </w:pPr>
+    </w:lvl>
+    <w:lvl w:ilvl="5" w:tplc="0409001B" w:tentative="1">
+      <w:start w:val="1"/>
+      <w:numFmt w:val="lowerRoman"/>
+      <w:lvlText w:val="%6."/>
+      <w:lvlJc w:val="right"/>
+      <w:pPr>
+        <w:ind w:left="2880" w:hanging="480"/>
+      </w:pPr>
+    </w:lvl>
+    <w:lvl w:ilvl="6" w:tplc="0409000F" w:tentative="1">
+      <w:start w:val="1"/>
+      <w:numFmt w:val="decimal"/>
+      <w:lvlText w:val="%7."/>
+      <w:lvlJc w:val="left"/>
+      <w:pPr>
+        <w:ind w:left="3360" w:hanging="480"/>
+      </w:pPr>
+    </w:lvl>
+    <w:lvl w:ilvl="7" w:tplc="04090019" w:tentative="1">
+      <w:start w:val="1"/>
+      <w:numFmt w:val="ideographTraditional"/>
+      <w:lvlText w:val="%8、"/>
+      <w:lvlJc w:val="left"/>
+      <w:pPr>
+        <w:ind w:left="3840" w:hanging="480"/>
+      </w:pPr>
+    </w:lvl>
+    <w:lvl w:ilvl="8" w:tplc="0409001B" w:tentative="1">
+      <w:start w:val="1"/>
+      <w:numFmt w:val="lowerRoman"/>
+      <w:lvlText w:val="%9."/>
+      <w:lvlJc w:val="right"/>
+      <w:pPr>
+        <w:ind w:left="4320" w:hanging="480"/>
+      </w:pPr>
+    </w:lvl>
+  </w:abstractNum>
+  <w:abstractNum w:abstractNumId="1" w15:restartNumberingAfterBreak="0">
+    <w:nsid w:val="1A933C47"/>
+    <w:multiLevelType w:val="hybridMultilevel"/>
+    <w:tmpl w:val="A1BC5A28"/>
+    <w:lvl w:ilvl="0" w:tplc="F6327554">
+      <w:start w:val="1"/>
+      <w:numFmt w:val="decimal"/>
+      <w:lvlText w:val="%1."/>
+      <w:lvlJc w:val="left"/>
+      <w:pPr>
+        <w:ind w:left="360" w:hanging="360"/>
+      </w:pPr>
+      <w:rPr>
+        <w:rFonts w:hint="default"/>
+      </w:rPr>
+    </w:lvl>
+    <w:lvl w:ilvl="1" w:tplc="04090019" w:tentative="1">
+      <w:start w:val="1"/>
+      <w:numFmt w:val="ideographTraditional"/>
+      <w:lvlText w:val="%2、"/>
+      <w:lvlJc w:val="left"/>
+      <w:pPr>
+        <w:ind w:left="960" w:hanging="480"/>
+      </w:pPr>
+    </w:lvl>
+    <w:lvl w:ilvl="2" w:tplc="0409001B" w:tentative="1">
+      <w:start w:val="1"/>
+      <w:numFmt w:val="lowerRoman"/>
+      <w:lvlText w:val="%3."/>
+      <w:lvlJc w:val="right"/>
+      <w:pPr>
+        <w:ind w:left="1440" w:hanging="480"/>
+      </w:pPr>
+    </w:lvl>
+    <w:lvl w:ilvl="3" w:tplc="0409000F" w:tentative="1">
+      <w:start w:val="1"/>
+      <w:numFmt w:val="decimal"/>
+      <w:lvlText w:val="%4."/>
+      <w:lvlJc w:val="left"/>
+      <w:pPr>
+        <w:ind w:left="1920" w:hanging="480"/>
+      </w:pPr>
+    </w:lvl>
+    <w:lvl w:ilvl="4" w:tplc="04090019" w:tentative="1">
+      <w:start w:val="1"/>
+      <w:numFmt w:val="ideographTraditional"/>
+      <w:lvlText w:val="%5、"/>
+      <w:lvlJc w:val="left"/>
+      <w:pPr>
+        <w:ind w:left="2400" w:hanging="480"/>
+      </w:pPr>
+    </w:lvl>
+    <w:lvl w:ilvl="5" w:tplc="0409001B" w:tentative="1">
+      <w:start w:val="1"/>
+      <w:numFmt w:val="lowerRoman"/>
+      <w:lvlText w:val="%6."/>
+      <w:lvlJc w:val="right"/>
+      <w:pPr>
+        <w:ind w:left="2880" w:hanging="480"/>
+      </w:pPr>
+    </w:lvl>
+    <w:lvl w:ilvl="6" w:tplc="0409000F" w:tentative="1">
+      <w:start w:val="1"/>
+      <w:numFmt w:val="decimal"/>
+      <w:lvlText w:val="%7."/>
+      <w:lvlJc w:val="left"/>
+      <w:pPr>
+        <w:ind w:left="3360" w:hanging="480"/>
+      </w:pPr>
+    </w:lvl>
+    <w:lvl w:ilvl="7" w:tplc="04090019" w:tentative="1">
+      <w:start w:val="1"/>
+      <w:numFmt w:val="ideographTraditional"/>
+      <w:lvlText w:val="%8、"/>
+      <w:lvlJc w:val="left"/>
+      <w:pPr>
+        <w:ind w:left="3840" w:hanging="480"/>
+      </w:pPr>
+    </w:lvl>
+    <w:lvl w:ilvl="8" w:tplc="0409001B" w:tentative="1">
+      <w:start w:val="1"/>
+      <w:numFmt w:val="lowerRoman"/>
+      <w:lvlText w:val="%9."/>
+      <w:lvlJc w:val="right"/>
+      <w:pPr>
+        <w:ind w:left="4320" w:hanging="480"/>
+      </w:pPr>
+    </w:lvl>
+  </w:abstractNum>
+  <w:abstractNum w:abstractNumId="2" w15:restartNumberingAfterBreak="0">
     <w:nsid w:val="1DA15618"/>
     <w:multiLevelType w:val="hybridMultilevel"/>
     <w:tmpl w:val="C1960B80"/>
@@ -6590,7 +7715,7 @@
       </w:rPr>
     </w:lvl>
   </w:abstractNum>
-  <w:abstractNum w:abstractNumId="1">
+  <w:abstractNum w:abstractNumId="3" w15:restartNumberingAfterBreak="0">
     <w:nsid w:val="3BF32B96"/>
     <w:multiLevelType w:val="hybridMultilevel"/>
     <w:tmpl w:val="DEBEDBA4"/>
@@ -6688,7 +7813,7 @@
       </w:pPr>
     </w:lvl>
   </w:abstractNum>
-  <w:abstractNum w:abstractNumId="2">
+  <w:abstractNum w:abstractNumId="4" w15:restartNumberingAfterBreak="0">
     <w:nsid w:val="46A32D18"/>
     <w:multiLevelType w:val="hybridMultilevel"/>
     <w:tmpl w:val="70609F6C"/>
@@ -6786,7 +7911,7 @@
       </w:pPr>
     </w:lvl>
   </w:abstractNum>
-  <w:abstractNum w:abstractNumId="3">
+  <w:abstractNum w:abstractNumId="5" w15:restartNumberingAfterBreak="0">
     <w:nsid w:val="61C32EB0"/>
     <w:multiLevelType w:val="hybridMultilevel"/>
     <w:tmpl w:val="3AAE6DBE"/>
@@ -6884,7 +8009,7 @@
       </w:pPr>
     </w:lvl>
   </w:abstractNum>
-  <w:abstractNum w:abstractNumId="4">
+  <w:abstractNum w:abstractNumId="6" w15:restartNumberingAfterBreak="0">
     <w:nsid w:val="704F49A7"/>
     <w:multiLevelType w:val="hybridMultilevel"/>
     <w:tmpl w:val="CCF69DBE"/>
@@ -6973,26 +8098,217 @@
       </w:pPr>
     </w:lvl>
   </w:abstractNum>
+  <w:abstractNum w:abstractNumId="7" w15:restartNumberingAfterBreak="0">
+    <w:nsid w:val="716E4787"/>
+    <w:multiLevelType w:val="hybridMultilevel"/>
+    <w:tmpl w:val="74DA5C0C"/>
+    <w:lvl w:ilvl="0" w:tplc="1004C210">
+      <w:start w:val="1"/>
+      <w:numFmt w:val="decimal"/>
+      <w:lvlText w:val="%1."/>
+      <w:lvlJc w:val="left"/>
+      <w:pPr>
+        <w:ind w:left="360" w:hanging="360"/>
+      </w:pPr>
+      <w:rPr>
+        <w:rFonts w:hint="default"/>
+      </w:rPr>
+    </w:lvl>
+    <w:lvl w:ilvl="1" w:tplc="04090019" w:tentative="1">
+      <w:start w:val="1"/>
+      <w:numFmt w:val="ideographTraditional"/>
+      <w:lvlText w:val="%2、"/>
+      <w:lvlJc w:val="left"/>
+      <w:pPr>
+        <w:ind w:left="960" w:hanging="480"/>
+      </w:pPr>
+    </w:lvl>
+    <w:lvl w:ilvl="2" w:tplc="0409001B" w:tentative="1">
+      <w:start w:val="1"/>
+      <w:numFmt w:val="lowerRoman"/>
+      <w:lvlText w:val="%3."/>
+      <w:lvlJc w:val="right"/>
+      <w:pPr>
+        <w:ind w:left="1440" w:hanging="480"/>
+      </w:pPr>
+    </w:lvl>
+    <w:lvl w:ilvl="3" w:tplc="0409000F" w:tentative="1">
+      <w:start w:val="1"/>
+      <w:numFmt w:val="decimal"/>
+      <w:lvlText w:val="%4."/>
+      <w:lvlJc w:val="left"/>
+      <w:pPr>
+        <w:ind w:left="1920" w:hanging="480"/>
+      </w:pPr>
+    </w:lvl>
+    <w:lvl w:ilvl="4" w:tplc="04090019" w:tentative="1">
+      <w:start w:val="1"/>
+      <w:numFmt w:val="ideographTraditional"/>
+      <w:lvlText w:val="%5、"/>
+      <w:lvlJc w:val="left"/>
+      <w:pPr>
+        <w:ind w:left="2400" w:hanging="480"/>
+      </w:pPr>
+    </w:lvl>
+    <w:lvl w:ilvl="5" w:tplc="0409001B" w:tentative="1">
+      <w:start w:val="1"/>
+      <w:numFmt w:val="lowerRoman"/>
+      <w:lvlText w:val="%6."/>
+      <w:lvlJc w:val="right"/>
+      <w:pPr>
+        <w:ind w:left="2880" w:hanging="480"/>
+      </w:pPr>
+    </w:lvl>
+    <w:lvl w:ilvl="6" w:tplc="0409000F" w:tentative="1">
+      <w:start w:val="1"/>
+      <w:numFmt w:val="decimal"/>
+      <w:lvlText w:val="%7."/>
+      <w:lvlJc w:val="left"/>
+      <w:pPr>
+        <w:ind w:left="3360" w:hanging="480"/>
+      </w:pPr>
+    </w:lvl>
+    <w:lvl w:ilvl="7" w:tplc="04090019" w:tentative="1">
+      <w:start w:val="1"/>
+      <w:numFmt w:val="ideographTraditional"/>
+      <w:lvlText w:val="%8、"/>
+      <w:lvlJc w:val="left"/>
+      <w:pPr>
+        <w:ind w:left="3840" w:hanging="480"/>
+      </w:pPr>
+    </w:lvl>
+    <w:lvl w:ilvl="8" w:tplc="0409001B" w:tentative="1">
+      <w:start w:val="1"/>
+      <w:numFmt w:val="lowerRoman"/>
+      <w:lvlText w:val="%9."/>
+      <w:lvlJc w:val="right"/>
+      <w:pPr>
+        <w:ind w:left="4320" w:hanging="480"/>
+      </w:pPr>
+    </w:lvl>
+  </w:abstractNum>
+  <w:abstractNum w:abstractNumId="8" w15:restartNumberingAfterBreak="0">
+    <w:nsid w:val="7FCE5924"/>
+    <w:multiLevelType w:val="hybridMultilevel"/>
+    <w:tmpl w:val="F74A7CB0"/>
+    <w:lvl w:ilvl="0" w:tplc="E0129672">
+      <w:start w:val="1"/>
+      <w:numFmt w:val="decimal"/>
+      <w:lvlText w:val="%1."/>
+      <w:lvlJc w:val="left"/>
+      <w:pPr>
+        <w:ind w:left="360" w:hanging="360"/>
+      </w:pPr>
+      <w:rPr>
+        <w:rFonts w:ascii="Big Caslon Medium" w:hAnsi="Big Caslon Medium" w:cs="Big Caslon Medium" w:hint="default"/>
+        <w:u w:val="none"/>
+      </w:rPr>
+    </w:lvl>
+    <w:lvl w:ilvl="1" w:tplc="04090019" w:tentative="1">
+      <w:start w:val="1"/>
+      <w:numFmt w:val="ideographTraditional"/>
+      <w:lvlText w:val="%2、"/>
+      <w:lvlJc w:val="left"/>
+      <w:pPr>
+        <w:ind w:left="960" w:hanging="480"/>
+      </w:pPr>
+    </w:lvl>
+    <w:lvl w:ilvl="2" w:tplc="0409001B" w:tentative="1">
+      <w:start w:val="1"/>
+      <w:numFmt w:val="lowerRoman"/>
+      <w:lvlText w:val="%3."/>
+      <w:lvlJc w:val="right"/>
+      <w:pPr>
+        <w:ind w:left="1440" w:hanging="480"/>
+      </w:pPr>
+    </w:lvl>
+    <w:lvl w:ilvl="3" w:tplc="0409000F" w:tentative="1">
+      <w:start w:val="1"/>
+      <w:numFmt w:val="decimal"/>
+      <w:lvlText w:val="%4."/>
+      <w:lvlJc w:val="left"/>
+      <w:pPr>
+        <w:ind w:left="1920" w:hanging="480"/>
+      </w:pPr>
+    </w:lvl>
+    <w:lvl w:ilvl="4" w:tplc="04090019" w:tentative="1">
+      <w:start w:val="1"/>
+      <w:numFmt w:val="ideographTraditional"/>
+      <w:lvlText w:val="%5、"/>
+      <w:lvlJc w:val="left"/>
+      <w:pPr>
+        <w:ind w:left="2400" w:hanging="480"/>
+      </w:pPr>
+    </w:lvl>
+    <w:lvl w:ilvl="5" w:tplc="0409001B" w:tentative="1">
+      <w:start w:val="1"/>
+      <w:numFmt w:val="lowerRoman"/>
+      <w:lvlText w:val="%6."/>
+      <w:lvlJc w:val="right"/>
+      <w:pPr>
+        <w:ind w:left="2880" w:hanging="480"/>
+      </w:pPr>
+    </w:lvl>
+    <w:lvl w:ilvl="6" w:tplc="0409000F" w:tentative="1">
+      <w:start w:val="1"/>
+      <w:numFmt w:val="decimal"/>
+      <w:lvlText w:val="%7."/>
+      <w:lvlJc w:val="left"/>
+      <w:pPr>
+        <w:ind w:left="3360" w:hanging="480"/>
+      </w:pPr>
+    </w:lvl>
+    <w:lvl w:ilvl="7" w:tplc="04090019" w:tentative="1">
+      <w:start w:val="1"/>
+      <w:numFmt w:val="ideographTraditional"/>
+      <w:lvlText w:val="%8、"/>
+      <w:lvlJc w:val="left"/>
+      <w:pPr>
+        <w:ind w:left="3840" w:hanging="480"/>
+      </w:pPr>
+    </w:lvl>
+    <w:lvl w:ilvl="8" w:tplc="0409001B" w:tentative="1">
+      <w:start w:val="1"/>
+      <w:numFmt w:val="lowerRoman"/>
+      <w:lvlText w:val="%9."/>
+      <w:lvlJc w:val="right"/>
+      <w:pPr>
+        <w:ind w:left="4320" w:hanging="480"/>
+      </w:pPr>
+    </w:lvl>
+  </w:abstractNum>
   <w:num w:numId="1">
+    <w:abstractNumId w:val="2"/>
+  </w:num>
+  <w:num w:numId="2">
+    <w:abstractNumId w:val="6"/>
+  </w:num>
+  <w:num w:numId="3">
+    <w:abstractNumId w:val="3"/>
+  </w:num>
+  <w:num w:numId="4">
+    <w:abstractNumId w:val="4"/>
+  </w:num>
+  <w:num w:numId="5">
+    <w:abstractNumId w:val="5"/>
+  </w:num>
+  <w:num w:numId="6">
+    <w:abstractNumId w:val="1"/>
+  </w:num>
+  <w:num w:numId="7">
+    <w:abstractNumId w:val="7"/>
+  </w:num>
+  <w:num w:numId="8">
     <w:abstractNumId w:val="0"/>
   </w:num>
-  <w:num w:numId="2">
-    <w:abstractNumId w:val="4"/>
-  </w:num>
-  <w:num w:numId="3">
-    <w:abstractNumId w:val="1"/>
-  </w:num>
-  <w:num w:numId="4">
-    <w:abstractNumId w:val="2"/>
-  </w:num>
-  <w:num w:numId="5">
-    <w:abstractNumId w:val="3"/>
+  <w:num w:numId="9">
+    <w:abstractNumId w:val="8"/>
   </w:num>
 </w:numbering>
 </file>
 
 <file path=word/styles.xml><?xml version="1.0" encoding="utf-8"?>
-<w:styles xmlns:mc="http://schemas.openxmlformats.org/markup-compatibility/2006" xmlns:r="http://schemas.openxmlformats.org/officeDocument/2006/relationships" xmlns:w="http://schemas.openxmlformats.org/wordprocessingml/2006/main" xmlns:w14="http://schemas.microsoft.com/office/word/2010/wordml" xmlns:w15="http://schemas.microsoft.com/office/word/2012/wordml" mc:Ignorable="w14 w15">
+<w:styles xmlns:mc="http://schemas.openxmlformats.org/markup-compatibility/2006" xmlns:r="http://schemas.openxmlformats.org/officeDocument/2006/relationships" xmlns:w="http://schemas.openxmlformats.org/wordprocessingml/2006/main" xmlns:w14="http://schemas.microsoft.com/office/word/2010/wordml" xmlns:w15="http://schemas.microsoft.com/office/word/2012/wordml" xmlns:w16se="http://schemas.microsoft.com/office/word/2015/wordml/symex" mc:Ignorable="w14 w15 w16se">
   <w:docDefaults>
     <w:rPrDefault>
       <w:rPr>
@@ -7004,7 +8320,7 @@
     </w:rPrDefault>
     <w:pPrDefault/>
   </w:docDefaults>
-  <w:latentStyles w:defLockedState="0" w:defUIPriority="99" w:defSemiHidden="0" w:defUnhideWhenUsed="0" w:defQFormat="0" w:count="380">
+  <w:latentStyles w:defLockedState="0" w:defUIPriority="99" w:defSemiHidden="0" w:defUnhideWhenUsed="0" w:defQFormat="0" w:count="372">
     <w:lsdException w:name="Normal" w:uiPriority="0" w:qFormat="1"/>
     <w:lsdException w:name="heading 1" w:uiPriority="9" w:qFormat="1"/>
     <w:lsdException w:name="heading 2" w:semiHidden="1" w:uiPriority="9" w:unhideWhenUsed="1" w:qFormat="1"/>
@@ -7161,15 +8477,6 @@
     <w:lsdException w:name="Balloon Text" w:semiHidden="1" w:unhideWhenUsed="1"/>
     <w:lsdException w:name="Table Grid" w:uiPriority="39"/>
     <w:lsdException w:name="Table Theme" w:semiHidden="1" w:unhideWhenUsed="1"/>
-    <w:lsdException w:name="Note Level 1" w:semiHidden="1" w:unhideWhenUsed="1"/>
-    <w:lsdException w:name="Note Level 2" w:semiHidden="1" w:unhideWhenUsed="1"/>
-    <w:lsdException w:name="Note Level 3" w:semiHidden="1" w:unhideWhenUsed="1"/>
-    <w:lsdException w:name="Note Level 4" w:semiHidden="1" w:unhideWhenUsed="1"/>
-    <w:lsdException w:name="Note Level 5" w:semiHidden="1" w:unhideWhenUsed="1"/>
-    <w:lsdException w:name="Note Level 6" w:semiHidden="1" w:unhideWhenUsed="1"/>
-    <w:lsdException w:name="Note Level 7" w:semiHidden="1" w:unhideWhenUsed="1"/>
-    <w:lsdException w:name="Note Level 8" w:semiHidden="1" w:unhideWhenUsed="1"/>
-    <w:lsdException w:name="Note Level 9" w:semiHidden="1" w:unhideWhenUsed="1"/>
     <w:lsdException w:name="Placeholder Text" w:semiHidden="1"/>
     <w:lsdException w:name="No Spacing" w:uiPriority="1" w:qFormat="1"/>
     <w:lsdException w:name="Light Shading" w:uiPriority="60"/>
@@ -7517,7 +8824,6 @@
     <w:uiPriority w:val="39"/>
     <w:rsid w:val="00471C5A"/>
     <w:tblPr>
-      <w:tblInd w:w="0" w:type="dxa"/>
       <w:tblBorders>
         <w:top w:val="single" w:sz="4" w:space="0" w:color="auto"/>
         <w:left w:val="single" w:sz="4" w:space="0" w:color="auto"/>
@@ -7526,12 +8832,22 @@
         <w:insideH w:val="single" w:sz="4" w:space="0" w:color="auto"/>
         <w:insideV w:val="single" w:sz="4" w:space="0" w:color="auto"/>
       </w:tblBorders>
-      <w:tblCellMar>
-        <w:top w:w="0" w:type="dxa"/>
-        <w:left w:w="108" w:type="dxa"/>
-        <w:bottom w:w="0" w:type="dxa"/>
-        <w:right w:w="108" w:type="dxa"/>
-      </w:tblCellMar>
+    </w:tblPr>
+  </w:style>
+  <w:style w:type="table" w:styleId="ab">
+    <w:name w:val="Grid Table Light"/>
+    <w:basedOn w:val="a1"/>
+    <w:uiPriority w:val="40"/>
+    <w:rsid w:val="00D15984"/>
+    <w:tblPr>
+      <w:tblBorders>
+        <w:top w:val="single" w:sz="4" w:space="0" w:color="BFBFBF" w:themeColor="background1" w:themeShade="BF"/>
+        <w:left w:val="single" w:sz="4" w:space="0" w:color="BFBFBF" w:themeColor="background1" w:themeShade="BF"/>
+        <w:bottom w:val="single" w:sz="4" w:space="0" w:color="BFBFBF" w:themeColor="background1" w:themeShade="BF"/>
+        <w:right w:val="single" w:sz="4" w:space="0" w:color="BFBFBF" w:themeColor="background1" w:themeShade="BF"/>
+        <w:insideH w:val="single" w:sz="4" w:space="0" w:color="BFBFBF" w:themeColor="background1" w:themeShade="BF"/>
+        <w:insideV w:val="single" w:sz="4" w:space="0" w:color="BFBFBF" w:themeColor="background1" w:themeShade="BF"/>
+      </w:tblBorders>
     </w:tblPr>
   </w:style>
 </w:styles>
@@ -7796,4 +9112,16 @@
     </a:ext>
   </a:extLst>
 </a:theme>
+</file>
+
+<file path=customXml/item1.xml><?xml version="1.0" encoding="utf-8"?>
+<b:Sources xmlns:b="http://schemas.openxmlformats.org/officeDocument/2006/bibliography" xmlns="http://schemas.openxmlformats.org/officeDocument/2006/bibliography" SelectedStyle="\APASixthEditionOfficeOnline.xsl" StyleName="APA" Version="6"/>
+</file>
+
+<file path=customXml/itemProps1.xml><?xml version="1.0" encoding="utf-8"?>
+<ds:datastoreItem xmlns:ds="http://schemas.openxmlformats.org/officeDocument/2006/customXml" ds:itemID="{33113407-285C-445D-B798-700FB6AEE4B5}">
+  <ds:schemaRefs>
+    <ds:schemaRef ds:uri="http://schemas.openxmlformats.org/officeDocument/2006/bibliography"/>
+  </ds:schemaRefs>
+</ds:datastoreItem>
 </file>
</xml_diff>